<commit_message>
Minor modifications to ready it for 12c improvements.
</commit_message>
<xml_diff>
--- a/Starter/Standards/Oracle Naming Standard.docx
+++ b/Starter/Standards/Oracle Naming Standard.docx
@@ -1,11 +1,13 @@
 
 <file path=word/document.xml><?xml version="1.0" encoding="utf-8"?>
-<w:document xmlns:ve="http://schemas.openxmlformats.org/markup-compatibility/2006" xmlns:o="urn:schemas-microsoft-com:office:office" xmlns:r="http://schemas.openxmlformats.org/officeDocument/2006/relationships" xmlns:m="http://schemas.openxmlformats.org/officeDocument/2006/math" xmlns:v="urn:schemas-microsoft-com:vml" xmlns:wp="http://schemas.openxmlformats.org/drawingml/2006/wordprocessingDrawing" xmlns:w10="urn:schemas-microsoft-com:office:word" xmlns:w="http://schemas.openxmlformats.org/wordprocessingml/2006/main" xmlns:wne="http://schemas.microsoft.com/office/word/2006/wordml">
+<w:document xmlns:wpc="http://schemas.microsoft.com/office/word/2010/wordprocessingCanvas" xmlns:cx="http://schemas.microsoft.com/office/drawing/2014/chartex" xmlns:cx1="http://schemas.microsoft.com/office/drawing/2015/9/8/chartex" xmlns:cx2="http://schemas.microsoft.com/office/drawing/2015/10/21/chartex" xmlns:cx3="http://schemas.microsoft.com/office/drawing/2016/5/9/chartex" xmlns:cx4="http://schemas.microsoft.com/office/drawing/2016/5/10/chartex" xmlns:cx5="http://schemas.microsoft.com/office/drawing/2016/5/11/chartex" xmlns:cx6="http://schemas.microsoft.com/office/drawing/2016/5/12/chartex" xmlns:cx7="http://schemas.microsoft.com/office/drawing/2016/5/13/chartex" xmlns:cx8="http://schemas.microsoft.com/office/drawing/2016/5/14/chartex" xmlns:mc="http://schemas.openxmlformats.org/markup-compatibility/2006" xmlns:aink="http://schemas.microsoft.com/office/drawing/2016/ink" xmlns:am3d="http://schemas.microsoft.com/office/drawing/2017/model3d" xmlns:o="urn:schemas-microsoft-com:office:office" xmlns:r="http://schemas.openxmlformats.org/officeDocument/2006/relationships" xmlns:m="http://schemas.openxmlformats.org/officeDocument/2006/math" xmlns:v="urn:schemas-microsoft-com:vml" xmlns:wp14="http://schemas.microsoft.com/office/word/2010/wordprocessingDrawing" xmlns:wp="http://schemas.openxmlformats.org/drawingml/2006/wordprocessingDrawing" xmlns:w10="urn:schemas-microsoft-com:office:word" xmlns:w="http://schemas.openxmlformats.org/wordprocessingml/2006/main" xmlns:w14="http://schemas.microsoft.com/office/word/2010/wordml" xmlns:w15="http://schemas.microsoft.com/office/word/2012/wordml" xmlns:w16cid="http://schemas.microsoft.com/office/word/2016/wordml/cid" xmlns:w16se="http://schemas.microsoft.com/office/word/2015/wordml/symex" xmlns:wpg="http://schemas.microsoft.com/office/word/2010/wordprocessingGroup" xmlns:wpi="http://schemas.microsoft.com/office/word/2010/wordprocessingInk" xmlns:wne="http://schemas.microsoft.com/office/word/2006/wordml" xmlns:wps="http://schemas.microsoft.com/office/word/2010/wordprocessingShape" mc:Ignorable="w14 w15 w16se w16cid wp14">
   <w:body>
     <w:p>
       <w:pPr>
         <w:pStyle w:val="Title"/>
       </w:pPr>
+      <w:bookmarkStart w:id="0" w:name="_GoBack"/>
+      <w:bookmarkEnd w:id="0"/>
     </w:p>
     <w:tbl>
       <w:tblPr>
@@ -18,7 +20,7 @@
           <w:insideH w:val="single" w:sz="4" w:space="0" w:color="auto"/>
           <w:insideV w:val="single" w:sz="4" w:space="0" w:color="auto"/>
         </w:tblBorders>
-        <w:tblLook w:val="01E0"/>
+        <w:tblLook w:val="01E0" w:firstRow="1" w:lastRow="1" w:firstColumn="1" w:lastColumn="1" w:noHBand="0" w:noVBand="0"/>
       </w:tblPr>
       <w:tblGrid>
         <w:gridCol w:w="1908"/>
@@ -88,7 +90,16 @@
           </w:tcPr>
           <w:p>
             <w:r>
-              <w:t>4.1.1, July 23 2009</w:t>
+              <w:t>4.</w:t>
+            </w:r>
+            <w:r>
+              <w:t>2</w:t>
+            </w:r>
+            <w:r>
+              <w:t xml:space="preserve">, </w:t>
+            </w:r>
+            <w:r>
+              <w:t>June 12, 2019</w:t>
             </w:r>
           </w:p>
         </w:tc>
@@ -127,7 +138,7 @@
           <w:top w:val="single" w:sz="4" w:space="0" w:color="auto"/>
           <w:bottom w:val="single" w:sz="4" w:space="0" w:color="auto"/>
         </w:tblBorders>
-        <w:tblLook w:val="01E0"/>
+        <w:tblLook w:val="01E0" w:firstRow="1" w:lastRow="1" w:firstColumn="1" w:lastColumn="1" w:noHBand="0" w:noVBand="0"/>
       </w:tblPr>
       <w:tblGrid>
         <w:gridCol w:w="1548"/>
@@ -156,7 +167,15 @@
           </w:tcPr>
           <w:p>
             <w:r>
-              <w:t>Database items created outside of the database, such as control files, database files, and [s]pfiles are part of the Core DBA domain and will not be addressed here.</w:t>
+              <w:t>Database items created outside of the database, such as control files, database files, and [s]</w:t>
+            </w:r>
+            <w:proofErr w:type="spellStart"/>
+            <w:r>
+              <w:t>pfiles</w:t>
+            </w:r>
+            <w:proofErr w:type="spellEnd"/>
+            <w:r>
+              <w:t xml:space="preserve"> are part of the Core DBA domain and will not be addressed here.</w:t>
             </w:r>
           </w:p>
         </w:tc>
@@ -182,7 +201,15 @@
         <w:t>has been p</w:t>
       </w:r>
       <w:r>
-        <w:t xml:space="preserve">roven to heavily reduce </w:t>
+        <w:t xml:space="preserve">roven </w:t>
+      </w:r>
+      <w:proofErr w:type="spellStart"/>
+      <w:r>
+        <w:t>to</w:t>
+      </w:r>
+      <w:proofErr w:type="spellEnd"/>
+      <w:r>
+        <w:t xml:space="preserve"> heavily reduce </w:t>
       </w:r>
       <w:r>
         <w:t xml:space="preserve">maintenance and enhancement costs. A good standard also prevents namespace collisions, enables automation, and provides the ability to </w:t>
@@ -278,7 +305,7 @@
           <w:insideH w:val="single" w:sz="4" w:space="0" w:color="auto"/>
           <w:insideV w:val="single" w:sz="4" w:space="0" w:color="auto"/>
         </w:tblBorders>
-        <w:tblLook w:val="01E0"/>
+        <w:tblLook w:val="01E0" w:firstRow="1" w:lastRow="1" w:firstColumn="1" w:lastColumn="1" w:noHBand="0" w:noVBand="0"/>
       </w:tblPr>
       <w:tblGrid>
         <w:gridCol w:w="2520"/>
@@ -3243,12 +3270,12 @@
       <w:pPr>
         <w:pStyle w:val="Heading1"/>
       </w:pPr>
-      <w:bookmarkStart w:id="0" w:name="_Toc235249956"/>
+      <w:bookmarkStart w:id="1" w:name="_Toc235249956"/>
       <w:r>
         <w:lastRenderedPageBreak/>
         <w:t>Naming Scheme in a Nutshell</w:t>
       </w:r>
-      <w:bookmarkEnd w:id="0"/>
+      <w:bookmarkEnd w:id="1"/>
     </w:p>
     <w:p>
       <w:pPr>
@@ -3271,7 +3298,7 @@
           <w:insideH w:val="single" w:sz="4" w:space="0" w:color="auto"/>
           <w:insideV w:val="single" w:sz="4" w:space="0" w:color="auto"/>
         </w:tblBorders>
-        <w:tblLook w:val="01E0"/>
+        <w:tblLook w:val="01E0" w:firstRow="1" w:lastRow="1" w:firstColumn="1" w:lastColumn="1" w:noHBand="0" w:noVBand="0"/>
       </w:tblPr>
       <w:tblGrid>
         <w:gridCol w:w="1159"/>
@@ -3418,14 +3445,29 @@
               <w:rPr>
                 <w:rFonts w:ascii="Arial Narrow" w:hAnsi="Arial Narrow"/>
               </w:rPr>
-              <w:t xml:space="preserve">Normal:        </w:t>
+              <w:t xml:space="preserve">Normal:     </w:t>
+            </w:r>
+            <w:proofErr w:type="gramStart"/>
+            <w:r>
+              <w:rPr>
+                <w:rFonts w:ascii="Arial Narrow" w:hAnsi="Arial Narrow"/>
+              </w:rPr>
+              <w:t xml:space="preserve">   </w:t>
             </w:r>
             <w:r>
               <w:rPr>
                 <w:rFonts w:ascii="Arial Narrow" w:hAnsi="Arial Narrow"/>
                 <w:color w:val="A6A6A6" w:themeColor="background1" w:themeShade="A6"/>
               </w:rPr>
-              <w:t>[System_] [Logical Group_]</w:t>
+              <w:t>[</w:t>
+            </w:r>
+            <w:proofErr w:type="gramEnd"/>
+            <w:r>
+              <w:rPr>
+                <w:rFonts w:ascii="Arial Narrow" w:hAnsi="Arial Narrow"/>
+                <w:color w:val="A6A6A6" w:themeColor="background1" w:themeShade="A6"/>
+              </w:rPr>
+              <w:t>System_] [Logical Group_]</w:t>
             </w:r>
             <w:r>
               <w:rPr>
@@ -3458,7 +3500,21 @@
               <w:rPr>
                 <w:rFonts w:ascii="Arial Narrow" w:hAnsi="Arial Narrow"/>
               </w:rPr>
-              <w:t xml:space="preserve"> {First Table Name/Code_Second Table Name/Code}</w:t>
+              <w:t xml:space="preserve"> {First Table Name/</w:t>
+            </w:r>
+            <w:proofErr w:type="spellStart"/>
+            <w:r>
+              <w:rPr>
+                <w:rFonts w:ascii="Arial Narrow" w:hAnsi="Arial Narrow"/>
+              </w:rPr>
+              <w:t>Code_Second</w:t>
+            </w:r>
+            <w:proofErr w:type="spellEnd"/>
+            <w:r>
+              <w:rPr>
+                <w:rFonts w:ascii="Arial Narrow" w:hAnsi="Arial Narrow"/>
+              </w:rPr>
+              <w:t xml:space="preserve"> Table Name/Code}</w:t>
             </w:r>
           </w:p>
           <w:p>
@@ -3801,7 +3857,21 @@
               <w:rPr>
                 <w:rFonts w:ascii="Arial Narrow" w:hAnsi="Arial Narrow"/>
               </w:rPr>
-              <w:t>List:     [P] {Range | Generic List Partition Name}</w:t>
+              <w:t xml:space="preserve">List:  </w:t>
+            </w:r>
+            <w:proofErr w:type="gramStart"/>
+            <w:r>
+              <w:rPr>
+                <w:rFonts w:ascii="Arial Narrow" w:hAnsi="Arial Narrow"/>
+              </w:rPr>
+              <w:t xml:space="preserve">   [</w:t>
+            </w:r>
+            <w:proofErr w:type="gramEnd"/>
+            <w:r>
+              <w:rPr>
+                <w:rFonts w:ascii="Arial Narrow" w:hAnsi="Arial Narrow"/>
+              </w:rPr>
+              <w:t>P] {Range | Generic List Partition Name}</w:t>
             </w:r>
           </w:p>
         </w:tc>
@@ -4029,7 +4099,21 @@
               <w:rPr>
                 <w:rFonts w:ascii="Arial Narrow" w:hAnsi="Arial Narrow"/>
               </w:rPr>
-              <w:t>PK/UK: {Table Name_} {PK|UK[#]}</w:t>
+              <w:t>PK/UK: {Table Name_} {PK|</w:t>
+            </w:r>
+            <w:proofErr w:type="gramStart"/>
+            <w:r>
+              <w:rPr>
+                <w:rFonts w:ascii="Arial Narrow" w:hAnsi="Arial Narrow"/>
+              </w:rPr>
+              <w:t>UK[</w:t>
+            </w:r>
+            <w:proofErr w:type="gramEnd"/>
+            <w:r>
+              <w:rPr>
+                <w:rFonts w:ascii="Arial Narrow" w:hAnsi="Arial Narrow"/>
+              </w:rPr>
+              <w:t>#]}</w:t>
             </w:r>
           </w:p>
           <w:p>
@@ -4043,7 +4127,21 @@
               <w:rPr>
                 <w:rFonts w:ascii="Arial Narrow" w:hAnsi="Arial Narrow"/>
               </w:rPr>
-              <w:t>FK:        {Child Table Code_} {Column Descriptor | Parent Table Code} _FK</w:t>
+              <w:t xml:space="preserve">FK:     </w:t>
+            </w:r>
+            <w:proofErr w:type="gramStart"/>
+            <w:r>
+              <w:rPr>
+                <w:rFonts w:ascii="Arial Narrow" w:hAnsi="Arial Narrow"/>
+              </w:rPr>
+              <w:t xml:space="preserve">   {</w:t>
+            </w:r>
+            <w:proofErr w:type="gramEnd"/>
+            <w:r>
+              <w:rPr>
+                <w:rFonts w:ascii="Arial Narrow" w:hAnsi="Arial Narrow"/>
+              </w:rPr>
+              <w:t>Child Table Code_} {Column Descriptor | Parent Table Code} _FK</w:t>
             </w:r>
           </w:p>
           <w:p>
@@ -4057,7 +4155,21 @@
               <w:rPr>
                 <w:rFonts w:ascii="Arial Narrow" w:hAnsi="Arial Narrow"/>
               </w:rPr>
-              <w:t>Check:  {Table Code_} {Column Name | TBL} _{NN|CK[#]}</w:t>
+              <w:t>Check</w:t>
+            </w:r>
+            <w:proofErr w:type="gramStart"/>
+            <w:r>
+              <w:rPr>
+                <w:rFonts w:ascii="Arial Narrow" w:hAnsi="Arial Narrow"/>
+              </w:rPr>
+              <w:t>:  {</w:t>
+            </w:r>
+            <w:proofErr w:type="gramEnd"/>
+            <w:r>
+              <w:rPr>
+                <w:rFonts w:ascii="Arial Narrow" w:hAnsi="Arial Narrow"/>
+              </w:rPr>
+              <w:t>Table Code_} {Column Name | TBL} _{NN|CK[#]}</w:t>
             </w:r>
           </w:p>
         </w:tc>
@@ -4451,7 +4563,21 @@
               <w:rPr>
                 <w:rFonts w:ascii="Arial Narrow" w:hAnsi="Arial Narrow"/>
               </w:rPr>
-              <w:t>{Table Code_} {Column Descriptor_} {[Index Type Indicator(s)]IX}[#]</w:t>
+              <w:t>{Table Code_} {Column Descriptor_} {[Index Type Indicator(s</w:t>
+            </w:r>
+            <w:proofErr w:type="gramStart"/>
+            <w:r>
+              <w:rPr>
+                <w:rFonts w:ascii="Arial Narrow" w:hAnsi="Arial Narrow"/>
+              </w:rPr>
+              <w:t>)]IX</w:t>
+            </w:r>
+            <w:proofErr w:type="gramEnd"/>
+            <w:r>
+              <w:rPr>
+                <w:rFonts w:ascii="Arial Narrow" w:hAnsi="Arial Narrow"/>
+              </w:rPr>
+              <w:t>}[#]</w:t>
             </w:r>
           </w:p>
         </w:tc>
@@ -5015,7 +5141,21 @@
               <w:rPr>
                 <w:rFonts w:ascii="Arial Narrow" w:hAnsi="Arial Narrow"/>
               </w:rPr>
-              <w:t xml:space="preserve"> {Purpose} [_Function Code][_PKG]</w:t>
+              <w:t xml:space="preserve"> {Purpose} [_Function </w:t>
+            </w:r>
+            <w:proofErr w:type="gramStart"/>
+            <w:r>
+              <w:rPr>
+                <w:rFonts w:ascii="Arial Narrow" w:hAnsi="Arial Narrow"/>
+              </w:rPr>
+              <w:t>Code][</w:t>
+            </w:r>
+            <w:proofErr w:type="gramEnd"/>
+            <w:r>
+              <w:rPr>
+                <w:rFonts w:ascii="Arial Narrow" w:hAnsi="Arial Narrow"/>
+              </w:rPr>
+              <w:t>_PKG]</w:t>
             </w:r>
           </w:p>
         </w:tc>
@@ -5226,18 +5366,43 @@
                 <w:lang w:val="fr-FR"/>
               </w:rPr>
             </w:pPr>
+            <w:proofErr w:type="gramStart"/>
             <w:r>
               <w:rPr>
                 <w:rFonts w:ascii="Arial Narrow" w:hAnsi="Arial Narrow"/>
                 <w:lang w:val="fr-FR"/>
               </w:rPr>
-              <w:t xml:space="preserve">Normal:      {Table Code_} [Purpose_] {B|A </w:t>
-            </w:r>
+              <w:t>Normal:</w:t>
+            </w:r>
+            <w:proofErr w:type="gramEnd"/>
             <w:r>
               <w:rPr>
                 <w:rFonts w:ascii="Arial Narrow" w:hAnsi="Arial Narrow"/>
                 <w:lang w:val="fr-FR"/>
               </w:rPr>
+              <w:t xml:space="preserve">      {Table Code_} [</w:t>
+            </w:r>
+            <w:proofErr w:type="spellStart"/>
+            <w:r>
+              <w:rPr>
+                <w:rFonts w:ascii="Arial Narrow" w:hAnsi="Arial Narrow"/>
+                <w:lang w:val="fr-FR"/>
+              </w:rPr>
+              <w:t>Purpose</w:t>
+            </w:r>
+            <w:proofErr w:type="spellEnd"/>
+            <w:r>
+              <w:rPr>
+                <w:rFonts w:ascii="Arial Narrow" w:hAnsi="Arial Narrow"/>
+                <w:lang w:val="fr-FR"/>
+              </w:rPr>
+              <w:t xml:space="preserve">_] {B|A </w:t>
+            </w:r>
+            <w:r>
+              <w:rPr>
+                <w:rFonts w:ascii="Arial Narrow" w:hAnsi="Arial Narrow"/>
+                <w:lang w:val="fr-FR"/>
+              </w:rPr>
               <w:t>[</w:t>
             </w:r>
             <w:r>
@@ -5287,7 +5452,21 @@
               <w:rPr>
                 <w:rFonts w:ascii="Arial Narrow" w:hAnsi="Arial Narrow"/>
               </w:rPr>
-              <w:t>System:      {D|U} {_Triggering Event} _TRG</w:t>
+              <w:t xml:space="preserve">System:   </w:t>
+            </w:r>
+            <w:proofErr w:type="gramStart"/>
+            <w:r>
+              <w:rPr>
+                <w:rFonts w:ascii="Arial Narrow" w:hAnsi="Arial Narrow"/>
+              </w:rPr>
+              <w:t xml:space="preserve">   {</w:t>
+            </w:r>
+            <w:proofErr w:type="gramEnd"/>
+            <w:r>
+              <w:rPr>
+                <w:rFonts w:ascii="Arial Narrow" w:hAnsi="Arial Narrow"/>
+              </w:rPr>
+              <w:t>D|U} {_Triggering Event} _TRG</w:t>
             </w:r>
           </w:p>
         </w:tc>
@@ -5655,12 +5834,12 @@
       <w:pPr>
         <w:pStyle w:val="Heading1"/>
       </w:pPr>
-      <w:bookmarkStart w:id="1" w:name="_Toc235249957"/>
+      <w:bookmarkStart w:id="2" w:name="_Toc235249957"/>
       <w:r>
         <w:lastRenderedPageBreak/>
         <w:t>Name Component Explanation</w:t>
       </w:r>
-      <w:bookmarkEnd w:id="1"/>
+      <w:bookmarkEnd w:id="2"/>
     </w:p>
     <w:p>
       <w:pPr>
@@ -5701,18 +5880,26 @@
       <w:pPr>
         <w:pStyle w:val="Heading2"/>
       </w:pPr>
-      <w:bookmarkStart w:id="2" w:name="_Toc235249958"/>
+      <w:bookmarkStart w:id="3" w:name="_Toc235249958"/>
       <w:r>
         <w:t>System Code</w:t>
       </w:r>
-      <w:bookmarkEnd w:id="2"/>
+      <w:bookmarkEnd w:id="3"/>
     </w:p>
     <w:p>
       <w:pPr>
         <w:pStyle w:val="Paragraph"/>
       </w:pPr>
       <w:r>
-        <w:t>The system code is a simple two to four character acronym for the department, product or system to which the data object belongs. The system code is required in schemas where multiple subsystems reside.</w:t>
+        <w:t xml:space="preserve">The system code is a simple two to </w:t>
+      </w:r>
+      <w:proofErr w:type="gramStart"/>
+      <w:r>
+        <w:t>four character</w:t>
+      </w:r>
+      <w:proofErr w:type="gramEnd"/>
+      <w:r>
+        <w:t xml:space="preserve"> acronym for the department, product or system to which the data object belongs. The system code is required in schemas where multiple subsystems reside.</w:t>
       </w:r>
       <w:r>
         <w:t xml:space="preserve"> It is not recommended to pack the tables for disparate systems into a single schema. It is a best practice to reserve one schema for each system that requires database tables.</w:t>
@@ -5722,18 +5909,26 @@
       <w:pPr>
         <w:pStyle w:val="Heading2"/>
       </w:pPr>
-      <w:bookmarkStart w:id="3" w:name="_Toc235249959"/>
+      <w:bookmarkStart w:id="4" w:name="_Toc235249959"/>
       <w:r>
         <w:t>Logical Group Code</w:t>
       </w:r>
-      <w:bookmarkEnd w:id="3"/>
+      <w:bookmarkEnd w:id="4"/>
     </w:p>
     <w:p>
       <w:pPr>
         <w:pStyle w:val="Paragraph"/>
       </w:pPr>
       <w:r>
-        <w:t xml:space="preserve">In large schemas tables tend to “clump” together, where three or more logically related tables all describe a particular area of the model. It is a good practice to use the optional logical group code to assign a common prefix to each of the related tables, such as CUST for customer tables, ORD for ordering tables, and </w:t>
+        <w:t xml:space="preserve">In large schemas tables tend to “clump” together, where three or more logically related tables all describe a </w:t>
+      </w:r>
+      <w:proofErr w:type="gramStart"/>
+      <w:r>
+        <w:t>particular area</w:t>
+      </w:r>
+      <w:proofErr w:type="gramEnd"/>
+      <w:r>
+        <w:t xml:space="preserve"> of the model. It is a good practice to use the optional logical group code to assign a common prefix to each of the related tables, such as CUST for customer tables, ORD for ordering tables, and </w:t>
       </w:r>
       <w:r>
         <w:t>GL</w:t>
@@ -5752,11 +5947,11 @@
       <w:pPr>
         <w:pStyle w:val="Heading2"/>
       </w:pPr>
-      <w:bookmarkStart w:id="4" w:name="_Toc235249960"/>
+      <w:bookmarkStart w:id="5" w:name="_Toc235249960"/>
       <w:r>
         <w:t>Table Code</w:t>
       </w:r>
-      <w:bookmarkEnd w:id="4"/>
+      <w:bookmarkEnd w:id="5"/>
     </w:p>
     <w:p>
       <w:pPr>
@@ -5801,14 +5996,14 @@
       <w:pPr>
         <w:pStyle w:val="Heading2"/>
       </w:pPr>
-      <w:bookmarkStart w:id="5" w:name="_Toc235249961"/>
+      <w:bookmarkStart w:id="6" w:name="_Toc235249961"/>
       <w:r>
         <w:t>Type</w:t>
       </w:r>
       <w:r>
         <w:t xml:space="preserve"> Code</w:t>
       </w:r>
-      <w:bookmarkEnd w:id="5"/>
+      <w:bookmarkEnd w:id="6"/>
     </w:p>
     <w:p>
       <w:pPr>
@@ -5833,22 +6028,22 @@
       <w:pPr>
         <w:pStyle w:val="Heading1"/>
       </w:pPr>
-      <w:bookmarkStart w:id="6" w:name="_Toc235249962"/>
+      <w:bookmarkStart w:id="7" w:name="_Toc235249962"/>
       <w:r>
         <w:lastRenderedPageBreak/>
         <w:t>Conceptual Model Naming</w:t>
       </w:r>
-      <w:bookmarkEnd w:id="6"/>
+      <w:bookmarkEnd w:id="7"/>
     </w:p>
     <w:p>
       <w:pPr>
         <w:pStyle w:val="Heading2"/>
       </w:pPr>
-      <w:bookmarkStart w:id="7" w:name="_Toc235249963"/>
+      <w:bookmarkStart w:id="8" w:name="_Toc235249963"/>
       <w:r>
         <w:t>Entity Class</w:t>
       </w:r>
-      <w:bookmarkEnd w:id="7"/>
+      <w:bookmarkEnd w:id="8"/>
     </w:p>
     <w:p>
       <w:pPr>
@@ -5870,11 +6065,11 @@
       <w:pPr>
         <w:pStyle w:val="Heading2"/>
       </w:pPr>
-      <w:bookmarkStart w:id="8" w:name="_Toc235249964"/>
+      <w:bookmarkStart w:id="9" w:name="_Toc235249964"/>
       <w:r>
         <w:t>Attribute</w:t>
       </w:r>
-      <w:bookmarkEnd w:id="8"/>
+      <w:bookmarkEnd w:id="9"/>
     </w:p>
     <w:p>
       <w:pPr>
@@ -5969,7 +6164,15 @@
         <w:pStyle w:val="Paragraph"/>
       </w:pPr>
       <w:r>
-        <w:t>The Attribute Class/Type is the word representing the data type or “domain” of the attribute. For example Customer Account Number is a well-named attribute.</w:t>
+        <w:t xml:space="preserve">The Attribute Class/Type is the word representing the data type or “domain” of the attribute. For </w:t>
+      </w:r>
+      <w:proofErr w:type="gramStart"/>
+      <w:r>
+        <w:t>example</w:t>
+      </w:r>
+      <w:proofErr w:type="gramEnd"/>
+      <w:r>
+        <w:t xml:space="preserve"> Customer Account Number is a well-named attribute.</w:t>
       </w:r>
     </w:p>
     <w:p>
@@ -5984,11 +6187,11 @@
       <w:pPr>
         <w:pStyle w:val="Heading2"/>
       </w:pPr>
-      <w:bookmarkStart w:id="9" w:name="_Toc235249965"/>
+      <w:bookmarkStart w:id="10" w:name="_Toc235249965"/>
       <w:r>
         <w:t>Relationship</w:t>
       </w:r>
-      <w:bookmarkEnd w:id="9"/>
+      <w:bookmarkEnd w:id="10"/>
     </w:p>
     <w:p>
       <w:pPr>
@@ -6021,12 +6224,12 @@
       <w:pPr>
         <w:pStyle w:val="Heading1"/>
       </w:pPr>
-      <w:bookmarkStart w:id="10" w:name="_Toc235249966"/>
+      <w:bookmarkStart w:id="11" w:name="_Toc235249966"/>
       <w:r>
         <w:lastRenderedPageBreak/>
         <w:t>Table and View</w:t>
       </w:r>
-      <w:bookmarkEnd w:id="10"/>
+      <w:bookmarkEnd w:id="11"/>
     </w:p>
     <w:p>
       <w:pPr>
@@ -6121,19 +6324,27 @@
         <w:t>as several entities with “</w:t>
       </w:r>
       <w:r>
-        <w:t>Responsible</w:t>
+        <w:t>Assignment</w:t>
       </w:r>
       <w:r>
         <w:t>” in the name, start today by abbreviating with “</w:t>
       </w:r>
       <w:r>
-        <w:t>RSPB</w:t>
+        <w:t>ASMT</w:t>
       </w:r>
       <w:r>
         <w:t>”.</w:t>
       </w:r>
       <w:r>
-        <w:t xml:space="preserve"> If a name, fully abbreviated, still exceeds the 26 character rule, create a new compound abbreviation. For example, if numerous tables will be prefaced with </w:t>
+        <w:t xml:space="preserve"> If a name, fully abbreviated, still exceeds the </w:t>
+      </w:r>
+      <w:proofErr w:type="gramStart"/>
+      <w:r>
+        <w:t>26 character</w:t>
+      </w:r>
+      <w:proofErr w:type="gramEnd"/>
+      <w:r>
+        <w:t xml:space="preserve"> rule, create a new compound abbreviation. For example, if numerous tables will be prefaced with </w:t>
       </w:r>
       <w:r>
         <w:t>AUTO_PROVISION</w:t>
@@ -6157,10 +6368,16 @@
         <w:t>AP</w:t>
       </w:r>
       <w:r>
+        <w:t>V</w:t>
+      </w:r>
+      <w:r>
         <w:t xml:space="preserve"> as a new compound abbreviati</w:t>
       </w:r>
       <w:r>
         <w:t>on.</w:t>
+      </w:r>
+      <w:r>
+        <w:t xml:space="preserve"> Communicate the new acronym in the company acronym glossary.</w:t>
       </w:r>
     </w:p>
     <w:p>
@@ -6175,7 +6392,7 @@
           <w:top w:val="single" w:sz="4" w:space="0" w:color="auto"/>
           <w:bottom w:val="single" w:sz="4" w:space="0" w:color="auto"/>
         </w:tblBorders>
-        <w:tblLook w:val="01E0"/>
+        <w:tblLook w:val="01E0" w:firstRow="1" w:lastRow="1" w:firstColumn="1" w:lastColumn="1" w:noHBand="0" w:noVBand="0"/>
       </w:tblPr>
       <w:tblGrid>
         <w:gridCol w:w="1548"/>
@@ -6262,7 +6479,7 @@
           <w:insideH w:val="single" w:sz="4" w:space="0" w:color="auto"/>
           <w:insideV w:val="single" w:sz="4" w:space="0" w:color="auto"/>
         </w:tblBorders>
-        <w:tblLook w:val="01E0"/>
+        <w:tblLook w:val="01E0" w:firstRow="1" w:lastRow="1" w:firstColumn="1" w:lastColumn="1" w:noHBand="0" w:noVBand="0"/>
       </w:tblPr>
       <w:tblGrid>
         <w:gridCol w:w="1620"/>
@@ -6456,7 +6673,13 @@
               <w:pStyle w:val="TableCellText"/>
             </w:pPr>
             <w:r>
-              <w:t>Tables used to offload old data from production tables, but keep it online. Often referred to as historical or archive tables.</w:t>
+              <w:t xml:space="preserve">Tables used to offload old data from production </w:t>
+            </w:r>
+            <w:r>
+              <w:t>tables but</w:t>
+            </w:r>
+            <w:r>
+              <w:t xml:space="preserve"> keep it online. Often referred to as historical or archive tables.</w:t>
             </w:r>
           </w:p>
         </w:tc>
@@ -6535,6 +6758,7 @@
             <w:r>
               <w:t>|</w:t>
             </w:r>
+            <w:proofErr w:type="gramStart"/>
             <w:r>
               <w:t>S</w:t>
             </w:r>
@@ -6547,6 +6771,7 @@
             <w:r>
               <w:t>T</w:t>
             </w:r>
+            <w:proofErr w:type="gramEnd"/>
           </w:p>
         </w:tc>
         <w:tc>
@@ -6567,7 +6792,13 @@
               <w:t>ue tables. Optionally add M or S</w:t>
             </w:r>
             <w:r>
-              <w:t xml:space="preserve"> to distinquish between multi-consumer and single-consumer queue tables.</w:t>
+              <w:t xml:space="preserve"> to </w:t>
+            </w:r>
+            <w:r>
+              <w:t>distinguish</w:t>
+            </w:r>
+            <w:r>
+              <w:t xml:space="preserve"> between multi-consumer and single-consumer queue tables.</w:t>
             </w:r>
           </w:p>
         </w:tc>
@@ -6910,6 +7141,7 @@
               <w:pStyle w:val="TableCellText"/>
             </w:pPr>
             <w:r>
+              <w:lastRenderedPageBreak/>
               <w:t>VH</w:t>
             </w:r>
           </w:p>
@@ -6938,7 +7170,6 @@
               <w:pStyle w:val="TableCellText"/>
             </w:pPr>
             <w:r>
-              <w:lastRenderedPageBreak/>
               <w:t>XREF</w:t>
             </w:r>
           </w:p>
@@ -7079,11 +7310,11 @@
       <w:pPr>
         <w:pStyle w:val="Heading2"/>
       </w:pPr>
-      <w:bookmarkStart w:id="11" w:name="_Toc235249967"/>
+      <w:bookmarkStart w:id="12" w:name="_Toc235249967"/>
       <w:r>
         <w:t>Lookup Table</w:t>
       </w:r>
-      <w:bookmarkEnd w:id="11"/>
+      <w:bookmarkEnd w:id="12"/>
     </w:p>
     <w:p>
       <w:pPr>
@@ -7109,11 +7340,11 @@
       <w:pPr>
         <w:pStyle w:val="Heading2"/>
       </w:pPr>
-      <w:bookmarkStart w:id="12" w:name="_Toc235249968"/>
+      <w:bookmarkStart w:id="13" w:name="_Toc235249968"/>
       <w:r>
         <w:t>Associative Table</w:t>
       </w:r>
-      <w:bookmarkEnd w:id="12"/>
+      <w:bookmarkEnd w:id="13"/>
     </w:p>
     <w:p>
       <w:pPr>
@@ -7123,11 +7354,16 @@
         <w:t xml:space="preserve">[System_] {First Table </w:t>
       </w:r>
       <w:r>
-        <w:t>Name/Code_</w:t>
+        <w:t>Name/</w:t>
+      </w:r>
+      <w:proofErr w:type="spellStart"/>
+      <w:r>
+        <w:t>Code_</w:t>
       </w:r>
       <w:r>
         <w:t>Second</w:t>
       </w:r>
+      <w:proofErr w:type="spellEnd"/>
       <w:r>
         <w:t xml:space="preserve"> </w:t>
       </w:r>
@@ -7159,11 +7395,11 @@
       <w:pPr>
         <w:pStyle w:val="Heading2"/>
       </w:pPr>
-      <w:bookmarkStart w:id="13" w:name="_Toc235249969"/>
+      <w:bookmarkStart w:id="14" w:name="_Toc235249969"/>
       <w:r>
         <w:t>Attributive Table</w:t>
       </w:r>
-      <w:bookmarkEnd w:id="13"/>
+      <w:bookmarkEnd w:id="14"/>
     </w:p>
     <w:p>
       <w:pPr>
@@ -7185,7 +7421,15 @@
         <w:t xml:space="preserve">repeating </w:t>
       </w:r>
       <w:r>
-        <w:t>attribute, e.g ORDER</w:t>
+        <w:t xml:space="preserve">attribute, </w:t>
+      </w:r>
+      <w:proofErr w:type="spellStart"/>
+      <w:r>
+        <w:t>e.g</w:t>
+      </w:r>
+      <w:proofErr w:type="spellEnd"/>
+      <w:r>
+        <w:t xml:space="preserve"> ORDER</w:t>
       </w:r>
       <w:r>
         <w:t xml:space="preserve"> as parent</w:t>
@@ -7204,11 +7448,11 @@
       <w:pPr>
         <w:pStyle w:val="Heading2"/>
       </w:pPr>
-      <w:bookmarkStart w:id="14" w:name="_Toc235249970"/>
+      <w:bookmarkStart w:id="15" w:name="_Toc235249970"/>
       <w:r>
         <w:t>Subtype Table</w:t>
       </w:r>
-      <w:bookmarkEnd w:id="14"/>
+      <w:bookmarkEnd w:id="15"/>
     </w:p>
     <w:p>
       <w:pPr>
@@ -7260,11 +7504,11 @@
       <w:pPr>
         <w:pStyle w:val="Heading2"/>
       </w:pPr>
-      <w:bookmarkStart w:id="15" w:name="_Toc235249971"/>
+      <w:bookmarkStart w:id="16" w:name="_Toc235249971"/>
       <w:r>
         <w:t>Table Partition</w:t>
       </w:r>
-      <w:bookmarkEnd w:id="15"/>
+      <w:bookmarkEnd w:id="16"/>
     </w:p>
     <w:p>
       <w:pPr>
@@ -7333,7 +7577,7 @@
       <w:tblPr>
         <w:tblStyle w:val="TableGrid"/>
         <w:tblW w:w="0" w:type="auto"/>
-        <w:tblLook w:val="04A0"/>
+        <w:tblLook w:val="04A0" w:firstRow="1" w:lastRow="0" w:firstColumn="1" w:lastColumn="0" w:noHBand="0" w:noVBand="1"/>
       </w:tblPr>
       <w:tblGrid>
         <w:gridCol w:w="2538"/>
@@ -7463,12 +7707,12 @@
       <w:pPr>
         <w:pStyle w:val="Heading1"/>
       </w:pPr>
-      <w:bookmarkStart w:id="16" w:name="_Toc235249972"/>
+      <w:bookmarkStart w:id="17" w:name="_Toc235249972"/>
       <w:r>
         <w:lastRenderedPageBreak/>
         <w:t>Column</w:t>
       </w:r>
-      <w:bookmarkEnd w:id="16"/>
+      <w:bookmarkEnd w:id="17"/>
     </w:p>
     <w:p>
       <w:pPr>
@@ -7483,7 +7727,15 @@
         <w:pStyle w:val="NameFormat"/>
       </w:pPr>
       <w:r>
-        <w:t>{Name}[_Column Type Code]</w:t>
+        <w:t>{Name</w:t>
+      </w:r>
+      <w:proofErr w:type="gramStart"/>
+      <w:r>
+        <w:t>}[</w:t>
+      </w:r>
+      <w:proofErr w:type="gramEnd"/>
+      <w:r>
+        <w:t>_Column Type Code]</w:t>
       </w:r>
     </w:p>
     <w:p>
@@ -7491,7 +7743,15 @@
         <w:pStyle w:val="Paragraph"/>
       </w:pPr>
       <w:r>
-        <w:t>The 20 character goal is meant to leave enough characters free for the prefixes and suffixes required by the rest of the naming scheme (indexes and constraints in particular).</w:t>
+        <w:t xml:space="preserve">The </w:t>
+      </w:r>
+      <w:proofErr w:type="gramStart"/>
+      <w:r>
+        <w:t>20 character</w:t>
+      </w:r>
+      <w:proofErr w:type="gramEnd"/>
+      <w:r>
+        <w:t xml:space="preserve"> goal is meant to leave enough characters free for the prefixes and suffixes required by the rest of the naming scheme (indexes and constraints in particular).</w:t>
       </w:r>
     </w:p>
     <w:p>
@@ -7542,7 +7802,7 @@
           <w:top w:val="single" w:sz="4" w:space="0" w:color="auto"/>
           <w:bottom w:val="single" w:sz="4" w:space="0" w:color="auto"/>
         </w:tblBorders>
-        <w:tblLook w:val="01E0"/>
+        <w:tblLook w:val="01E0" w:firstRow="1" w:lastRow="1" w:firstColumn="1" w:lastColumn="1" w:noHBand="0" w:noVBand="0"/>
       </w:tblPr>
       <w:tblGrid>
         <w:gridCol w:w="1548"/>
@@ -7627,7 +7887,7 @@
       <w:tblPr>
         <w:tblStyle w:val="TableGrid"/>
         <w:tblW w:w="0" w:type="auto"/>
-        <w:tblLook w:val="04A0"/>
+        <w:tblLook w:val="04A0" w:firstRow="1" w:lastRow="0" w:firstColumn="1" w:lastColumn="0" w:noHBand="0" w:noVBand="1"/>
       </w:tblPr>
       <w:tblGrid>
         <w:gridCol w:w="1008"/>
@@ -7964,7 +8224,15 @@
               <w:t>Code</w:t>
             </w:r>
             <w:r>
-              <w:t>. Short alphanumeric code, most often used as the primary or secondary unique key of a reference table.</w:t>
+              <w:t xml:space="preserve">. </w:t>
+            </w:r>
+            <w:proofErr w:type="gramStart"/>
+            <w:r>
+              <w:t>Short alphanumeric code,</w:t>
+            </w:r>
+            <w:proofErr w:type="gramEnd"/>
+            <w:r>
+              <w:t xml:space="preserve"> most often used as the primary or secondary unique key of a reference table.</w:t>
             </w:r>
           </w:p>
         </w:tc>
@@ -8229,8 +8497,13 @@
             <w:pPr>
               <w:pStyle w:val="Paragraph"/>
             </w:pPr>
-            <w:r>
-              <w:t>NUMBER(1,0) DEFAULT 0 NOT NULL</w:t>
+            <w:proofErr w:type="gramStart"/>
+            <w:r>
+              <w:t>NUMBER(</w:t>
+            </w:r>
+            <w:proofErr w:type="gramEnd"/>
+            <w:r>
+              <w:t>1,0) DEFAULT 0 NOT NULL</w:t>
             </w:r>
           </w:p>
         </w:tc>
@@ -8365,10 +8638,26 @@
               <w:t>Timestamps are used where sub-second precision is required.</w:t>
             </w:r>
             <w:r>
-              <w:t xml:space="preserve"> Use TSZ if timezone is included, TSLZ if the system is distributed and localized timestamps are needed.</w:t>
-            </w:r>
-            <w:r>
-              <w:t xml:space="preserve"> The number of fractional seconds should be dictated by requirements, but the default of 6 is typically sufficient.</w:t>
+              <w:t xml:space="preserve"> Use TSZ if </w:t>
+            </w:r>
+            <w:proofErr w:type="spellStart"/>
+            <w:r>
+              <w:t>timezone</w:t>
+            </w:r>
+            <w:proofErr w:type="spellEnd"/>
+            <w:r>
+              <w:t xml:space="preserve"> is included, TSLZ if the system is distributed and localized timestamps are needed.</w:t>
+            </w:r>
+            <w:r>
+              <w:t xml:space="preserve"> The number of fractional seconds should be dictated by requirements, but the default of 6 is typically </w:t>
+            </w:r>
+            <w:proofErr w:type="gramStart"/>
+            <w:r>
+              <w:t>sufficient</w:t>
+            </w:r>
+            <w:proofErr w:type="gramEnd"/>
+            <w:r>
+              <w:t>.</w:t>
             </w:r>
           </w:p>
         </w:tc>
@@ -8578,7 +8867,15 @@
               <w:pStyle w:val="Paragraph"/>
             </w:pPr>
             <w:r>
-              <w:t>NUMBER(X,Y)</w:t>
+              <w:t>NUMBER(</w:t>
+            </w:r>
+            <w:proofErr w:type="gramStart"/>
+            <w:r>
+              <w:t>X,Y</w:t>
+            </w:r>
+            <w:proofErr w:type="gramEnd"/>
+            <w:r>
+              <w:t>)</w:t>
             </w:r>
           </w:p>
         </w:tc>
@@ -8806,7 +9103,15 @@
               <w:pStyle w:val="Paragraph"/>
             </w:pPr>
             <w:r>
-              <w:t>NUMBER(X,Y)</w:t>
+              <w:t>NUMBER(</w:t>
+            </w:r>
+            <w:proofErr w:type="gramStart"/>
+            <w:r>
+              <w:t>X,Y</w:t>
+            </w:r>
+            <w:proofErr w:type="gramEnd"/>
+            <w:r>
+              <w:t>)</w:t>
             </w:r>
           </w:p>
         </w:tc>
@@ -9030,22 +9335,22 @@
       <w:pPr>
         <w:pStyle w:val="Heading1"/>
       </w:pPr>
-      <w:bookmarkStart w:id="17" w:name="_Toc235249973"/>
+      <w:bookmarkStart w:id="18" w:name="_Toc235249973"/>
       <w:r>
         <w:lastRenderedPageBreak/>
         <w:t>Constraint</w:t>
       </w:r>
-      <w:bookmarkEnd w:id="17"/>
+      <w:bookmarkEnd w:id="18"/>
     </w:p>
     <w:p>
       <w:pPr>
         <w:pStyle w:val="Heading2"/>
       </w:pPr>
-      <w:bookmarkStart w:id="18" w:name="_Toc235249974"/>
+      <w:bookmarkStart w:id="19" w:name="_Toc235249974"/>
       <w:r>
         <w:t>Primary and Unique Key</w:t>
       </w:r>
-      <w:bookmarkEnd w:id="18"/>
+      <w:bookmarkEnd w:id="19"/>
     </w:p>
     <w:p>
       <w:pPr>
@@ -9072,10 +9377,18 @@
         <w:t xml:space="preserve"> </w:t>
       </w:r>
       <w:r>
-        <w:t>{PK|UK</w:t>
-      </w:r>
-      <w:r>
-        <w:t>[#]</w:t>
+        <w:t>{PK|</w:t>
+      </w:r>
+      <w:proofErr w:type="gramStart"/>
+      <w:r>
+        <w:t>UK</w:t>
+      </w:r>
+      <w:r>
+        <w:t>[</w:t>
+      </w:r>
+      <w:proofErr w:type="gramEnd"/>
+      <w:r>
+        <w:t>#]</w:t>
       </w:r>
       <w:r>
         <w:t>}</w:t>
@@ -9113,7 +9426,7 @@
           <w:top w:val="single" w:sz="4" w:space="0" w:color="auto"/>
           <w:bottom w:val="single" w:sz="4" w:space="0" w:color="auto"/>
         </w:tblBorders>
-        <w:tblLook w:val="01E0"/>
+        <w:tblLook w:val="01E0" w:firstRow="1" w:lastRow="1" w:firstColumn="1" w:lastColumn="1" w:noHBand="0" w:noVBand="0"/>
       </w:tblPr>
       <w:tblGrid>
         <w:gridCol w:w="1548"/>
@@ -9155,11 +9468,11 @@
       <w:pPr>
         <w:pStyle w:val="Heading2"/>
       </w:pPr>
-      <w:bookmarkStart w:id="19" w:name="_Toc235249975"/>
+      <w:bookmarkStart w:id="20" w:name="_Toc235249975"/>
       <w:r>
         <w:t>Foreign Key</w:t>
       </w:r>
-      <w:bookmarkEnd w:id="19"/>
+      <w:bookmarkEnd w:id="20"/>
     </w:p>
     <w:p>
       <w:pPr>
@@ -9194,7 +9507,15 @@
         <w:pStyle w:val="Paragraph"/>
       </w:pPr>
       <w:r>
-        <w:t>For single-column foreign keys, the Column Descriptor is the column name. For multi-column foreign keys, use the parent table code instead of truncating or abbreviating column names in the attempt to fit within Oracle’s 30 character limitation.</w:t>
+        <w:t xml:space="preserve">For single-column foreign keys, the Column Descriptor is the column name. For multi-column foreign keys, use the parent table code instead of truncating or abbreviating column names in the attempt to fit within Oracle’s </w:t>
+      </w:r>
+      <w:proofErr w:type="gramStart"/>
+      <w:r>
+        <w:t>30 character</w:t>
+      </w:r>
+      <w:proofErr w:type="gramEnd"/>
+      <w:r>
+        <w:t xml:space="preserve"> limitation.</w:t>
       </w:r>
     </w:p>
     <w:p>
@@ -9202,18 +9523,26 @@
         <w:pStyle w:val="Paragraph"/>
       </w:pPr>
       <w:r>
-        <w:t>In the event that the Table Code + the Column Descriptor + the suffix yields a name longer than 30 characters, the column name will need be compressed or truncated to fit.</w:t>
+        <w:t xml:space="preserve">In the event that the Table Code + the Column Descriptor + the suffix yields a name longer than 30 </w:t>
+      </w:r>
+      <w:proofErr w:type="gramStart"/>
+      <w:r>
+        <w:t>characters,</w:t>
+      </w:r>
+      <w:proofErr w:type="gramEnd"/>
+      <w:r>
+        <w:t xml:space="preserve"> the column name will need be compressed or truncated to fit.</w:t>
       </w:r>
     </w:p>
     <w:p>
       <w:pPr>
         <w:pStyle w:val="Heading2"/>
       </w:pPr>
-      <w:bookmarkStart w:id="20" w:name="_Toc235249976"/>
+      <w:bookmarkStart w:id="21" w:name="_Toc235249976"/>
       <w:r>
         <w:t>Check</w:t>
       </w:r>
-      <w:bookmarkEnd w:id="20"/>
+      <w:bookmarkEnd w:id="21"/>
     </w:p>
     <w:p>
       <w:pPr>
@@ -9242,6 +9571,7 @@
       <w:r>
         <w:t>{NN|</w:t>
       </w:r>
+      <w:proofErr w:type="gramStart"/>
       <w:r>
         <w:t>C</w:t>
       </w:r>
@@ -9249,7 +9579,11 @@
         <w:t>K</w:t>
       </w:r>
       <w:r>
-        <w:t>[#]}</w:t>
+        <w:t>[</w:t>
+      </w:r>
+      <w:proofErr w:type="gramEnd"/>
+      <w:r>
+        <w:t>#]}</w:t>
       </w:r>
     </w:p>
     <w:p>
@@ -9316,11 +9650,11 @@
       <w:pPr>
         <w:pStyle w:val="Heading3"/>
       </w:pPr>
-      <w:bookmarkStart w:id="21" w:name="_Toc235249977"/>
+      <w:bookmarkStart w:id="22" w:name="_Toc235249977"/>
       <w:r>
         <w:t>Not Null</w:t>
       </w:r>
-      <w:bookmarkEnd w:id="21"/>
+      <w:bookmarkEnd w:id="22"/>
     </w:p>
     <w:p>
       <w:pPr>
@@ -9334,7 +9668,24 @@
         <w:t xml:space="preserve">check </w:t>
       </w:r>
       <w:r>
-        <w:t xml:space="preserve">constraints will have a different name on every database, rendering false positives in tools that compare data models across environments for consistency. For this reason consider naming every NOT NULL check constraint. Use the </w:t>
+        <w:t xml:space="preserve">constraints will have a different name on every database, rendering false positives in tools that compare data models across environments for consistency. For this </w:t>
+      </w:r>
+      <w:proofErr w:type="gramStart"/>
+      <w:r>
+        <w:t>reason</w:t>
+      </w:r>
+      <w:proofErr w:type="gramEnd"/>
+      <w:r>
+        <w:t xml:space="preserve"> consider </w:t>
+      </w:r>
+      <w:r>
+        <w:t xml:space="preserve">explicitly </w:t>
+      </w:r>
+      <w:r>
+        <w:t>naming every NOT NULL check constraint</w:t>
+      </w:r>
+      <w:r>
+        <w:t xml:space="preserve">, using </w:t>
       </w:r>
       <w:r>
         <w:t>“</w:t>
@@ -9346,13 +9697,13 @@
         <w:t>”</w:t>
       </w:r>
       <w:r>
-        <w:t xml:space="preserve"> suffix for these</w:t>
-      </w:r>
-      <w:r>
-        <w:t xml:space="preserve"> types of check constraints</w:t>
-      </w:r>
-      <w:r>
-        <w:t>.</w:t>
+        <w:t xml:space="preserve"> </w:t>
+      </w:r>
+      <w:r>
+        <w:t xml:space="preserve">as the name </w:t>
+      </w:r>
+      <w:r>
+        <w:t>suffix.</w:t>
       </w:r>
     </w:p>
     <w:p>
@@ -9367,12 +9718,12 @@
       <w:pPr>
         <w:pStyle w:val="Heading1"/>
       </w:pPr>
-      <w:bookmarkStart w:id="22" w:name="_Toc235249978"/>
+      <w:bookmarkStart w:id="23" w:name="_Toc235249978"/>
       <w:r>
         <w:lastRenderedPageBreak/>
         <w:t>Index</w:t>
       </w:r>
-      <w:bookmarkEnd w:id="22"/>
+      <w:bookmarkEnd w:id="23"/>
     </w:p>
     <w:p>
       <w:pPr>
@@ -9413,8 +9764,13 @@
         <w:pStyle w:val="Paragraph"/>
       </w:pPr>
       <w:r>
-        <w:t>If the index supports a unique constraint, the format is much more simple</w:t>
-      </w:r>
+        <w:t xml:space="preserve">If the index supports a unique constraint, the format is much </w:t>
+      </w:r>
+      <w:proofErr w:type="gramStart"/>
+      <w:r>
+        <w:t>more simple</w:t>
+      </w:r>
+      <w:proofErr w:type="gramEnd"/>
       <w:r>
         <w:t>, mirroring the constraint name</w:t>
       </w:r>
@@ -9536,7 +9892,7 @@
       <w:tblPr>
         <w:tblStyle w:val="TableGrid"/>
         <w:tblW w:w="0" w:type="auto"/>
-        <w:tblLook w:val="04A0"/>
+        <w:tblLook w:val="04A0" w:firstRow="1" w:lastRow="0" w:firstColumn="1" w:lastColumn="0" w:noHBand="0" w:noVBand="1"/>
       </w:tblPr>
       <w:tblGrid>
         <w:gridCol w:w="1278"/>
@@ -9620,7 +9976,15 @@
           </w:tcPr>
           <w:p>
             <w:r>
-              <w:t>Index locally partitioned (equi-partitioned with the underlying table’s partitioning key)</w:t>
+              <w:t>Index locally partitioned (</w:t>
+            </w:r>
+            <w:proofErr w:type="spellStart"/>
+            <w:r>
+              <w:t>equi</w:t>
+            </w:r>
+            <w:proofErr w:type="spellEnd"/>
+            <w:r>
+              <w:t>-partitioned with the underlying table’s partitioning key)</w:t>
             </w:r>
           </w:p>
         </w:tc>
@@ -9877,7 +10241,7 @@
           <w:top w:val="single" w:sz="4" w:space="0" w:color="auto"/>
           <w:bottom w:val="single" w:sz="4" w:space="0" w:color="auto"/>
         </w:tblBorders>
-        <w:tblLook w:val="01E0"/>
+        <w:tblLook w:val="01E0" w:firstRow="1" w:lastRow="1" w:firstColumn="1" w:lastColumn="1" w:noHBand="0" w:noVBand="0"/>
       </w:tblPr>
       <w:tblGrid>
         <w:gridCol w:w="1548"/>
@@ -9942,7 +10306,7 @@
       <w:tblPr>
         <w:tblStyle w:val="TableGrid"/>
         <w:tblW w:w="0" w:type="auto"/>
-        <w:tblLook w:val="04A0"/>
+        <w:tblLook w:val="04A0" w:firstRow="1" w:lastRow="0" w:firstColumn="1" w:lastColumn="0" w:noHBand="0" w:noVBand="1"/>
       </w:tblPr>
       <w:tblGrid>
         <w:gridCol w:w="4608"/>
@@ -10317,13 +10681,13 @@
       <w:pPr>
         <w:pStyle w:val="Heading1"/>
       </w:pPr>
-      <w:bookmarkStart w:id="23" w:name="_Oracle_Context_Index"/>
-      <w:bookmarkStart w:id="24" w:name="_Toc235249979"/>
-      <w:bookmarkEnd w:id="23"/>
+      <w:bookmarkStart w:id="24" w:name="_Oracle_Context_Index"/>
+      <w:bookmarkStart w:id="25" w:name="_Toc235249979"/>
+      <w:bookmarkEnd w:id="24"/>
       <w:r>
         <w:t>Oracle Context Index Objects</w:t>
       </w:r>
-      <w:bookmarkEnd w:id="24"/>
+      <w:bookmarkEnd w:id="25"/>
     </w:p>
     <w:p>
       <w:pPr>
@@ -10345,7 +10709,15 @@
         <w:t>If you do find a</w:t>
       </w:r>
       <w:r>
-        <w:t xml:space="preserve"> need for these, amend this doc internally and consider sending the improvements to the author maintaining the original in SourceForge</w:t>
+        <w:t xml:space="preserve"> need for these, amend this doc internally and consider sending the improvements to the author maintaining the original in </w:t>
+      </w:r>
+      <w:proofErr w:type="spellStart"/>
+      <w:r>
+        <w:t>SourceForge</w:t>
+      </w:r>
+      <w:proofErr w:type="spellEnd"/>
+      <w:r>
+        <w:t>/GitHub</w:t>
       </w:r>
       <w:r>
         <w:t>.</w:t>
@@ -10390,7 +10762,35 @@
         <w:rPr>
           <w:lang w:val="fr-FR"/>
         </w:rPr>
-        <w:t xml:space="preserve">{Table Code_} {Column Descriptor} </w:t>
+        <w:t>{Table Code_} {</w:t>
+      </w:r>
+      <w:proofErr w:type="spellStart"/>
+      <w:r>
+        <w:rPr>
+          <w:lang w:val="fr-FR"/>
+        </w:rPr>
+        <w:t>Column</w:t>
+      </w:r>
+      <w:proofErr w:type="spellEnd"/>
+      <w:r>
+        <w:rPr>
+          <w:lang w:val="fr-FR"/>
+        </w:rPr>
+        <w:t xml:space="preserve"> </w:t>
+      </w:r>
+      <w:proofErr w:type="spellStart"/>
+      <w:r>
+        <w:rPr>
+          <w:lang w:val="fr-FR"/>
+        </w:rPr>
+        <w:t>Descriptor</w:t>
+      </w:r>
+      <w:proofErr w:type="spellEnd"/>
+      <w:r>
+        <w:rPr>
+          <w:lang w:val="fr-FR"/>
+        </w:rPr>
+        <w:t xml:space="preserve">} </w:t>
       </w:r>
       <w:r>
         <w:rPr>
@@ -10410,7 +10810,31 @@
         <w:pStyle w:val="Paragraph"/>
       </w:pPr>
       <w:r>
-        <w:t xml:space="preserve">A Context index can have many modifiers specified in its create DDL, including wordlists, sectioners, lexers and so forth. There are so many options, in fact, that to attempt to reference them in the name would make the syntax unwieldy and the names unreadable. The only </w:t>
+        <w:t xml:space="preserve">A Context index can have many modifiers specified in </w:t>
+      </w:r>
+      <w:proofErr w:type="gramStart"/>
+      <w:r>
+        <w:t>its</w:t>
+      </w:r>
+      <w:proofErr w:type="gramEnd"/>
+      <w:r>
+        <w:t xml:space="preserve"> create DDL, including wordlists, </w:t>
+      </w:r>
+      <w:proofErr w:type="spellStart"/>
+      <w:r>
+        <w:t>sectioners</w:t>
+      </w:r>
+      <w:proofErr w:type="spellEnd"/>
+      <w:r>
+        <w:t xml:space="preserve">, </w:t>
+      </w:r>
+      <w:proofErr w:type="spellStart"/>
+      <w:r>
+        <w:t>lexers</w:t>
+      </w:r>
+      <w:proofErr w:type="spellEnd"/>
+      <w:r>
+        <w:t xml:space="preserve"> and so forth. There are so many options, in fact, that to attempt to reference them in the name would make the syntax unwieldy and the names unreadable. The only </w:t>
       </w:r>
       <w:r>
         <w:t xml:space="preserve">exception to this </w:t>
@@ -10439,7 +10863,23 @@
         <w:t>The default DIRECT_DATASTORE uses the naming syntax above. But i</w:t>
       </w:r>
       <w:r>
-        <w:t>f the context index is a MULTI_COLUMN_DATASTORE create a name or abbreviation to represent the columns being indexed. For example, we frequently use a context index to achieve diacritic and case insensitive searches on first, middle and last name fields. So the token “fullname” is used as the column descriptor.</w:t>
+        <w:t xml:space="preserve">f the context index is a MULTI_COLUMN_DATASTORE create a name or abbreviation to represent the columns being indexed. For example, we frequently use a context index to achieve diacritic and case insensitive searches on first, middle and last name fields. </w:t>
+      </w:r>
+      <w:proofErr w:type="gramStart"/>
+      <w:r>
+        <w:t>So</w:t>
+      </w:r>
+      <w:proofErr w:type="gramEnd"/>
+      <w:r>
+        <w:t xml:space="preserve"> the token “</w:t>
+      </w:r>
+      <w:proofErr w:type="spellStart"/>
+      <w:r>
+        <w:t>fullname</w:t>
+      </w:r>
+      <w:proofErr w:type="spellEnd"/>
+      <w:r>
+        <w:t>” is used as the column descriptor.</w:t>
       </w:r>
     </w:p>
     <w:p>
@@ -10477,7 +10917,15 @@
         <w:pStyle w:val="Paragraph"/>
       </w:pPr>
       <w:r>
-        <w:t xml:space="preserve">Finally, if the index is a USER_DATASTORE, where a custom routine has been written to index single or multiple columns over multiple tables in a specialized manner, invent a name for the purpose of this </w:t>
+        <w:t xml:space="preserve">Finally, if the index is a USER_DATASTORE, where a custom routine has been written to index single or multiple columns over multiple tables in a specialized manner, invent a name </w:t>
+      </w:r>
+      <w:proofErr w:type="gramStart"/>
+      <w:r>
+        <w:t>for the purpose of</w:t>
+      </w:r>
+      <w:proofErr w:type="gramEnd"/>
+      <w:r>
+        <w:t xml:space="preserve"> this </w:t>
       </w:r>
       <w:r>
         <w:t xml:space="preserve">index </w:t>
@@ -10498,12 +10946,12 @@
       <w:pPr>
         <w:pStyle w:val="Heading1"/>
       </w:pPr>
-      <w:bookmarkStart w:id="25" w:name="_Toc235249980"/>
+      <w:bookmarkStart w:id="26" w:name="_Toc235249980"/>
       <w:r>
         <w:lastRenderedPageBreak/>
         <w:t>Sequence</w:t>
       </w:r>
-      <w:bookmarkEnd w:id="25"/>
+      <w:bookmarkEnd w:id="26"/>
     </w:p>
     <w:p>
       <w:pPr>
@@ -10528,8 +10976,21 @@
       <w:pPr>
         <w:pStyle w:val="Paragraph"/>
       </w:pPr>
-      <w:r>
-        <w:t>Typically each table has a surrogate key that is fed by a single sequence generator dedicated to it. Therefore the sequence is named for that table</w:t>
+      <w:proofErr w:type="gramStart"/>
+      <w:r>
+        <w:t>Typically</w:t>
+      </w:r>
+      <w:proofErr w:type="gramEnd"/>
+      <w:r>
+        <w:t xml:space="preserve"> each table has a surrogate key that is fed by a single sequence generator dedicated to it. </w:t>
+      </w:r>
+      <w:proofErr w:type="gramStart"/>
+      <w:r>
+        <w:t>Therefore</w:t>
+      </w:r>
+      <w:proofErr w:type="gramEnd"/>
+      <w:r>
+        <w:t xml:space="preserve"> the sequence is named for that table</w:t>
       </w:r>
       <w:r>
         <w:t>.</w:t>
@@ -10544,11 +11005,11 @@
       <w:pPr>
         <w:pStyle w:val="Heading1"/>
       </w:pPr>
-      <w:bookmarkStart w:id="26" w:name="_Toc235249981"/>
+      <w:bookmarkStart w:id="27" w:name="_Toc235249981"/>
       <w:r>
         <w:t>Synonym</w:t>
       </w:r>
-      <w:bookmarkEnd w:id="26"/>
+      <w:bookmarkEnd w:id="27"/>
     </w:p>
     <w:p>
       <w:pPr>
@@ -10573,11 +11034,11 @@
       <w:pPr>
         <w:pStyle w:val="Heading1"/>
       </w:pPr>
-      <w:bookmarkStart w:id="27" w:name="_Toc235249982"/>
+      <w:bookmarkStart w:id="28" w:name="_Toc235249982"/>
       <w:r>
         <w:t>Type</w:t>
       </w:r>
-      <w:bookmarkEnd w:id="27"/>
+      <w:bookmarkEnd w:id="28"/>
     </w:p>
     <w:p>
       <w:pPr>
@@ -10639,7 +11100,15 @@
         <w:pStyle w:val="Paragraph"/>
       </w:pPr>
       <w:r>
-        <w:t xml:space="preserve">The Type Name is as the developer sees fit, but must conform to the abbreviation standard. The </w:t>
+        <w:t xml:space="preserve">The Type Name is as the developer sees </w:t>
+      </w:r>
+      <w:proofErr w:type="gramStart"/>
+      <w:r>
+        <w:t>fit, but</w:t>
+      </w:r>
+      <w:proofErr w:type="gramEnd"/>
+      <w:r>
+        <w:t xml:space="preserve"> must conform to the abbreviation standard. The </w:t>
       </w:r>
       <w:r>
         <w:t>Collection</w:t>
@@ -10689,11 +11158,11 @@
       <w:pPr>
         <w:pStyle w:val="Heading1"/>
       </w:pPr>
-      <w:bookmarkStart w:id="28" w:name="_Toc235249983"/>
+      <w:bookmarkStart w:id="29" w:name="_Toc235249983"/>
       <w:r>
         <w:t>Queue</w:t>
       </w:r>
-      <w:bookmarkEnd w:id="28"/>
+      <w:bookmarkEnd w:id="29"/>
     </w:p>
     <w:p>
       <w:pPr>
@@ -10823,12 +11292,12 @@
       <w:pPr>
         <w:pStyle w:val="Heading1"/>
       </w:pPr>
-      <w:bookmarkStart w:id="29" w:name="_Toc235249984"/>
+      <w:bookmarkStart w:id="30" w:name="_Toc235249984"/>
       <w:r>
         <w:lastRenderedPageBreak/>
         <w:t>Stored PL/SQL</w:t>
       </w:r>
-      <w:bookmarkEnd w:id="29"/>
+      <w:bookmarkEnd w:id="30"/>
     </w:p>
     <w:p>
       <w:pPr>
@@ -10848,11 +11317,11 @@
       <w:pPr>
         <w:pStyle w:val="Heading2"/>
       </w:pPr>
-      <w:bookmarkStart w:id="30" w:name="_Toc235249985"/>
+      <w:bookmarkStart w:id="31" w:name="_Toc235249985"/>
       <w:r>
         <w:t>Package</w:t>
       </w:r>
-      <w:bookmarkEnd w:id="30"/>
+      <w:bookmarkEnd w:id="31"/>
     </w:p>
     <w:p>
       <w:pPr>
@@ -10897,10 +11366,18 @@
         <w:t xml:space="preserve"> </w:t>
       </w:r>
       <w:r>
-        <w:t>[_Function Code]</w:t>
-      </w:r>
-      <w:r>
-        <w:t>[_PKG]</w:t>
+        <w:t xml:space="preserve">[_Function </w:t>
+      </w:r>
+      <w:proofErr w:type="gramStart"/>
+      <w:r>
+        <w:t>Code]</w:t>
+      </w:r>
+      <w:r>
+        <w:t>[</w:t>
+      </w:r>
+      <w:proofErr w:type="gramEnd"/>
+      <w:r>
+        <w:t>_PKG]</w:t>
       </w:r>
     </w:p>
     <w:p>
@@ -10952,7 +11429,15 @@
         <w:t>gets a short differentiating suffix</w:t>
       </w:r>
       <w:r>
-        <w:t xml:space="preserve">. For example a large package named </w:t>
+        <w:t xml:space="preserve">. For </w:t>
+      </w:r>
+      <w:proofErr w:type="gramStart"/>
+      <w:r>
+        <w:t>example</w:t>
+      </w:r>
+      <w:proofErr w:type="gramEnd"/>
+      <w:r>
+        <w:t xml:space="preserve"> a large package named </w:t>
       </w:r>
       <w:r>
         <w:t>DB</w:t>
@@ -11017,18 +11502,26 @@
       <w:pPr>
         <w:pStyle w:val="Heading2"/>
       </w:pPr>
-      <w:bookmarkStart w:id="31" w:name="_Toc235249986"/>
+      <w:bookmarkStart w:id="32" w:name="_Toc235249986"/>
       <w:r>
         <w:t>Procedure and Function</w:t>
       </w:r>
-      <w:bookmarkEnd w:id="31"/>
+      <w:bookmarkEnd w:id="32"/>
     </w:p>
     <w:p>
       <w:pPr>
         <w:pStyle w:val="Paragraph"/>
       </w:pPr>
       <w:r>
-        <w:t xml:space="preserve">The two name components for packaged and standalone routines are verb and noun: </w:t>
+        <w:t xml:space="preserve">The </w:t>
+      </w:r>
+      <w:proofErr w:type="gramStart"/>
+      <w:r>
+        <w:t>two name</w:t>
+      </w:r>
+      <w:proofErr w:type="gramEnd"/>
+      <w:r>
+        <w:t xml:space="preserve"> components for packaged and standalone routines are verb and noun: </w:t>
       </w:r>
     </w:p>
     <w:p>
@@ -11107,7 +11600,7 @@
           <w:top w:val="single" w:sz="4" w:space="0" w:color="auto"/>
           <w:bottom w:val="single" w:sz="4" w:space="0" w:color="auto"/>
         </w:tblBorders>
-        <w:tblLook w:val="01E0"/>
+        <w:tblLook w:val="01E0" w:firstRow="1" w:lastRow="1" w:firstColumn="1" w:lastColumn="1" w:noHBand="0" w:noVBand="0"/>
       </w:tblPr>
       <w:tblGrid>
         <w:gridCol w:w="1548"/>
@@ -11161,11 +11654,11 @@
       <w:pPr>
         <w:pStyle w:val="Heading2"/>
       </w:pPr>
-      <w:bookmarkStart w:id="32" w:name="_Toc235249987"/>
+      <w:bookmarkStart w:id="33" w:name="_Toc235249987"/>
       <w:r>
         <w:t>Trigger</w:t>
       </w:r>
-      <w:bookmarkEnd w:id="32"/>
+      <w:bookmarkEnd w:id="33"/>
     </w:p>
     <w:p>
       <w:pPr>
@@ -11179,11 +11672,11 @@
       <w:pPr>
         <w:pStyle w:val="Heading3"/>
       </w:pPr>
-      <w:bookmarkStart w:id="33" w:name="_Toc235249988"/>
+      <w:bookmarkStart w:id="34" w:name="_Toc235249988"/>
       <w:r>
         <w:t>DML Trigger</w:t>
       </w:r>
-      <w:bookmarkEnd w:id="33"/>
+      <w:bookmarkEnd w:id="34"/>
     </w:p>
     <w:p>
       <w:pPr>
@@ -11365,7 +11858,15 @@
         <w:t xml:space="preserve">pre-11g </w:t>
       </w:r>
       <w:r>
-        <w:t>Oracle doesn’t guarantee the order of trigger firing. Instead, code one before row-level and one after-level, and keep all related processes in the same trigger so you can personally control the order.</w:t>
+        <w:t>Oracle doesn’t guarantee the order of trigger firing. Instead, code one before row-level and one after-</w:t>
+      </w:r>
+      <w:proofErr w:type="gramStart"/>
+      <w:r>
+        <w:t>level, and</w:t>
+      </w:r>
+      <w:proofErr w:type="gramEnd"/>
+      <w:r>
+        <w:t xml:space="preserve"> keep all related processes in the same trigger so you can personally control the order.</w:t>
       </w:r>
     </w:p>
     <w:p>
@@ -11402,11 +11903,11 @@
       <w:pPr>
         <w:pStyle w:val="Heading3"/>
       </w:pPr>
-      <w:bookmarkStart w:id="34" w:name="_Toc235249989"/>
+      <w:bookmarkStart w:id="35" w:name="_Toc235249989"/>
       <w:r>
         <w:t>Instead-Of Trigger</w:t>
       </w:r>
-      <w:bookmarkEnd w:id="34"/>
+      <w:bookmarkEnd w:id="35"/>
     </w:p>
     <w:p>
       <w:pPr>
@@ -11452,11 +11953,11 @@
       <w:pPr>
         <w:pStyle w:val="Heading3"/>
       </w:pPr>
-      <w:bookmarkStart w:id="35" w:name="_Toc235249990"/>
+      <w:bookmarkStart w:id="36" w:name="_Toc235249990"/>
       <w:r>
         <w:t>System Trigger</w:t>
       </w:r>
-      <w:bookmarkEnd w:id="35"/>
+      <w:bookmarkEnd w:id="36"/>
     </w:p>
     <w:p>
       <w:pPr>
@@ -11596,7 +12097,15 @@
         <w:pStyle w:val="Paragraph"/>
       </w:pPr>
       <w:r>
-        <w:t>Since the application context is actually owned by SYS, no matter what schema created it, it is a good idea to use the optional system and/or logical group codes to keep the application contexts from colliding in namespace with each other.</w:t>
+        <w:t xml:space="preserve">Since the application context is </w:t>
+      </w:r>
+      <w:proofErr w:type="gramStart"/>
+      <w:r>
+        <w:t>actually owned</w:t>
+      </w:r>
+      <w:proofErr w:type="gramEnd"/>
+      <w:r>
+        <w:t xml:space="preserve"> by SYS, no matter what schema created it, it is a good idea to use the optional system and/or logical group codes to keep the application contexts from colliding in namespace with each other.</w:t>
       </w:r>
     </w:p>
     <w:p>
@@ -11609,7 +12118,7 @@
           <w:szCs w:val="32"/>
         </w:rPr>
       </w:pPr>
-      <w:bookmarkStart w:id="36" w:name="_Toc235249991"/>
+      <w:bookmarkStart w:id="37" w:name="_Toc235249991"/>
       <w:r>
         <w:br w:type="page"/>
       </w:r>
@@ -11622,25 +12131,33 @@
         <w:lastRenderedPageBreak/>
         <w:t>DBA-Centric Objects</w:t>
       </w:r>
-      <w:bookmarkEnd w:id="36"/>
+      <w:bookmarkEnd w:id="37"/>
     </w:p>
     <w:p>
       <w:pPr>
         <w:pStyle w:val="Paragraph"/>
       </w:pPr>
       <w:r>
-        <w:t>The following items are usually not found in a data model, but are nevertheless items that require naming consistency.</w:t>
+        <w:t xml:space="preserve">The following items are usually not found in a data </w:t>
+      </w:r>
+      <w:proofErr w:type="gramStart"/>
+      <w:r>
+        <w:t>model, but</w:t>
+      </w:r>
+      <w:proofErr w:type="gramEnd"/>
+      <w:r>
+        <w:t xml:space="preserve"> are nevertheless items that require naming consistency.</w:t>
       </w:r>
     </w:p>
     <w:p>
       <w:pPr>
         <w:pStyle w:val="Heading2"/>
       </w:pPr>
-      <w:bookmarkStart w:id="37" w:name="_Toc235249992"/>
+      <w:bookmarkStart w:id="38" w:name="_Toc235249992"/>
       <w:r>
         <w:t>Tablespace</w:t>
       </w:r>
-      <w:bookmarkEnd w:id="37"/>
+      <w:bookmarkEnd w:id="38"/>
     </w:p>
     <w:p>
       <w:pPr>
@@ -11713,11 +12230,11 @@
       <w:pPr>
         <w:pStyle w:val="Heading2"/>
       </w:pPr>
-      <w:bookmarkStart w:id="38" w:name="_Toc235249993"/>
+      <w:bookmarkStart w:id="39" w:name="_Toc235249993"/>
       <w:r>
         <w:t>Database Link</w:t>
       </w:r>
-      <w:bookmarkEnd w:id="38"/>
+      <w:bookmarkEnd w:id="39"/>
     </w:p>
     <w:p>
       <w:pPr>
@@ -11773,11 +12290,11 @@
       <w:pPr>
         <w:pStyle w:val="Heading1"/>
       </w:pPr>
-      <w:bookmarkStart w:id="39" w:name="_Toc235249994"/>
+      <w:bookmarkStart w:id="40" w:name="_Toc235249994"/>
       <w:r>
         <w:t>Odds and Ends</w:t>
       </w:r>
-      <w:bookmarkEnd w:id="39"/>
+      <w:bookmarkEnd w:id="40"/>
     </w:p>
     <w:p>
       <w:pPr>
@@ -11817,7 +12334,7 @@
 </file>
 
 <file path=word/endnotes.xml><?xml version="1.0" encoding="utf-8"?>
-<w:endnotes xmlns:ve="http://schemas.openxmlformats.org/markup-compatibility/2006" xmlns:o="urn:schemas-microsoft-com:office:office" xmlns:r="http://schemas.openxmlformats.org/officeDocument/2006/relationships" xmlns:m="http://schemas.openxmlformats.org/officeDocument/2006/math" xmlns:v="urn:schemas-microsoft-com:vml" xmlns:wp="http://schemas.openxmlformats.org/drawingml/2006/wordprocessingDrawing" xmlns:w10="urn:schemas-microsoft-com:office:word" xmlns:w="http://schemas.openxmlformats.org/wordprocessingml/2006/main" xmlns:wne="http://schemas.microsoft.com/office/word/2006/wordml">
+<w:endnotes xmlns:wpc="http://schemas.microsoft.com/office/word/2010/wordprocessingCanvas" xmlns:cx="http://schemas.microsoft.com/office/drawing/2014/chartex" xmlns:cx1="http://schemas.microsoft.com/office/drawing/2015/9/8/chartex" xmlns:cx2="http://schemas.microsoft.com/office/drawing/2015/10/21/chartex" xmlns:cx3="http://schemas.microsoft.com/office/drawing/2016/5/9/chartex" xmlns:cx4="http://schemas.microsoft.com/office/drawing/2016/5/10/chartex" xmlns:cx5="http://schemas.microsoft.com/office/drawing/2016/5/11/chartex" xmlns:cx6="http://schemas.microsoft.com/office/drawing/2016/5/12/chartex" xmlns:cx7="http://schemas.microsoft.com/office/drawing/2016/5/13/chartex" xmlns:cx8="http://schemas.microsoft.com/office/drawing/2016/5/14/chartex" xmlns:mc="http://schemas.openxmlformats.org/markup-compatibility/2006" xmlns:aink="http://schemas.microsoft.com/office/drawing/2016/ink" xmlns:am3d="http://schemas.microsoft.com/office/drawing/2017/model3d" xmlns:o="urn:schemas-microsoft-com:office:office" xmlns:r="http://schemas.openxmlformats.org/officeDocument/2006/relationships" xmlns:m="http://schemas.openxmlformats.org/officeDocument/2006/math" xmlns:v="urn:schemas-microsoft-com:vml" xmlns:wp14="http://schemas.microsoft.com/office/word/2010/wordprocessingDrawing" xmlns:wp="http://schemas.openxmlformats.org/drawingml/2006/wordprocessingDrawing" xmlns:w10="urn:schemas-microsoft-com:office:word" xmlns:w="http://schemas.openxmlformats.org/wordprocessingml/2006/main" xmlns:w14="http://schemas.microsoft.com/office/word/2010/wordml" xmlns:w15="http://schemas.microsoft.com/office/word/2012/wordml" xmlns:w16cid="http://schemas.microsoft.com/office/word/2016/wordml/cid" xmlns:w16se="http://schemas.microsoft.com/office/word/2015/wordml/symex" xmlns:wpg="http://schemas.microsoft.com/office/word/2010/wordprocessingGroup" xmlns:wpi="http://schemas.microsoft.com/office/word/2010/wordprocessingInk" xmlns:wne="http://schemas.microsoft.com/office/word/2006/wordml" xmlns:wps="http://schemas.microsoft.com/office/word/2010/wordprocessingShape" mc:Ignorable="w14 w15 w16se w16cid wp14">
   <w:endnote w:type="separator" w:id="-1">
     <w:p>
       <w:r>
@@ -11838,7 +12355,7 @@
 </file>
 
 <file path=word/footer1.xml><?xml version="1.0" encoding="utf-8"?>
-<w:ftr xmlns:ve="http://schemas.openxmlformats.org/markup-compatibility/2006" xmlns:o="urn:schemas-microsoft-com:office:office" xmlns:r="http://schemas.openxmlformats.org/officeDocument/2006/relationships" xmlns:m="http://schemas.openxmlformats.org/officeDocument/2006/math" xmlns:v="urn:schemas-microsoft-com:vml" xmlns:wp="http://schemas.openxmlformats.org/drawingml/2006/wordprocessingDrawing" xmlns:w10="urn:schemas-microsoft-com:office:word" xmlns:w="http://schemas.openxmlformats.org/wordprocessingml/2006/main" xmlns:wne="http://schemas.microsoft.com/office/word/2006/wordml">
+<w:ftr xmlns:wpc="http://schemas.microsoft.com/office/word/2010/wordprocessingCanvas" xmlns:cx="http://schemas.microsoft.com/office/drawing/2014/chartex" xmlns:cx1="http://schemas.microsoft.com/office/drawing/2015/9/8/chartex" xmlns:cx2="http://schemas.microsoft.com/office/drawing/2015/10/21/chartex" xmlns:cx3="http://schemas.microsoft.com/office/drawing/2016/5/9/chartex" xmlns:cx4="http://schemas.microsoft.com/office/drawing/2016/5/10/chartex" xmlns:cx5="http://schemas.microsoft.com/office/drawing/2016/5/11/chartex" xmlns:cx6="http://schemas.microsoft.com/office/drawing/2016/5/12/chartex" xmlns:cx7="http://schemas.microsoft.com/office/drawing/2016/5/13/chartex" xmlns:cx8="http://schemas.microsoft.com/office/drawing/2016/5/14/chartex" xmlns:mc="http://schemas.openxmlformats.org/markup-compatibility/2006" xmlns:aink="http://schemas.microsoft.com/office/drawing/2016/ink" xmlns:am3d="http://schemas.microsoft.com/office/drawing/2017/model3d" xmlns:o="urn:schemas-microsoft-com:office:office" xmlns:r="http://schemas.openxmlformats.org/officeDocument/2006/relationships" xmlns:m="http://schemas.openxmlformats.org/officeDocument/2006/math" xmlns:v="urn:schemas-microsoft-com:vml" xmlns:wp14="http://schemas.microsoft.com/office/word/2010/wordprocessingDrawing" xmlns:wp="http://schemas.openxmlformats.org/drawingml/2006/wordprocessingDrawing" xmlns:w10="urn:schemas-microsoft-com:office:word" xmlns:w="http://schemas.openxmlformats.org/wordprocessingml/2006/main" xmlns:w14="http://schemas.microsoft.com/office/word/2010/wordml" xmlns:w15="http://schemas.microsoft.com/office/word/2012/wordml" xmlns:w16cid="http://schemas.microsoft.com/office/word/2016/wordml/cid" xmlns:w16se="http://schemas.microsoft.com/office/word/2015/wordml/symex" xmlns:wpg="http://schemas.microsoft.com/office/word/2010/wordprocessingGroup" xmlns:wpi="http://schemas.microsoft.com/office/word/2010/wordprocessingInk" xmlns:wne="http://schemas.microsoft.com/office/word/2006/wordml" xmlns:wps="http://schemas.microsoft.com/office/word/2010/wordprocessingShape" mc:Ignorable="w14 w15 w16se w16cid wp14">
   <w:p>
     <w:pPr>
       <w:pStyle w:val="Footer"/>
@@ -11848,7 +12365,7 @@
 </file>
 
 <file path=word/footer2.xml><?xml version="1.0" encoding="utf-8"?>
-<w:ftr xmlns:ve="http://schemas.openxmlformats.org/markup-compatibility/2006" xmlns:o="urn:schemas-microsoft-com:office:office" xmlns:r="http://schemas.openxmlformats.org/officeDocument/2006/relationships" xmlns:m="http://schemas.openxmlformats.org/officeDocument/2006/math" xmlns:v="urn:schemas-microsoft-com:vml" xmlns:wp="http://schemas.openxmlformats.org/drawingml/2006/wordprocessingDrawing" xmlns:w10="urn:schemas-microsoft-com:office:word" xmlns:w="http://schemas.openxmlformats.org/wordprocessingml/2006/main" xmlns:wne="http://schemas.microsoft.com/office/word/2006/wordml">
+<w:ftr xmlns:wpc="http://schemas.microsoft.com/office/word/2010/wordprocessingCanvas" xmlns:cx="http://schemas.microsoft.com/office/drawing/2014/chartex" xmlns:cx1="http://schemas.microsoft.com/office/drawing/2015/9/8/chartex" xmlns:cx2="http://schemas.microsoft.com/office/drawing/2015/10/21/chartex" xmlns:cx3="http://schemas.microsoft.com/office/drawing/2016/5/9/chartex" xmlns:cx4="http://schemas.microsoft.com/office/drawing/2016/5/10/chartex" xmlns:cx5="http://schemas.microsoft.com/office/drawing/2016/5/11/chartex" xmlns:cx6="http://schemas.microsoft.com/office/drawing/2016/5/12/chartex" xmlns:cx7="http://schemas.microsoft.com/office/drawing/2016/5/13/chartex" xmlns:cx8="http://schemas.microsoft.com/office/drawing/2016/5/14/chartex" xmlns:mc="http://schemas.openxmlformats.org/markup-compatibility/2006" xmlns:aink="http://schemas.microsoft.com/office/drawing/2016/ink" xmlns:am3d="http://schemas.microsoft.com/office/drawing/2017/model3d" xmlns:o="urn:schemas-microsoft-com:office:office" xmlns:r="http://schemas.openxmlformats.org/officeDocument/2006/relationships" xmlns:m="http://schemas.openxmlformats.org/officeDocument/2006/math" xmlns:v="urn:schemas-microsoft-com:vml" xmlns:wp14="http://schemas.microsoft.com/office/word/2010/wordprocessingDrawing" xmlns:wp="http://schemas.openxmlformats.org/drawingml/2006/wordprocessingDrawing" xmlns:w10="urn:schemas-microsoft-com:office:word" xmlns:w="http://schemas.openxmlformats.org/wordprocessingml/2006/main" xmlns:w14="http://schemas.microsoft.com/office/word/2010/wordml" xmlns:w15="http://schemas.microsoft.com/office/word/2012/wordml" xmlns:w16cid="http://schemas.microsoft.com/office/word/2016/wordml/cid" xmlns:w16se="http://schemas.microsoft.com/office/word/2015/wordml/symex" xmlns:wpg="http://schemas.microsoft.com/office/word/2010/wordprocessingGroup" xmlns:wpi="http://schemas.microsoft.com/office/word/2010/wordprocessingInk" xmlns:wne="http://schemas.microsoft.com/office/word/2006/wordml" xmlns:wps="http://schemas.microsoft.com/office/word/2010/wordprocessingShape" mc:Ignorable="w14 w15 w16se w16cid wp14">
   <w:p>
     <w:r>
       <w:rPr>
@@ -11891,7 +12408,7 @@
         <w:noProof/>
         <w:szCs w:val="20"/>
       </w:rPr>
-      <w:t>2010</w:t>
+      <w:t>2019</w:t>
     </w:r>
     <w:r>
       <w:rPr>
@@ -11919,31 +12436,75 @@
     <w:r>
       <w:tab/>
     </w:r>
-    <w:fldSimple w:instr=" PAGE    \* MERGEFORMAT ">
-      <w:r>
-        <w:rPr>
-          <w:noProof/>
-        </w:rPr>
-        <w:t>17</w:t>
-      </w:r>
-    </w:fldSimple>
+    <w:r>
+      <w:rPr>
+        <w:noProof/>
+      </w:rPr>
+      <w:fldChar w:fldCharType="begin"/>
+    </w:r>
+    <w:r>
+      <w:rPr>
+        <w:noProof/>
+      </w:rPr>
+      <w:instrText xml:space="preserve"> PAGE    \* MERGEFORMAT </w:instrText>
+    </w:r>
+    <w:r>
+      <w:rPr>
+        <w:noProof/>
+      </w:rPr>
+      <w:fldChar w:fldCharType="separate"/>
+    </w:r>
+    <w:r>
+      <w:rPr>
+        <w:noProof/>
+      </w:rPr>
+      <w:t>17</w:t>
+    </w:r>
+    <w:r>
+      <w:rPr>
+        <w:noProof/>
+      </w:rPr>
+      <w:fldChar w:fldCharType="end"/>
+    </w:r>
     <w:r>
       <w:t>/</w:t>
     </w:r>
-    <w:fldSimple w:instr=" NUMPAGES  \# &quot;0&quot; \* Arabic  \* MERGEFORMAT ">
-      <w:r>
-        <w:rPr>
-          <w:noProof/>
-        </w:rPr>
-        <w:t>17</w:t>
-      </w:r>
-    </w:fldSimple>
+    <w:r>
+      <w:rPr>
+        <w:noProof/>
+      </w:rPr>
+      <w:fldChar w:fldCharType="begin"/>
+    </w:r>
+    <w:r>
+      <w:rPr>
+        <w:noProof/>
+      </w:rPr>
+      <w:instrText xml:space="preserve"> NUMPAGES  \# "0" \* Arabic  \* MERGEFORMAT </w:instrText>
+    </w:r>
+    <w:r>
+      <w:rPr>
+        <w:noProof/>
+      </w:rPr>
+      <w:fldChar w:fldCharType="separate"/>
+    </w:r>
+    <w:r>
+      <w:rPr>
+        <w:noProof/>
+      </w:rPr>
+      <w:t>17</w:t>
+    </w:r>
+    <w:r>
+      <w:rPr>
+        <w:noProof/>
+      </w:rPr>
+      <w:fldChar w:fldCharType="end"/>
+    </w:r>
   </w:p>
 </w:ftr>
 </file>
 
 <file path=word/footer3.xml><?xml version="1.0" encoding="utf-8"?>
-<w:ftr xmlns:ve="http://schemas.openxmlformats.org/markup-compatibility/2006" xmlns:o="urn:schemas-microsoft-com:office:office" xmlns:r="http://schemas.openxmlformats.org/officeDocument/2006/relationships" xmlns:m="http://schemas.openxmlformats.org/officeDocument/2006/math" xmlns:v="urn:schemas-microsoft-com:vml" xmlns:wp="http://schemas.openxmlformats.org/drawingml/2006/wordprocessingDrawing" xmlns:w10="urn:schemas-microsoft-com:office:word" xmlns:w="http://schemas.openxmlformats.org/wordprocessingml/2006/main" xmlns:wne="http://schemas.microsoft.com/office/word/2006/wordml">
+<w:ftr xmlns:wpc="http://schemas.microsoft.com/office/word/2010/wordprocessingCanvas" xmlns:cx="http://schemas.microsoft.com/office/drawing/2014/chartex" xmlns:cx1="http://schemas.microsoft.com/office/drawing/2015/9/8/chartex" xmlns:cx2="http://schemas.microsoft.com/office/drawing/2015/10/21/chartex" xmlns:cx3="http://schemas.microsoft.com/office/drawing/2016/5/9/chartex" xmlns:cx4="http://schemas.microsoft.com/office/drawing/2016/5/10/chartex" xmlns:cx5="http://schemas.microsoft.com/office/drawing/2016/5/11/chartex" xmlns:cx6="http://schemas.microsoft.com/office/drawing/2016/5/12/chartex" xmlns:cx7="http://schemas.microsoft.com/office/drawing/2016/5/13/chartex" xmlns:cx8="http://schemas.microsoft.com/office/drawing/2016/5/14/chartex" xmlns:mc="http://schemas.openxmlformats.org/markup-compatibility/2006" xmlns:aink="http://schemas.microsoft.com/office/drawing/2016/ink" xmlns:am3d="http://schemas.microsoft.com/office/drawing/2017/model3d" xmlns:o="urn:schemas-microsoft-com:office:office" xmlns:r="http://schemas.openxmlformats.org/officeDocument/2006/relationships" xmlns:m="http://schemas.openxmlformats.org/officeDocument/2006/math" xmlns:v="urn:schemas-microsoft-com:vml" xmlns:wp14="http://schemas.microsoft.com/office/word/2010/wordprocessingDrawing" xmlns:wp="http://schemas.openxmlformats.org/drawingml/2006/wordprocessingDrawing" xmlns:w10="urn:schemas-microsoft-com:office:word" xmlns:w="http://schemas.openxmlformats.org/wordprocessingml/2006/main" xmlns:w14="http://schemas.microsoft.com/office/word/2010/wordml" xmlns:w15="http://schemas.microsoft.com/office/word/2012/wordml" xmlns:w16cid="http://schemas.microsoft.com/office/word/2016/wordml/cid" xmlns:w16se="http://schemas.microsoft.com/office/word/2015/wordml/symex" xmlns:wpg="http://schemas.microsoft.com/office/word/2010/wordprocessingGroup" xmlns:wpi="http://schemas.microsoft.com/office/word/2010/wordprocessingInk" xmlns:wne="http://schemas.microsoft.com/office/word/2006/wordml" xmlns:wps="http://schemas.microsoft.com/office/word/2010/wordprocessingShape" mc:Ignorable="w14 w15 w16se w16cid wp14">
   <w:p>
     <w:pPr>
       <w:pStyle w:val="Footer"/>
@@ -11989,7 +12550,7 @@
         <w:noProof/>
         <w:szCs w:val="20"/>
       </w:rPr>
-      <w:t>2010</w:t>
+      <w:t>2019</w:t>
     </w:r>
     <w:r>
       <w:rPr>
@@ -12010,7 +12571,7 @@
 </file>
 
 <file path=word/footnotes.xml><?xml version="1.0" encoding="utf-8"?>
-<w:footnotes xmlns:ve="http://schemas.openxmlformats.org/markup-compatibility/2006" xmlns:o="urn:schemas-microsoft-com:office:office" xmlns:r="http://schemas.openxmlformats.org/officeDocument/2006/relationships" xmlns:m="http://schemas.openxmlformats.org/officeDocument/2006/math" xmlns:v="urn:schemas-microsoft-com:vml" xmlns:wp="http://schemas.openxmlformats.org/drawingml/2006/wordprocessingDrawing" xmlns:w10="urn:schemas-microsoft-com:office:word" xmlns:w="http://schemas.openxmlformats.org/wordprocessingml/2006/main" xmlns:wne="http://schemas.microsoft.com/office/word/2006/wordml">
+<w:footnotes xmlns:wpc="http://schemas.microsoft.com/office/word/2010/wordprocessingCanvas" xmlns:cx="http://schemas.microsoft.com/office/drawing/2014/chartex" xmlns:cx1="http://schemas.microsoft.com/office/drawing/2015/9/8/chartex" xmlns:cx2="http://schemas.microsoft.com/office/drawing/2015/10/21/chartex" xmlns:cx3="http://schemas.microsoft.com/office/drawing/2016/5/9/chartex" xmlns:cx4="http://schemas.microsoft.com/office/drawing/2016/5/10/chartex" xmlns:cx5="http://schemas.microsoft.com/office/drawing/2016/5/11/chartex" xmlns:cx6="http://schemas.microsoft.com/office/drawing/2016/5/12/chartex" xmlns:cx7="http://schemas.microsoft.com/office/drawing/2016/5/13/chartex" xmlns:cx8="http://schemas.microsoft.com/office/drawing/2016/5/14/chartex" xmlns:mc="http://schemas.openxmlformats.org/markup-compatibility/2006" xmlns:aink="http://schemas.microsoft.com/office/drawing/2016/ink" xmlns:am3d="http://schemas.microsoft.com/office/drawing/2017/model3d" xmlns:o="urn:schemas-microsoft-com:office:office" xmlns:r="http://schemas.openxmlformats.org/officeDocument/2006/relationships" xmlns:m="http://schemas.openxmlformats.org/officeDocument/2006/math" xmlns:v="urn:schemas-microsoft-com:vml" xmlns:wp14="http://schemas.microsoft.com/office/word/2010/wordprocessingDrawing" xmlns:wp="http://schemas.openxmlformats.org/drawingml/2006/wordprocessingDrawing" xmlns:w10="urn:schemas-microsoft-com:office:word" xmlns:w="http://schemas.openxmlformats.org/wordprocessingml/2006/main" xmlns:w14="http://schemas.microsoft.com/office/word/2010/wordml" xmlns:w15="http://schemas.microsoft.com/office/word/2012/wordml" xmlns:w16cid="http://schemas.microsoft.com/office/word/2016/wordml/cid" xmlns:w16se="http://schemas.microsoft.com/office/word/2015/wordml/symex" xmlns:wpg="http://schemas.microsoft.com/office/word/2010/wordprocessingGroup" xmlns:wpi="http://schemas.microsoft.com/office/word/2010/wordprocessingInk" xmlns:wne="http://schemas.microsoft.com/office/word/2006/wordml" xmlns:wps="http://schemas.microsoft.com/office/word/2010/wordprocessingShape" mc:Ignorable="w14 w15 w16se w16cid wp14">
   <w:footnote w:type="separator" w:id="-1">
     <w:p>
       <w:r>
@@ -12063,7 +12624,15 @@
         <w:t>able</w:t>
       </w:r>
       <w:r>
-        <w:t xml:space="preserve"> type and can represent both varrays and nested tables of scalar and user-defined types.</w:t>
+        <w:t xml:space="preserve"> type and can represent both </w:t>
+      </w:r>
+      <w:proofErr w:type="spellStart"/>
+      <w:r>
+        <w:t>varrays</w:t>
+      </w:r>
+      <w:proofErr w:type="spellEnd"/>
+      <w:r>
+        <w:t xml:space="preserve"> and nested tables of scalar and user-defined types.</w:t>
       </w:r>
     </w:p>
   </w:footnote>
@@ -12071,7 +12640,7 @@
 </file>
 
 <file path=word/header1.xml><?xml version="1.0" encoding="utf-8"?>
-<w:hdr xmlns:ve="http://schemas.openxmlformats.org/markup-compatibility/2006" xmlns:o="urn:schemas-microsoft-com:office:office" xmlns:r="http://schemas.openxmlformats.org/officeDocument/2006/relationships" xmlns:m="http://schemas.openxmlformats.org/officeDocument/2006/math" xmlns:v="urn:schemas-microsoft-com:vml" xmlns:wp="http://schemas.openxmlformats.org/drawingml/2006/wordprocessingDrawing" xmlns:w10="urn:schemas-microsoft-com:office:word" xmlns:w="http://schemas.openxmlformats.org/wordprocessingml/2006/main" xmlns:wne="http://schemas.microsoft.com/office/word/2006/wordml">
+<w:hdr xmlns:wpc="http://schemas.microsoft.com/office/word/2010/wordprocessingCanvas" xmlns:cx="http://schemas.microsoft.com/office/drawing/2014/chartex" xmlns:cx1="http://schemas.microsoft.com/office/drawing/2015/9/8/chartex" xmlns:cx2="http://schemas.microsoft.com/office/drawing/2015/10/21/chartex" xmlns:cx3="http://schemas.microsoft.com/office/drawing/2016/5/9/chartex" xmlns:cx4="http://schemas.microsoft.com/office/drawing/2016/5/10/chartex" xmlns:cx5="http://schemas.microsoft.com/office/drawing/2016/5/11/chartex" xmlns:cx6="http://schemas.microsoft.com/office/drawing/2016/5/12/chartex" xmlns:cx7="http://schemas.microsoft.com/office/drawing/2016/5/13/chartex" xmlns:cx8="http://schemas.microsoft.com/office/drawing/2016/5/14/chartex" xmlns:mc="http://schemas.openxmlformats.org/markup-compatibility/2006" xmlns:aink="http://schemas.microsoft.com/office/drawing/2016/ink" xmlns:am3d="http://schemas.microsoft.com/office/drawing/2017/model3d" xmlns:o="urn:schemas-microsoft-com:office:office" xmlns:r="http://schemas.openxmlformats.org/officeDocument/2006/relationships" xmlns:m="http://schemas.openxmlformats.org/officeDocument/2006/math" xmlns:v="urn:schemas-microsoft-com:vml" xmlns:wp14="http://schemas.microsoft.com/office/word/2010/wordprocessingDrawing" xmlns:wp="http://schemas.openxmlformats.org/drawingml/2006/wordprocessingDrawing" xmlns:w10="urn:schemas-microsoft-com:office:word" xmlns:w="http://schemas.openxmlformats.org/wordprocessingml/2006/main" xmlns:w14="http://schemas.microsoft.com/office/word/2010/wordml" xmlns:w15="http://schemas.microsoft.com/office/word/2012/wordml" xmlns:w16cid="http://schemas.microsoft.com/office/word/2016/wordml/cid" xmlns:w16se="http://schemas.microsoft.com/office/word/2015/wordml/symex" xmlns:wpg="http://schemas.microsoft.com/office/word/2010/wordprocessingGroup" xmlns:wpi="http://schemas.microsoft.com/office/word/2010/wordprocessingInk" xmlns:wne="http://schemas.microsoft.com/office/word/2006/wordml" xmlns:wps="http://schemas.microsoft.com/office/word/2010/wordprocessingShape" mc:Ignorable="w14 w15 w16se w16cid wp14">
   <w:p>
     <w:pPr>
       <w:pStyle w:val="Header"/>
@@ -12081,7 +12650,7 @@
 </file>
 
 <file path=word/header2.xml><?xml version="1.0" encoding="utf-8"?>
-<w:hdr xmlns:ve="http://schemas.openxmlformats.org/markup-compatibility/2006" xmlns:o="urn:schemas-microsoft-com:office:office" xmlns:r="http://schemas.openxmlformats.org/officeDocument/2006/relationships" xmlns:m="http://schemas.openxmlformats.org/officeDocument/2006/math" xmlns:v="urn:schemas-microsoft-com:vml" xmlns:wp="http://schemas.openxmlformats.org/drawingml/2006/wordprocessingDrawing" xmlns:w10="urn:schemas-microsoft-com:office:word" xmlns:w="http://schemas.openxmlformats.org/wordprocessingml/2006/main" xmlns:wne="http://schemas.microsoft.com/office/word/2006/wordml">
+<w:hdr xmlns:wpc="http://schemas.microsoft.com/office/word/2010/wordprocessingCanvas" xmlns:cx="http://schemas.microsoft.com/office/drawing/2014/chartex" xmlns:cx1="http://schemas.microsoft.com/office/drawing/2015/9/8/chartex" xmlns:cx2="http://schemas.microsoft.com/office/drawing/2015/10/21/chartex" xmlns:cx3="http://schemas.microsoft.com/office/drawing/2016/5/9/chartex" xmlns:cx4="http://schemas.microsoft.com/office/drawing/2016/5/10/chartex" xmlns:cx5="http://schemas.microsoft.com/office/drawing/2016/5/11/chartex" xmlns:cx6="http://schemas.microsoft.com/office/drawing/2016/5/12/chartex" xmlns:cx7="http://schemas.microsoft.com/office/drawing/2016/5/13/chartex" xmlns:cx8="http://schemas.microsoft.com/office/drawing/2016/5/14/chartex" xmlns:mc="http://schemas.openxmlformats.org/markup-compatibility/2006" xmlns:aink="http://schemas.microsoft.com/office/drawing/2016/ink" xmlns:am3d="http://schemas.microsoft.com/office/drawing/2017/model3d" xmlns:o="urn:schemas-microsoft-com:office:office" xmlns:r="http://schemas.openxmlformats.org/officeDocument/2006/relationships" xmlns:m="http://schemas.openxmlformats.org/officeDocument/2006/math" xmlns:v="urn:schemas-microsoft-com:vml" xmlns:wp14="http://schemas.microsoft.com/office/word/2010/wordprocessingDrawing" xmlns:wp="http://schemas.openxmlformats.org/drawingml/2006/wordprocessingDrawing" xmlns:w10="urn:schemas-microsoft-com:office:word" xmlns:w="http://schemas.openxmlformats.org/wordprocessingml/2006/main" xmlns:w14="http://schemas.microsoft.com/office/word/2010/wordml" xmlns:w15="http://schemas.microsoft.com/office/word/2012/wordml" xmlns:w16cid="http://schemas.microsoft.com/office/word/2016/wordml/cid" xmlns:w16se="http://schemas.microsoft.com/office/word/2015/wordml/symex" xmlns:wpg="http://schemas.microsoft.com/office/word/2010/wordprocessingGroup" xmlns:wpi="http://schemas.microsoft.com/office/word/2010/wordprocessingInk" xmlns:wne="http://schemas.microsoft.com/office/word/2006/wordml" xmlns:wps="http://schemas.microsoft.com/office/word/2010/wordprocessingShape" mc:Ignorable="w14 w15 w16se w16cid wp14">
   <w:sdt>
     <w:sdtPr>
       <w:alias w:val="Title"/>
@@ -12109,7 +12678,7 @@
 </file>
 
 <file path=word/header3.xml><?xml version="1.0" encoding="utf-8"?>
-<w:hdr xmlns:ve="http://schemas.openxmlformats.org/markup-compatibility/2006" xmlns:o="urn:schemas-microsoft-com:office:office" xmlns:r="http://schemas.openxmlformats.org/officeDocument/2006/relationships" xmlns:m="http://schemas.openxmlformats.org/officeDocument/2006/math" xmlns:v="urn:schemas-microsoft-com:vml" xmlns:wp="http://schemas.openxmlformats.org/drawingml/2006/wordprocessingDrawing" xmlns:w10="urn:schemas-microsoft-com:office:word" xmlns:w="http://schemas.openxmlformats.org/wordprocessingml/2006/main" xmlns:wne="http://schemas.microsoft.com/office/word/2006/wordml">
+<w:hdr xmlns:wpc="http://schemas.microsoft.com/office/word/2010/wordprocessingCanvas" xmlns:cx="http://schemas.microsoft.com/office/drawing/2014/chartex" xmlns:cx1="http://schemas.microsoft.com/office/drawing/2015/9/8/chartex" xmlns:cx2="http://schemas.microsoft.com/office/drawing/2015/10/21/chartex" xmlns:cx3="http://schemas.microsoft.com/office/drawing/2016/5/9/chartex" xmlns:cx4="http://schemas.microsoft.com/office/drawing/2016/5/10/chartex" xmlns:cx5="http://schemas.microsoft.com/office/drawing/2016/5/11/chartex" xmlns:cx6="http://schemas.microsoft.com/office/drawing/2016/5/12/chartex" xmlns:cx7="http://schemas.microsoft.com/office/drawing/2016/5/13/chartex" xmlns:cx8="http://schemas.microsoft.com/office/drawing/2016/5/14/chartex" xmlns:mc="http://schemas.openxmlformats.org/markup-compatibility/2006" xmlns:aink="http://schemas.microsoft.com/office/drawing/2016/ink" xmlns:am3d="http://schemas.microsoft.com/office/drawing/2017/model3d" xmlns:o="urn:schemas-microsoft-com:office:office" xmlns:r="http://schemas.openxmlformats.org/officeDocument/2006/relationships" xmlns:m="http://schemas.openxmlformats.org/officeDocument/2006/math" xmlns:v="urn:schemas-microsoft-com:vml" xmlns:wp14="http://schemas.microsoft.com/office/word/2010/wordprocessingDrawing" xmlns:wp="http://schemas.openxmlformats.org/drawingml/2006/wordprocessingDrawing" xmlns:w10="urn:schemas-microsoft-com:office:word" xmlns:w="http://schemas.openxmlformats.org/wordprocessingml/2006/main" xmlns:w14="http://schemas.microsoft.com/office/word/2010/wordml" xmlns:w15="http://schemas.microsoft.com/office/word/2012/wordml" xmlns:w16cid="http://schemas.microsoft.com/office/word/2016/wordml/cid" xmlns:w16se="http://schemas.microsoft.com/office/word/2015/wordml/symex" xmlns:wpg="http://schemas.microsoft.com/office/word/2010/wordprocessingGroup" xmlns:wpi="http://schemas.microsoft.com/office/word/2010/wordprocessingInk" xmlns:wne="http://schemas.microsoft.com/office/word/2006/wordml" xmlns:wps="http://schemas.microsoft.com/office/word/2010/wordprocessingShape" mc:Ignorable="w14 w15 w16se w16cid wp14">
   <w:tbl>
     <w:tblPr>
       <w:tblStyle w:val="TableGrid"/>
@@ -12123,7 +12692,7 @@
         <w:insideV w:val="none" w:sz="0" w:space="0" w:color="auto"/>
       </w:tblBorders>
       <w:shd w:val="clear" w:color="auto" w:fill="344566"/>
-      <w:tblLook w:val="01E0"/>
+      <w:tblLook w:val="01E0" w:firstRow="1" w:lastRow="1" w:firstColumn="1" w:lastColumn="1" w:noHBand="0" w:noVBand="0"/>
     </w:tblPr>
     <w:tblGrid>
       <w:gridCol w:w="2448"/>
@@ -12222,8 +12791,8 @@
 </file>
 
 <file path=word/numbering.xml><?xml version="1.0" encoding="utf-8"?>
-<w:numbering xmlns:ve="http://schemas.openxmlformats.org/markup-compatibility/2006" xmlns:o="urn:schemas-microsoft-com:office:office" xmlns:r="http://schemas.openxmlformats.org/officeDocument/2006/relationships" xmlns:m="http://schemas.openxmlformats.org/officeDocument/2006/math" xmlns:v="urn:schemas-microsoft-com:vml" xmlns:wp="http://schemas.openxmlformats.org/drawingml/2006/wordprocessingDrawing" xmlns:w10="urn:schemas-microsoft-com:office:word" xmlns:w="http://schemas.openxmlformats.org/wordprocessingml/2006/main" xmlns:wne="http://schemas.microsoft.com/office/word/2006/wordml">
-  <w:abstractNum w:abstractNumId="0">
+<w:numbering xmlns:wpc="http://schemas.microsoft.com/office/word/2010/wordprocessingCanvas" xmlns:cx="http://schemas.microsoft.com/office/drawing/2014/chartex" xmlns:cx1="http://schemas.microsoft.com/office/drawing/2015/9/8/chartex" xmlns:cx2="http://schemas.microsoft.com/office/drawing/2015/10/21/chartex" xmlns:cx3="http://schemas.microsoft.com/office/drawing/2016/5/9/chartex" xmlns:cx4="http://schemas.microsoft.com/office/drawing/2016/5/10/chartex" xmlns:cx5="http://schemas.microsoft.com/office/drawing/2016/5/11/chartex" xmlns:cx6="http://schemas.microsoft.com/office/drawing/2016/5/12/chartex" xmlns:cx7="http://schemas.microsoft.com/office/drawing/2016/5/13/chartex" xmlns:cx8="http://schemas.microsoft.com/office/drawing/2016/5/14/chartex" xmlns:mc="http://schemas.openxmlformats.org/markup-compatibility/2006" xmlns:aink="http://schemas.microsoft.com/office/drawing/2016/ink" xmlns:am3d="http://schemas.microsoft.com/office/drawing/2017/model3d" xmlns:o="urn:schemas-microsoft-com:office:office" xmlns:r="http://schemas.openxmlformats.org/officeDocument/2006/relationships" xmlns:m="http://schemas.openxmlformats.org/officeDocument/2006/math" xmlns:v="urn:schemas-microsoft-com:vml" xmlns:wp14="http://schemas.microsoft.com/office/word/2010/wordprocessingDrawing" xmlns:wp="http://schemas.openxmlformats.org/drawingml/2006/wordprocessingDrawing" xmlns:w10="urn:schemas-microsoft-com:office:word" xmlns:w="http://schemas.openxmlformats.org/wordprocessingml/2006/main" xmlns:w14="http://schemas.microsoft.com/office/word/2010/wordml" xmlns:w15="http://schemas.microsoft.com/office/word/2012/wordml" xmlns:w16cid="http://schemas.microsoft.com/office/word/2016/wordml/cid" xmlns:w16se="http://schemas.microsoft.com/office/word/2015/wordml/symex" xmlns:wpg="http://schemas.microsoft.com/office/word/2010/wordprocessingGroup" xmlns:wpi="http://schemas.microsoft.com/office/word/2010/wordprocessingInk" xmlns:wne="http://schemas.microsoft.com/office/word/2006/wordml" xmlns:wps="http://schemas.microsoft.com/office/word/2010/wordprocessingShape" mc:Ignorable="w14 w15 w16se w16cid wp14">
+  <w:abstractNum w:abstractNumId="0" w15:restartNumberingAfterBreak="0">
     <w:nsid w:val="FFFFFF7C"/>
     <w:multiLevelType w:val="singleLevel"/>
     <w:tmpl w:val="ABB81DEE"/>
@@ -12240,7 +12809,7 @@
       </w:pPr>
     </w:lvl>
   </w:abstractNum>
-  <w:abstractNum w:abstractNumId="1">
+  <w:abstractNum w:abstractNumId="1" w15:restartNumberingAfterBreak="0">
     <w:nsid w:val="FFFFFF7D"/>
     <w:multiLevelType w:val="singleLevel"/>
     <w:tmpl w:val="7856E060"/>
@@ -12257,7 +12826,7 @@
       </w:pPr>
     </w:lvl>
   </w:abstractNum>
-  <w:abstractNum w:abstractNumId="2">
+  <w:abstractNum w:abstractNumId="2" w15:restartNumberingAfterBreak="0">
     <w:nsid w:val="FFFFFF7E"/>
     <w:multiLevelType w:val="singleLevel"/>
     <w:tmpl w:val="AE02FCD6"/>
@@ -12274,7 +12843,7 @@
       </w:pPr>
     </w:lvl>
   </w:abstractNum>
-  <w:abstractNum w:abstractNumId="3">
+  <w:abstractNum w:abstractNumId="3" w15:restartNumberingAfterBreak="0">
     <w:nsid w:val="FFFFFF7F"/>
     <w:multiLevelType w:val="singleLevel"/>
     <w:tmpl w:val="EA7062A4"/>
@@ -12291,7 +12860,7 @@
       </w:pPr>
     </w:lvl>
   </w:abstractNum>
-  <w:abstractNum w:abstractNumId="4">
+  <w:abstractNum w:abstractNumId="4" w15:restartNumberingAfterBreak="0">
     <w:nsid w:val="FFFFFF80"/>
     <w:multiLevelType w:val="singleLevel"/>
     <w:tmpl w:val="C7AA47AC"/>
@@ -12311,7 +12880,7 @@
       </w:rPr>
     </w:lvl>
   </w:abstractNum>
-  <w:abstractNum w:abstractNumId="5">
+  <w:abstractNum w:abstractNumId="5" w15:restartNumberingAfterBreak="0">
     <w:nsid w:val="FFFFFF81"/>
     <w:multiLevelType w:val="singleLevel"/>
     <w:tmpl w:val="7FDA3DC2"/>
@@ -12331,7 +12900,7 @@
       </w:rPr>
     </w:lvl>
   </w:abstractNum>
-  <w:abstractNum w:abstractNumId="6">
+  <w:abstractNum w:abstractNumId="6" w15:restartNumberingAfterBreak="0">
     <w:nsid w:val="FFFFFF82"/>
     <w:multiLevelType w:val="singleLevel"/>
     <w:tmpl w:val="48181052"/>
@@ -12351,7 +12920,7 @@
       </w:rPr>
     </w:lvl>
   </w:abstractNum>
-  <w:abstractNum w:abstractNumId="7">
+  <w:abstractNum w:abstractNumId="7" w15:restartNumberingAfterBreak="0">
     <w:nsid w:val="FFFFFF83"/>
     <w:multiLevelType w:val="singleLevel"/>
     <w:tmpl w:val="374CC16A"/>
@@ -12371,7 +12940,7 @@
       </w:rPr>
     </w:lvl>
   </w:abstractNum>
-  <w:abstractNum w:abstractNumId="8">
+  <w:abstractNum w:abstractNumId="8" w15:restartNumberingAfterBreak="0">
     <w:nsid w:val="FFFFFF88"/>
     <w:multiLevelType w:val="singleLevel"/>
     <w:tmpl w:val="5E5ED5DC"/>
@@ -12388,7 +12957,7 @@
       </w:pPr>
     </w:lvl>
   </w:abstractNum>
-  <w:abstractNum w:abstractNumId="9">
+  <w:abstractNum w:abstractNumId="9" w15:restartNumberingAfterBreak="0">
     <w:nsid w:val="FFFFFF89"/>
     <w:multiLevelType w:val="singleLevel"/>
     <w:tmpl w:val="5B0C2F18"/>
@@ -12408,13 +12977,13 @@
       </w:rPr>
     </w:lvl>
   </w:abstractNum>
-  <w:abstractNum w:abstractNumId="10">
+  <w:abstractNum w:abstractNumId="10" w15:restartNumberingAfterBreak="0">
     <w:nsid w:val="064A0208"/>
     <w:multiLevelType w:val="multilevel"/>
     <w:tmpl w:val="0D10836C"/>
     <w:numStyleLink w:val="Bulleted"/>
   </w:abstractNum>
-  <w:abstractNum w:abstractNumId="11">
+  <w:abstractNum w:abstractNumId="11" w15:restartNumberingAfterBreak="0">
     <w:nsid w:val="0B4C1F65"/>
     <w:multiLevelType w:val="multilevel"/>
     <w:tmpl w:val="5A20E420"/>
@@ -12554,7 +13123,7 @@
       </w:rPr>
     </w:lvl>
   </w:abstractNum>
-  <w:abstractNum w:abstractNumId="12">
+  <w:abstractNum w:abstractNumId="12" w15:restartNumberingAfterBreak="0">
     <w:nsid w:val="10694E57"/>
     <w:multiLevelType w:val="hybridMultilevel"/>
     <w:tmpl w:val="6B4CB7C6"/>
@@ -12667,7 +13236,7 @@
       </w:rPr>
     </w:lvl>
   </w:abstractNum>
-  <w:abstractNum w:abstractNumId="13">
+  <w:abstractNum w:abstractNumId="13" w15:restartNumberingAfterBreak="0">
     <w:nsid w:val="14232A0F"/>
     <w:multiLevelType w:val="multilevel"/>
     <w:tmpl w:val="0409001D"/>
@@ -12780,7 +13349,7 @@
       </w:pPr>
     </w:lvl>
   </w:abstractNum>
-  <w:abstractNum w:abstractNumId="14">
+  <w:abstractNum w:abstractNumId="14" w15:restartNumberingAfterBreak="0">
     <w:nsid w:val="1CFD5383"/>
     <w:multiLevelType w:val="hybridMultilevel"/>
     <w:tmpl w:val="0C706E3C"/>
@@ -12920,7 +13489,7 @@
       </w:rPr>
     </w:lvl>
   </w:abstractNum>
-  <w:abstractNum w:abstractNumId="15">
+  <w:abstractNum w:abstractNumId="15" w15:restartNumberingAfterBreak="0">
     <w:nsid w:val="1DE8090A"/>
     <w:multiLevelType w:val="hybridMultilevel"/>
     <w:tmpl w:val="0D10836C"/>
@@ -13060,7 +13629,7 @@
       </w:rPr>
     </w:lvl>
   </w:abstractNum>
-  <w:abstractNum w:abstractNumId="16">
+  <w:abstractNum w:abstractNumId="16" w15:restartNumberingAfterBreak="0">
     <w:nsid w:val="22EE2E44"/>
     <w:multiLevelType w:val="hybridMultilevel"/>
     <w:tmpl w:val="50BCAF18"/>
@@ -13176,7 +13745,7 @@
       </w:pPr>
     </w:lvl>
   </w:abstractNum>
-  <w:abstractNum w:abstractNumId="17">
+  <w:abstractNum w:abstractNumId="17" w15:restartNumberingAfterBreak="0">
     <w:nsid w:val="2607079D"/>
     <w:multiLevelType w:val="hybridMultilevel"/>
     <w:tmpl w:val="6E229C78"/>
@@ -13316,7 +13885,7 @@
       </w:rPr>
     </w:lvl>
   </w:abstractNum>
-  <w:abstractNum w:abstractNumId="18">
+  <w:abstractNum w:abstractNumId="18" w15:restartNumberingAfterBreak="0">
     <w:nsid w:val="281B4FB2"/>
     <w:multiLevelType w:val="hybridMultilevel"/>
     <w:tmpl w:val="5A20E420"/>
@@ -13456,7 +14025,7 @@
       </w:rPr>
     </w:lvl>
   </w:abstractNum>
-  <w:abstractNum w:abstractNumId="19">
+  <w:abstractNum w:abstractNumId="19" w15:restartNumberingAfterBreak="0">
     <w:nsid w:val="2BF22CE5"/>
     <w:multiLevelType w:val="hybridMultilevel"/>
     <w:tmpl w:val="1316B654"/>
@@ -13569,7 +14138,7 @@
       </w:pPr>
     </w:lvl>
   </w:abstractNum>
-  <w:abstractNum w:abstractNumId="20">
+  <w:abstractNum w:abstractNumId="20" w15:restartNumberingAfterBreak="0">
     <w:nsid w:val="2D834032"/>
     <w:multiLevelType w:val="multilevel"/>
     <w:tmpl w:val="0409001D"/>
@@ -13682,7 +14251,7 @@
       </w:pPr>
     </w:lvl>
   </w:abstractNum>
-  <w:abstractNum w:abstractNumId="21">
+  <w:abstractNum w:abstractNumId="21" w15:restartNumberingAfterBreak="0">
     <w:nsid w:val="35222231"/>
     <w:multiLevelType w:val="multilevel"/>
     <w:tmpl w:val="0D10836C"/>
@@ -13822,7 +14391,7 @@
       </w:rPr>
     </w:lvl>
   </w:abstractNum>
-  <w:abstractNum w:abstractNumId="22">
+  <w:abstractNum w:abstractNumId="22" w15:restartNumberingAfterBreak="0">
     <w:nsid w:val="3ABE4803"/>
     <w:multiLevelType w:val="hybridMultilevel"/>
     <w:tmpl w:val="9C5A9EC8"/>
@@ -13935,13 +14504,13 @@
       </w:rPr>
     </w:lvl>
   </w:abstractNum>
-  <w:abstractNum w:abstractNumId="23">
+  <w:abstractNum w:abstractNumId="23" w15:restartNumberingAfterBreak="0">
     <w:nsid w:val="3E4469D5"/>
     <w:multiLevelType w:val="multilevel"/>
     <w:tmpl w:val="0D10836C"/>
     <w:numStyleLink w:val="Bulleted"/>
   </w:abstractNum>
-  <w:abstractNum w:abstractNumId="24">
+  <w:abstractNum w:abstractNumId="24" w15:restartNumberingAfterBreak="0">
     <w:nsid w:val="4744312D"/>
     <w:multiLevelType w:val="multilevel"/>
     <w:tmpl w:val="0409001D"/>
@@ -14054,7 +14623,7 @@
       </w:pPr>
     </w:lvl>
   </w:abstractNum>
-  <w:abstractNum w:abstractNumId="25">
+  <w:abstractNum w:abstractNumId="25" w15:restartNumberingAfterBreak="0">
     <w:nsid w:val="4B375341"/>
     <w:multiLevelType w:val="hybridMultilevel"/>
     <w:tmpl w:val="46045714"/>
@@ -14194,7 +14763,7 @@
       </w:rPr>
     </w:lvl>
   </w:abstractNum>
-  <w:abstractNum w:abstractNumId="26">
+  <w:abstractNum w:abstractNumId="26" w15:restartNumberingAfterBreak="0">
     <w:nsid w:val="4C581DE3"/>
     <w:multiLevelType w:val="hybridMultilevel"/>
     <w:tmpl w:val="AE580044"/>
@@ -14310,13 +14879,13 @@
       </w:pPr>
     </w:lvl>
   </w:abstractNum>
-  <w:abstractNum w:abstractNumId="27">
+  <w:abstractNum w:abstractNumId="27" w15:restartNumberingAfterBreak="0">
     <w:nsid w:val="4F250387"/>
     <w:multiLevelType w:val="multilevel"/>
     <w:tmpl w:val="0D10836C"/>
     <w:numStyleLink w:val="Bulleted"/>
   </w:abstractNum>
-  <w:abstractNum w:abstractNumId="28">
+  <w:abstractNum w:abstractNumId="28" w15:restartNumberingAfterBreak="0">
     <w:nsid w:val="51590042"/>
     <w:multiLevelType w:val="hybridMultilevel"/>
     <w:tmpl w:val="2D660F1E"/>
@@ -14429,7 +14998,7 @@
       </w:rPr>
     </w:lvl>
   </w:abstractNum>
-  <w:abstractNum w:abstractNumId="29">
+  <w:abstractNum w:abstractNumId="29" w15:restartNumberingAfterBreak="0">
     <w:nsid w:val="51EF03BE"/>
     <w:multiLevelType w:val="hybridMultilevel"/>
     <w:tmpl w:val="44A83A2A"/>
@@ -14548,7 +15117,7 @@
       </w:pPr>
     </w:lvl>
   </w:abstractNum>
-  <w:abstractNum w:abstractNumId="30">
+  <w:abstractNum w:abstractNumId="30" w15:restartNumberingAfterBreak="0">
     <w:nsid w:val="54DA04FD"/>
     <w:multiLevelType w:val="multilevel"/>
     <w:tmpl w:val="0409001D"/>
@@ -14661,7 +15230,7 @@
       </w:pPr>
     </w:lvl>
   </w:abstractNum>
-  <w:abstractNum w:abstractNumId="31">
+  <w:abstractNum w:abstractNumId="31" w15:restartNumberingAfterBreak="0">
     <w:nsid w:val="57D01E66"/>
     <w:multiLevelType w:val="hybridMultilevel"/>
     <w:tmpl w:val="E0FA5806"/>
@@ -14801,7 +15370,7 @@
       </w:rPr>
     </w:lvl>
   </w:abstractNum>
-  <w:abstractNum w:abstractNumId="32">
+  <w:abstractNum w:abstractNumId="32" w15:restartNumberingAfterBreak="0">
     <w:nsid w:val="5926402B"/>
     <w:multiLevelType w:val="hybridMultilevel"/>
     <w:tmpl w:val="F232FF56"/>
@@ -14941,7 +15510,7 @@
       </w:rPr>
     </w:lvl>
   </w:abstractNum>
-  <w:abstractNum w:abstractNumId="33">
+  <w:abstractNum w:abstractNumId="33" w15:restartNumberingAfterBreak="0">
     <w:nsid w:val="5F58043F"/>
     <w:multiLevelType w:val="multilevel"/>
     <w:tmpl w:val="0D10836C"/>
@@ -15082,13 +15651,13 @@
       </w:rPr>
     </w:lvl>
   </w:abstractNum>
-  <w:abstractNum w:abstractNumId="34">
+  <w:abstractNum w:abstractNumId="34" w15:restartNumberingAfterBreak="0">
     <w:nsid w:val="622F78BE"/>
     <w:multiLevelType w:val="multilevel"/>
     <w:tmpl w:val="0D10836C"/>
     <w:numStyleLink w:val="Bulleted"/>
   </w:abstractNum>
-  <w:abstractNum w:abstractNumId="35">
+  <w:abstractNum w:abstractNumId="35" w15:restartNumberingAfterBreak="0">
     <w:nsid w:val="674059F3"/>
     <w:multiLevelType w:val="hybridMultilevel"/>
     <w:tmpl w:val="2C40F8DA"/>
@@ -15228,7 +15797,7 @@
       </w:rPr>
     </w:lvl>
   </w:abstractNum>
-  <w:abstractNum w:abstractNumId="36">
+  <w:abstractNum w:abstractNumId="36" w15:restartNumberingAfterBreak="0">
     <w:nsid w:val="6BA56B4E"/>
     <w:multiLevelType w:val="multilevel"/>
     <w:tmpl w:val="C7C0A59C"/>
@@ -15341,13 +15910,13 @@
       </w:pPr>
     </w:lvl>
   </w:abstractNum>
-  <w:abstractNum w:abstractNumId="37">
+  <w:abstractNum w:abstractNumId="37" w15:restartNumberingAfterBreak="0">
     <w:nsid w:val="6CA07C9D"/>
     <w:multiLevelType w:val="multilevel"/>
     <w:tmpl w:val="0D10836C"/>
     <w:numStyleLink w:val="Bulleted"/>
   </w:abstractNum>
-  <w:abstractNum w:abstractNumId="38">
+  <w:abstractNum w:abstractNumId="38" w15:restartNumberingAfterBreak="0">
     <w:nsid w:val="6DF47BE4"/>
     <w:multiLevelType w:val="multilevel"/>
     <w:tmpl w:val="46045714"/>
@@ -15487,7 +16056,7 @@
       </w:rPr>
     </w:lvl>
   </w:abstractNum>
-  <w:abstractNum w:abstractNumId="39">
+  <w:abstractNum w:abstractNumId="39" w15:restartNumberingAfterBreak="0">
     <w:nsid w:val="6F711EDC"/>
     <w:multiLevelType w:val="hybridMultilevel"/>
     <w:tmpl w:val="50DA306E"/>
@@ -15600,7 +16169,7 @@
       </w:pPr>
     </w:lvl>
   </w:abstractNum>
-  <w:abstractNum w:abstractNumId="40">
+  <w:abstractNum w:abstractNumId="40" w15:restartNumberingAfterBreak="0">
     <w:nsid w:val="710C2B65"/>
     <w:multiLevelType w:val="hybridMultilevel"/>
     <w:tmpl w:val="7D0EF792"/>
@@ -15716,13 +16285,13 @@
       </w:pPr>
     </w:lvl>
   </w:abstractNum>
-  <w:abstractNum w:abstractNumId="41">
+  <w:abstractNum w:abstractNumId="41" w15:restartNumberingAfterBreak="0">
     <w:nsid w:val="74A07AE4"/>
     <w:multiLevelType w:val="multilevel"/>
     <w:tmpl w:val="0D10836C"/>
     <w:numStyleLink w:val="Bulleted"/>
   </w:abstractNum>
-  <w:abstractNum w:abstractNumId="42">
+  <w:abstractNum w:abstractNumId="42" w15:restartNumberingAfterBreak="0">
     <w:nsid w:val="760B62BC"/>
     <w:multiLevelType w:val="hybridMultilevel"/>
     <w:tmpl w:val="208E66F0"/>
@@ -15838,7 +16407,7 @@
       </w:pPr>
     </w:lvl>
   </w:abstractNum>
-  <w:abstractNum w:abstractNumId="43">
+  <w:abstractNum w:abstractNumId="43" w15:restartNumberingAfterBreak="0">
     <w:nsid w:val="76D06B8D"/>
     <w:multiLevelType w:val="multilevel"/>
     <w:tmpl w:val="C7C0A59C"/>
@@ -15956,7 +16525,7 @@
       </w:pPr>
     </w:lvl>
   </w:abstractNum>
-  <w:abstractNum w:abstractNumId="44">
+  <w:abstractNum w:abstractNumId="44" w15:restartNumberingAfterBreak="0">
     <w:nsid w:val="77137839"/>
     <w:multiLevelType w:val="hybridMultilevel"/>
     <w:tmpl w:val="CDDAD838"/>
@@ -16211,7 +16780,7 @@
 </file>
 
 <file path=word/styles.xml><?xml version="1.0" encoding="utf-8"?>
-<w:styles xmlns:r="http://schemas.openxmlformats.org/officeDocument/2006/relationships" xmlns:w="http://schemas.openxmlformats.org/wordprocessingml/2006/main">
+<w:styles xmlns:mc="http://schemas.openxmlformats.org/markup-compatibility/2006" xmlns:r="http://schemas.openxmlformats.org/officeDocument/2006/relationships" xmlns:w="http://schemas.openxmlformats.org/wordprocessingml/2006/main" xmlns:w14="http://schemas.microsoft.com/office/word/2010/wordml" xmlns:w15="http://schemas.microsoft.com/office/word/2012/wordml" xmlns:w16cid="http://schemas.microsoft.com/office/word/2016/wordml/cid" xmlns:w16se="http://schemas.microsoft.com/office/word/2015/wordml/symex" mc:Ignorable="w14 w15 w16se w16cid">
   <w:docDefaults>
     <w:rPrDefault>
       <w:rPr>
@@ -16221,28 +16790,152 @@
     </w:rPrDefault>
     <w:pPrDefault/>
   </w:docDefaults>
-  <w:latentStyles w:defLockedState="0" w:defUIPriority="0" w:defSemiHidden="0" w:defUnhideWhenUsed="0" w:defQFormat="0" w:count="267">
+  <w:latentStyles w:defLockedState="0" w:defUIPriority="0" w:defSemiHidden="0" w:defUnhideWhenUsed="0" w:defQFormat="0" w:count="375">
     <w:lsdException w:name="Normal" w:qFormat="1"/>
     <w:lsdException w:name="heading 1" w:qFormat="1"/>
     <w:lsdException w:name="heading 2" w:qFormat="1"/>
-    <w:lsdException w:name="heading 3" w:qFormat="1"/>
-    <w:lsdException w:name="heading 4" w:qFormat="1"/>
-    <w:lsdException w:name="heading 5" w:qFormat="1"/>
-    <w:lsdException w:name="heading 6" w:qFormat="1"/>
-    <w:lsdException w:name="heading 7" w:qFormat="1"/>
-    <w:lsdException w:name="heading 8" w:qFormat="1"/>
-    <w:lsdException w:name="heading 9" w:qFormat="1"/>
-    <w:lsdException w:name="toc 1" w:uiPriority="39"/>
-    <w:lsdException w:name="toc 2" w:uiPriority="39"/>
-    <w:lsdException w:name="toc 3" w:uiPriority="39"/>
-    <w:lsdException w:name="header" w:uiPriority="99"/>
-    <w:lsdException w:name="footer" w:uiPriority="99"/>
-    <w:lsdException w:name="caption" w:qFormat="1"/>
+    <w:lsdException w:name="heading 3" w:semiHidden="1" w:unhideWhenUsed="1" w:qFormat="1"/>
+    <w:lsdException w:name="heading 4" w:semiHidden="1" w:unhideWhenUsed="1" w:qFormat="1"/>
+    <w:lsdException w:name="heading 5" w:semiHidden="1" w:unhideWhenUsed="1" w:qFormat="1"/>
+    <w:lsdException w:name="heading 6" w:semiHidden="1" w:unhideWhenUsed="1" w:qFormat="1"/>
+    <w:lsdException w:name="heading 7" w:semiHidden="1" w:unhideWhenUsed="1" w:qFormat="1"/>
+    <w:lsdException w:name="heading 8" w:semiHidden="1" w:unhideWhenUsed="1" w:qFormat="1"/>
+    <w:lsdException w:name="heading 9" w:semiHidden="1" w:unhideWhenUsed="1" w:qFormat="1"/>
+    <w:lsdException w:name="index 1" w:semiHidden="1" w:unhideWhenUsed="1"/>
+    <w:lsdException w:name="index 2" w:semiHidden="1" w:unhideWhenUsed="1"/>
+    <w:lsdException w:name="index 3" w:semiHidden="1" w:unhideWhenUsed="1"/>
+    <w:lsdException w:name="index 4" w:semiHidden="1" w:unhideWhenUsed="1"/>
+    <w:lsdException w:name="index 5" w:semiHidden="1" w:unhideWhenUsed="1"/>
+    <w:lsdException w:name="index 6" w:semiHidden="1" w:unhideWhenUsed="1"/>
+    <w:lsdException w:name="index 7" w:semiHidden="1" w:unhideWhenUsed="1"/>
+    <w:lsdException w:name="index 8" w:semiHidden="1" w:unhideWhenUsed="1"/>
+    <w:lsdException w:name="index 9" w:semiHidden="1" w:unhideWhenUsed="1"/>
+    <w:lsdException w:name="toc 1" w:semiHidden="1" w:uiPriority="39" w:unhideWhenUsed="1"/>
+    <w:lsdException w:name="toc 2" w:semiHidden="1" w:uiPriority="39" w:unhideWhenUsed="1"/>
+    <w:lsdException w:name="toc 3" w:semiHidden="1" w:uiPriority="39" w:unhideWhenUsed="1"/>
+    <w:lsdException w:name="toc 4" w:semiHidden="1" w:unhideWhenUsed="1"/>
+    <w:lsdException w:name="toc 5" w:semiHidden="1" w:unhideWhenUsed="1"/>
+    <w:lsdException w:name="toc 6" w:semiHidden="1" w:unhideWhenUsed="1"/>
+    <w:lsdException w:name="toc 7" w:semiHidden="1" w:unhideWhenUsed="1"/>
+    <w:lsdException w:name="toc 8" w:semiHidden="1" w:unhideWhenUsed="1"/>
+    <w:lsdException w:name="toc 9" w:semiHidden="1" w:unhideWhenUsed="1"/>
+    <w:lsdException w:name="Normal Indent" w:semiHidden="1" w:unhideWhenUsed="1"/>
+    <w:lsdException w:name="footnote text" w:semiHidden="1" w:unhideWhenUsed="1"/>
+    <w:lsdException w:name="annotation text" w:semiHidden="1" w:unhideWhenUsed="1"/>
+    <w:lsdException w:name="header" w:semiHidden="1" w:uiPriority="99" w:unhideWhenUsed="1"/>
+    <w:lsdException w:name="footer" w:semiHidden="1" w:uiPriority="99" w:unhideWhenUsed="1"/>
+    <w:lsdException w:name="index heading" w:semiHidden="1" w:unhideWhenUsed="1"/>
+    <w:lsdException w:name="caption" w:semiHidden="1" w:unhideWhenUsed="1" w:qFormat="1"/>
+    <w:lsdException w:name="table of figures" w:semiHidden="1" w:unhideWhenUsed="1"/>
+    <w:lsdException w:name="envelope address" w:semiHidden="1" w:unhideWhenUsed="1"/>
+    <w:lsdException w:name="envelope return" w:semiHidden="1" w:unhideWhenUsed="1"/>
+    <w:lsdException w:name="footnote reference" w:semiHidden="1" w:unhideWhenUsed="1"/>
+    <w:lsdException w:name="annotation reference" w:semiHidden="1" w:unhideWhenUsed="1"/>
+    <w:lsdException w:name="line number" w:semiHidden="1" w:unhideWhenUsed="1"/>
+    <w:lsdException w:name="page number" w:semiHidden="1" w:unhideWhenUsed="1"/>
+    <w:lsdException w:name="endnote reference" w:semiHidden="1" w:unhideWhenUsed="1"/>
+    <w:lsdException w:name="endnote text" w:semiHidden="1" w:unhideWhenUsed="1"/>
+    <w:lsdException w:name="table of authorities" w:semiHidden="1" w:unhideWhenUsed="1"/>
+    <w:lsdException w:name="toa heading" w:semiHidden="1" w:unhideWhenUsed="1"/>
+    <w:lsdException w:name="List" w:semiHidden="1" w:unhideWhenUsed="1"/>
+    <w:lsdException w:name="List 2" w:semiHidden="1" w:unhideWhenUsed="1"/>
+    <w:lsdException w:name="List 3" w:semiHidden="1" w:unhideWhenUsed="1"/>
+    <w:lsdException w:name="List 4" w:semiHidden="1" w:unhideWhenUsed="1"/>
+    <w:lsdException w:name="List 5" w:semiHidden="1" w:unhideWhenUsed="1"/>
+    <w:lsdException w:name="List Bullet 2" w:semiHidden="1" w:unhideWhenUsed="1"/>
+    <w:lsdException w:name="List Bullet 3" w:semiHidden="1" w:unhideWhenUsed="1"/>
+    <w:lsdException w:name="List Bullet 4" w:semiHidden="1" w:unhideWhenUsed="1"/>
+    <w:lsdException w:name="List Bullet 5" w:semiHidden="1" w:unhideWhenUsed="1"/>
+    <w:lsdException w:name="List Number 2" w:semiHidden="1" w:unhideWhenUsed="1"/>
+    <w:lsdException w:name="List Number 3" w:semiHidden="1" w:unhideWhenUsed="1"/>
+    <w:lsdException w:name="List Number 4" w:semiHidden="1" w:unhideWhenUsed="1"/>
+    <w:lsdException w:name="List Number 5" w:semiHidden="1" w:unhideWhenUsed="1"/>
     <w:lsdException w:name="Title" w:qFormat="1"/>
+    <w:lsdException w:name="Closing" w:semiHidden="1" w:unhideWhenUsed="1"/>
+    <w:lsdException w:name="Signature" w:semiHidden="1" w:unhideWhenUsed="1"/>
+    <w:lsdException w:name="Default Paragraph Font" w:semiHidden="1" w:unhideWhenUsed="1"/>
+    <w:lsdException w:name="Body Text" w:semiHidden="1" w:unhideWhenUsed="1"/>
+    <w:lsdException w:name="Body Text Indent" w:semiHidden="1" w:unhideWhenUsed="1"/>
+    <w:lsdException w:name="List Continue" w:semiHidden="1" w:unhideWhenUsed="1"/>
+    <w:lsdException w:name="List Continue 2" w:semiHidden="1" w:unhideWhenUsed="1"/>
     <w:lsdException w:name="Subtitle" w:qFormat="1"/>
-    <w:lsdException w:name="Hyperlink" w:uiPriority="99"/>
+    <w:lsdException w:name="Salutation" w:semiHidden="1" w:unhideWhenUsed="1"/>
+    <w:lsdException w:name="Date" w:semiHidden="1" w:unhideWhenUsed="1"/>
+    <w:lsdException w:name="Body Text First Indent" w:semiHidden="1" w:unhideWhenUsed="1"/>
+    <w:lsdException w:name="Body Text First Indent 2" w:semiHidden="1" w:unhideWhenUsed="1"/>
+    <w:lsdException w:name="Note Heading" w:semiHidden="1" w:unhideWhenUsed="1"/>
+    <w:lsdException w:name="Body Text 2" w:semiHidden="1" w:unhideWhenUsed="1"/>
+    <w:lsdException w:name="Body Text 3" w:semiHidden="1" w:unhideWhenUsed="1"/>
+    <w:lsdException w:name="Body Text Indent 2" w:semiHidden="1" w:unhideWhenUsed="1"/>
+    <w:lsdException w:name="Body Text Indent 3" w:semiHidden="1" w:unhideWhenUsed="1"/>
+    <w:lsdException w:name="Block Text" w:semiHidden="1" w:unhideWhenUsed="1"/>
+    <w:lsdException w:name="Hyperlink" w:semiHidden="1" w:uiPriority="99" w:unhideWhenUsed="1"/>
+    <w:lsdException w:name="FollowedHyperlink" w:semiHidden="1" w:unhideWhenUsed="1"/>
     <w:lsdException w:name="Strong" w:qFormat="1"/>
     <w:lsdException w:name="Emphasis" w:qFormat="1"/>
+    <w:lsdException w:name="Document Map" w:semiHidden="1" w:unhideWhenUsed="1"/>
+    <w:lsdException w:name="Plain Text" w:semiHidden="1" w:unhideWhenUsed="1"/>
+    <w:lsdException w:name="E-mail Signature" w:semiHidden="1" w:unhideWhenUsed="1"/>
+    <w:lsdException w:name="HTML Top of Form" w:semiHidden="1" w:unhideWhenUsed="1"/>
+    <w:lsdException w:name="HTML Bottom of Form" w:semiHidden="1" w:unhideWhenUsed="1"/>
+    <w:lsdException w:name="Normal (Web)" w:semiHidden="1" w:unhideWhenUsed="1"/>
+    <w:lsdException w:name="HTML Acronym" w:semiHidden="1" w:unhideWhenUsed="1"/>
+    <w:lsdException w:name="HTML Address" w:semiHidden="1" w:unhideWhenUsed="1"/>
+    <w:lsdException w:name="HTML Cite" w:semiHidden="1" w:unhideWhenUsed="1"/>
+    <w:lsdException w:name="HTML Code" w:semiHidden="1" w:unhideWhenUsed="1"/>
+    <w:lsdException w:name="HTML Definition" w:semiHidden="1" w:unhideWhenUsed="1"/>
+    <w:lsdException w:name="HTML Keyboard" w:semiHidden="1" w:unhideWhenUsed="1"/>
+    <w:lsdException w:name="HTML Preformatted" w:semiHidden="1" w:unhideWhenUsed="1"/>
+    <w:lsdException w:name="HTML Sample" w:semiHidden="1" w:unhideWhenUsed="1"/>
+    <w:lsdException w:name="HTML Typewriter" w:semiHidden="1" w:unhideWhenUsed="1"/>
+    <w:lsdException w:name="HTML Variable" w:semiHidden="1" w:unhideWhenUsed="1"/>
+    <w:lsdException w:name="Normal Table" w:semiHidden="1" w:unhideWhenUsed="1"/>
+    <w:lsdException w:name="annotation subject" w:semiHidden="1" w:unhideWhenUsed="1"/>
+    <w:lsdException w:name="No List" w:semiHidden="1" w:unhideWhenUsed="1"/>
+    <w:lsdException w:name="Outline List 1" w:semiHidden="1" w:unhideWhenUsed="1"/>
+    <w:lsdException w:name="Outline List 2" w:semiHidden="1" w:unhideWhenUsed="1"/>
+    <w:lsdException w:name="Outline List 3" w:semiHidden="1" w:unhideWhenUsed="1"/>
+    <w:lsdException w:name="Table Simple 1" w:semiHidden="1" w:unhideWhenUsed="1"/>
+    <w:lsdException w:name="Table Simple 2" w:semiHidden="1" w:unhideWhenUsed="1"/>
+    <w:lsdException w:name="Table Simple 3" w:semiHidden="1" w:unhideWhenUsed="1"/>
+    <w:lsdException w:name="Table Classic 1" w:semiHidden="1" w:unhideWhenUsed="1"/>
+    <w:lsdException w:name="Table Classic 2" w:semiHidden="1" w:unhideWhenUsed="1"/>
+    <w:lsdException w:name="Table Classic 3" w:semiHidden="1" w:unhideWhenUsed="1"/>
+    <w:lsdException w:name="Table Classic 4" w:semiHidden="1" w:unhideWhenUsed="1"/>
+    <w:lsdException w:name="Table Colorful 1" w:semiHidden="1" w:unhideWhenUsed="1"/>
+    <w:lsdException w:name="Table Colorful 2" w:semiHidden="1" w:unhideWhenUsed="1"/>
+    <w:lsdException w:name="Table Colorful 3" w:semiHidden="1" w:unhideWhenUsed="1"/>
+    <w:lsdException w:name="Table Columns 1" w:semiHidden="1" w:unhideWhenUsed="1"/>
+    <w:lsdException w:name="Table Columns 2" w:semiHidden="1" w:unhideWhenUsed="1"/>
+    <w:lsdException w:name="Table Columns 3" w:semiHidden="1" w:unhideWhenUsed="1"/>
+    <w:lsdException w:name="Table Columns 4" w:semiHidden="1" w:unhideWhenUsed="1"/>
+    <w:lsdException w:name="Table Columns 5" w:semiHidden="1" w:unhideWhenUsed="1"/>
+    <w:lsdException w:name="Table Grid 1" w:semiHidden="1" w:unhideWhenUsed="1"/>
+    <w:lsdException w:name="Table Grid 2" w:semiHidden="1" w:unhideWhenUsed="1"/>
+    <w:lsdException w:name="Table Grid 3" w:semiHidden="1" w:unhideWhenUsed="1"/>
+    <w:lsdException w:name="Table Grid 4" w:semiHidden="1" w:unhideWhenUsed="1"/>
+    <w:lsdException w:name="Table Grid 5" w:semiHidden="1" w:unhideWhenUsed="1"/>
+    <w:lsdException w:name="Table Grid 6" w:semiHidden="1" w:unhideWhenUsed="1"/>
+    <w:lsdException w:name="Table Grid 7" w:semiHidden="1" w:unhideWhenUsed="1"/>
+    <w:lsdException w:name="Table Grid 8" w:semiHidden="1" w:unhideWhenUsed="1"/>
+    <w:lsdException w:name="Table List 1" w:semiHidden="1" w:unhideWhenUsed="1"/>
+    <w:lsdException w:name="Table List 2" w:semiHidden="1" w:unhideWhenUsed="1"/>
+    <w:lsdException w:name="Table List 3" w:semiHidden="1" w:unhideWhenUsed="1"/>
+    <w:lsdException w:name="Table List 4" w:semiHidden="1" w:unhideWhenUsed="1"/>
+    <w:lsdException w:name="Table List 5" w:semiHidden="1" w:unhideWhenUsed="1"/>
+    <w:lsdException w:name="Table List 6" w:semiHidden="1" w:unhideWhenUsed="1"/>
+    <w:lsdException w:name="Table List 7" w:semiHidden="1" w:unhideWhenUsed="1"/>
+    <w:lsdException w:name="Table List 8" w:semiHidden="1" w:unhideWhenUsed="1"/>
+    <w:lsdException w:name="Table 3D effects 1" w:semiHidden="1" w:unhideWhenUsed="1"/>
+    <w:lsdException w:name="Table 3D effects 2" w:semiHidden="1" w:unhideWhenUsed="1"/>
+    <w:lsdException w:name="Table 3D effects 3" w:semiHidden="1" w:unhideWhenUsed="1"/>
+    <w:lsdException w:name="Table Contemporary" w:semiHidden="1" w:unhideWhenUsed="1"/>
+    <w:lsdException w:name="Table Elegant" w:semiHidden="1" w:unhideWhenUsed="1"/>
+    <w:lsdException w:name="Table Professional" w:semiHidden="1" w:unhideWhenUsed="1"/>
+    <w:lsdException w:name="Table Subtle 1" w:semiHidden="1" w:unhideWhenUsed="1"/>
+    <w:lsdException w:name="Table Subtle 2" w:semiHidden="1" w:unhideWhenUsed="1"/>
+    <w:lsdException w:name="Table Web 1" w:semiHidden="1" w:unhideWhenUsed="1"/>
+    <w:lsdException w:name="Table Web 2" w:semiHidden="1" w:unhideWhenUsed="1"/>
     <w:lsdException w:name="Placeholder Text" w:semiHidden="1" w:uiPriority="99"/>
     <w:lsdException w:name="No Spacing" w:uiPriority="1" w:qFormat="1"/>
     <w:lsdException w:name="Light Shading" w:uiPriority="60"/>
@@ -16354,6 +17047,114 @@
     <w:lsdException w:name="Book Title" w:uiPriority="33" w:qFormat="1"/>
     <w:lsdException w:name="Bibliography" w:semiHidden="1" w:uiPriority="37" w:unhideWhenUsed="1"/>
     <w:lsdException w:name="TOC Heading" w:semiHidden="1" w:uiPriority="39" w:unhideWhenUsed="1" w:qFormat="1"/>
+    <w:lsdException w:name="Plain Table 1" w:uiPriority="41"/>
+    <w:lsdException w:name="Plain Table 2" w:uiPriority="42"/>
+    <w:lsdException w:name="Plain Table 3" w:uiPriority="43"/>
+    <w:lsdException w:name="Plain Table 4" w:uiPriority="44"/>
+    <w:lsdException w:name="Plain Table 5" w:uiPriority="45"/>
+    <w:lsdException w:name="Grid Table Light" w:uiPriority="40"/>
+    <w:lsdException w:name="Grid Table 1 Light" w:uiPriority="46"/>
+    <w:lsdException w:name="Grid Table 2" w:uiPriority="47"/>
+    <w:lsdException w:name="Grid Table 3" w:uiPriority="48"/>
+    <w:lsdException w:name="Grid Table 4" w:uiPriority="49"/>
+    <w:lsdException w:name="Grid Table 5 Dark" w:uiPriority="50"/>
+    <w:lsdException w:name="Grid Table 6 Colorful" w:uiPriority="51"/>
+    <w:lsdException w:name="Grid Table 7 Colorful" w:uiPriority="52"/>
+    <w:lsdException w:name="Grid Table 1 Light Accent 1" w:uiPriority="46"/>
+    <w:lsdException w:name="Grid Table 2 Accent 1" w:uiPriority="47"/>
+    <w:lsdException w:name="Grid Table 3 Accent 1" w:uiPriority="48"/>
+    <w:lsdException w:name="Grid Table 4 Accent 1" w:uiPriority="49"/>
+    <w:lsdException w:name="Grid Table 5 Dark Accent 1" w:uiPriority="50"/>
+    <w:lsdException w:name="Grid Table 6 Colorful Accent 1" w:uiPriority="51"/>
+    <w:lsdException w:name="Grid Table 7 Colorful Accent 1" w:uiPriority="52"/>
+    <w:lsdException w:name="Grid Table 1 Light Accent 2" w:uiPriority="46"/>
+    <w:lsdException w:name="Grid Table 2 Accent 2" w:uiPriority="47"/>
+    <w:lsdException w:name="Grid Table 3 Accent 2" w:uiPriority="48"/>
+    <w:lsdException w:name="Grid Table 4 Accent 2" w:uiPriority="49"/>
+    <w:lsdException w:name="Grid Table 5 Dark Accent 2" w:uiPriority="50"/>
+    <w:lsdException w:name="Grid Table 6 Colorful Accent 2" w:uiPriority="51"/>
+    <w:lsdException w:name="Grid Table 7 Colorful Accent 2" w:uiPriority="52"/>
+    <w:lsdException w:name="Grid Table 1 Light Accent 3" w:uiPriority="46"/>
+    <w:lsdException w:name="Grid Table 2 Accent 3" w:uiPriority="47"/>
+    <w:lsdException w:name="Grid Table 3 Accent 3" w:uiPriority="48"/>
+    <w:lsdException w:name="Grid Table 4 Accent 3" w:uiPriority="49"/>
+    <w:lsdException w:name="Grid Table 5 Dark Accent 3" w:uiPriority="50"/>
+    <w:lsdException w:name="Grid Table 6 Colorful Accent 3" w:uiPriority="51"/>
+    <w:lsdException w:name="Grid Table 7 Colorful Accent 3" w:uiPriority="52"/>
+    <w:lsdException w:name="Grid Table 1 Light Accent 4" w:uiPriority="46"/>
+    <w:lsdException w:name="Grid Table 2 Accent 4" w:uiPriority="47"/>
+    <w:lsdException w:name="Grid Table 3 Accent 4" w:uiPriority="48"/>
+    <w:lsdException w:name="Grid Table 4 Accent 4" w:uiPriority="49"/>
+    <w:lsdException w:name="Grid Table 5 Dark Accent 4" w:uiPriority="50"/>
+    <w:lsdException w:name="Grid Table 6 Colorful Accent 4" w:uiPriority="51"/>
+    <w:lsdException w:name="Grid Table 7 Colorful Accent 4" w:uiPriority="52"/>
+    <w:lsdException w:name="Grid Table 1 Light Accent 5" w:uiPriority="46"/>
+    <w:lsdException w:name="Grid Table 2 Accent 5" w:uiPriority="47"/>
+    <w:lsdException w:name="Grid Table 3 Accent 5" w:uiPriority="48"/>
+    <w:lsdException w:name="Grid Table 4 Accent 5" w:uiPriority="49"/>
+    <w:lsdException w:name="Grid Table 5 Dark Accent 5" w:uiPriority="50"/>
+    <w:lsdException w:name="Grid Table 6 Colorful Accent 5" w:uiPriority="51"/>
+    <w:lsdException w:name="Grid Table 7 Colorful Accent 5" w:uiPriority="52"/>
+    <w:lsdException w:name="Grid Table 1 Light Accent 6" w:uiPriority="46"/>
+    <w:lsdException w:name="Grid Table 2 Accent 6" w:uiPriority="47"/>
+    <w:lsdException w:name="Grid Table 3 Accent 6" w:uiPriority="48"/>
+    <w:lsdException w:name="Grid Table 4 Accent 6" w:uiPriority="49"/>
+    <w:lsdException w:name="Grid Table 5 Dark Accent 6" w:uiPriority="50"/>
+    <w:lsdException w:name="Grid Table 6 Colorful Accent 6" w:uiPriority="51"/>
+    <w:lsdException w:name="Grid Table 7 Colorful Accent 6" w:uiPriority="52"/>
+    <w:lsdException w:name="List Table 1 Light" w:uiPriority="46"/>
+    <w:lsdException w:name="List Table 2" w:uiPriority="47"/>
+    <w:lsdException w:name="List Table 3" w:uiPriority="48"/>
+    <w:lsdException w:name="List Table 4" w:uiPriority="49"/>
+    <w:lsdException w:name="List Table 5 Dark" w:uiPriority="50"/>
+    <w:lsdException w:name="List Table 6 Colorful" w:uiPriority="51"/>
+    <w:lsdException w:name="List Table 7 Colorful" w:uiPriority="52"/>
+    <w:lsdException w:name="List Table 1 Light Accent 1" w:uiPriority="46"/>
+    <w:lsdException w:name="List Table 2 Accent 1" w:uiPriority="47"/>
+    <w:lsdException w:name="List Table 3 Accent 1" w:uiPriority="48"/>
+    <w:lsdException w:name="List Table 4 Accent 1" w:uiPriority="49"/>
+    <w:lsdException w:name="List Table 5 Dark Accent 1" w:uiPriority="50"/>
+    <w:lsdException w:name="List Table 6 Colorful Accent 1" w:uiPriority="51"/>
+    <w:lsdException w:name="List Table 7 Colorful Accent 1" w:uiPriority="52"/>
+    <w:lsdException w:name="List Table 1 Light Accent 2" w:uiPriority="46"/>
+    <w:lsdException w:name="List Table 2 Accent 2" w:uiPriority="47"/>
+    <w:lsdException w:name="List Table 3 Accent 2" w:uiPriority="48"/>
+    <w:lsdException w:name="List Table 4 Accent 2" w:uiPriority="49"/>
+    <w:lsdException w:name="List Table 5 Dark Accent 2" w:uiPriority="50"/>
+    <w:lsdException w:name="List Table 6 Colorful Accent 2" w:uiPriority="51"/>
+    <w:lsdException w:name="List Table 7 Colorful Accent 2" w:uiPriority="52"/>
+    <w:lsdException w:name="List Table 1 Light Accent 3" w:uiPriority="46"/>
+    <w:lsdException w:name="List Table 2 Accent 3" w:uiPriority="47"/>
+    <w:lsdException w:name="List Table 3 Accent 3" w:uiPriority="48"/>
+    <w:lsdException w:name="List Table 4 Accent 3" w:uiPriority="49"/>
+    <w:lsdException w:name="List Table 5 Dark Accent 3" w:uiPriority="50"/>
+    <w:lsdException w:name="List Table 6 Colorful Accent 3" w:uiPriority="51"/>
+    <w:lsdException w:name="List Table 7 Colorful Accent 3" w:uiPriority="52"/>
+    <w:lsdException w:name="List Table 1 Light Accent 4" w:uiPriority="46"/>
+    <w:lsdException w:name="List Table 2 Accent 4" w:uiPriority="47"/>
+    <w:lsdException w:name="List Table 3 Accent 4" w:uiPriority="48"/>
+    <w:lsdException w:name="List Table 4 Accent 4" w:uiPriority="49"/>
+    <w:lsdException w:name="List Table 5 Dark Accent 4" w:uiPriority="50"/>
+    <w:lsdException w:name="List Table 6 Colorful Accent 4" w:uiPriority="51"/>
+    <w:lsdException w:name="List Table 7 Colorful Accent 4" w:uiPriority="52"/>
+    <w:lsdException w:name="List Table 1 Light Accent 5" w:uiPriority="46"/>
+    <w:lsdException w:name="List Table 2 Accent 5" w:uiPriority="47"/>
+    <w:lsdException w:name="List Table 3 Accent 5" w:uiPriority="48"/>
+    <w:lsdException w:name="List Table 4 Accent 5" w:uiPriority="49"/>
+    <w:lsdException w:name="List Table 5 Dark Accent 5" w:uiPriority="50"/>
+    <w:lsdException w:name="List Table 6 Colorful Accent 5" w:uiPriority="51"/>
+    <w:lsdException w:name="List Table 7 Colorful Accent 5" w:uiPriority="52"/>
+    <w:lsdException w:name="List Table 1 Light Accent 6" w:uiPriority="46"/>
+    <w:lsdException w:name="List Table 2 Accent 6" w:uiPriority="47"/>
+    <w:lsdException w:name="List Table 3 Accent 6" w:uiPriority="48"/>
+    <w:lsdException w:name="List Table 4 Accent 6" w:uiPriority="49"/>
+    <w:lsdException w:name="List Table 5 Dark Accent 6" w:uiPriority="50"/>
+    <w:lsdException w:name="List Table 6 Colorful Accent 6" w:uiPriority="51"/>
+    <w:lsdException w:name="List Table 7 Colorful Accent 6" w:uiPriority="52"/>
+    <w:lsdException w:name="Mention" w:semiHidden="1" w:uiPriority="99" w:unhideWhenUsed="1"/>
+    <w:lsdException w:name="Smart Hyperlink" w:semiHidden="1" w:uiPriority="99" w:unhideWhenUsed="1"/>
+    <w:lsdException w:name="Hashtag" w:semiHidden="1" w:uiPriority="99" w:unhideWhenUsed="1"/>
+    <w:lsdException w:name="Unresolved Mention" w:semiHidden="1" w:uiPriority="99" w:unhideWhenUsed="1"/>
   </w:latentStyles>
   <w:style w:type="paragraph" w:default="1" w:styleId="Normal">
     <w:name w:val="Normal"/>
@@ -16555,7 +17356,6 @@
     <w:uiPriority w:val="99"/>
     <w:semiHidden/>
     <w:unhideWhenUsed/>
-    <w:qFormat/>
     <w:tblPr>
       <w:tblInd w:w="0" w:type="dxa"/>
       <w:tblCellMar>
@@ -16577,7 +17377,6 @@
     <w:basedOn w:val="TableNormal"/>
     <w:rsid w:val="003B5673"/>
     <w:tblPr>
-      <w:tblInd w:w="0" w:type="dxa"/>
       <w:tblBorders>
         <w:top w:val="single" w:sz="4" w:space="0" w:color="auto"/>
         <w:left w:val="single" w:sz="4" w:space="0" w:color="auto"/>
@@ -16586,12 +17385,6 @@
         <w:insideH w:val="single" w:sz="4" w:space="0" w:color="auto"/>
         <w:insideV w:val="single" w:sz="4" w:space="0" w:color="auto"/>
       </w:tblBorders>
-      <w:tblCellMar>
-        <w:top w:w="0" w:type="dxa"/>
-        <w:left w:w="108" w:type="dxa"/>
-        <w:bottom w:w="0" w:type="dxa"/>
-        <w:right w:w="108" w:type="dxa"/>
-      </w:tblCellMar>
     </w:tblPr>
   </w:style>
   <w:style w:type="paragraph" w:styleId="Header">
@@ -16958,7 +17751,7 @@
 </file>
 
 <file path=word/glossary/document.xml><?xml version="1.0" encoding="utf-8"?>
-<w:glossaryDocument xmlns:ve="http://schemas.openxmlformats.org/markup-compatibility/2006" xmlns:o="urn:schemas-microsoft-com:office:office" xmlns:r="http://schemas.openxmlformats.org/officeDocument/2006/relationships" xmlns:m="http://schemas.openxmlformats.org/officeDocument/2006/math" xmlns:v="urn:schemas-microsoft-com:vml" xmlns:wp="http://schemas.openxmlformats.org/drawingml/2006/wordprocessingDrawing" xmlns:w10="urn:schemas-microsoft-com:office:word" xmlns:w="http://schemas.openxmlformats.org/wordprocessingml/2006/main" xmlns:wne="http://schemas.microsoft.com/office/word/2006/wordml">
+<w:glossaryDocument xmlns:wpc="http://schemas.microsoft.com/office/word/2010/wordprocessingCanvas" xmlns:cx="http://schemas.microsoft.com/office/drawing/2014/chartex" xmlns:cx1="http://schemas.microsoft.com/office/drawing/2015/9/8/chartex" xmlns:cx2="http://schemas.microsoft.com/office/drawing/2015/10/21/chartex" xmlns:cx3="http://schemas.microsoft.com/office/drawing/2016/5/9/chartex" xmlns:cx4="http://schemas.microsoft.com/office/drawing/2016/5/10/chartex" xmlns:cx5="http://schemas.microsoft.com/office/drawing/2016/5/11/chartex" xmlns:cx6="http://schemas.microsoft.com/office/drawing/2016/5/12/chartex" xmlns:cx7="http://schemas.microsoft.com/office/drawing/2016/5/13/chartex" xmlns:cx8="http://schemas.microsoft.com/office/drawing/2016/5/14/chartex" xmlns:mc="http://schemas.openxmlformats.org/markup-compatibility/2006" xmlns:aink="http://schemas.microsoft.com/office/drawing/2016/ink" xmlns:am3d="http://schemas.microsoft.com/office/drawing/2017/model3d" xmlns:o="urn:schemas-microsoft-com:office:office" xmlns:r="http://schemas.openxmlformats.org/officeDocument/2006/relationships" xmlns:m="http://schemas.openxmlformats.org/officeDocument/2006/math" xmlns:v="urn:schemas-microsoft-com:vml" xmlns:wp14="http://schemas.microsoft.com/office/word/2010/wordprocessingDrawing" xmlns:wp="http://schemas.openxmlformats.org/drawingml/2006/wordprocessingDrawing" xmlns:w10="urn:schemas-microsoft-com:office:word" xmlns:w="http://schemas.openxmlformats.org/wordprocessingml/2006/main" xmlns:w14="http://schemas.microsoft.com/office/word/2010/wordml" xmlns:w15="http://schemas.microsoft.com/office/word/2012/wordml" xmlns:w16cid="http://schemas.microsoft.com/office/word/2016/wordml/cid" xmlns:w16se="http://schemas.microsoft.com/office/word/2015/wordml/symex" xmlns:wpg="http://schemas.microsoft.com/office/word/2010/wordprocessingGroup" xmlns:wpi="http://schemas.microsoft.com/office/word/2010/wordprocessingInk" xmlns:wne="http://schemas.microsoft.com/office/word/2006/wordml" xmlns:wps="http://schemas.microsoft.com/office/word/2010/wordprocessingShape" mc:Ignorable="w14 w15 w16se w16cid wp14">
   <w:docParts>
     <w:docPart>
       <w:docPartPr>
@@ -16991,7 +17784,7 @@
 </file>
 
 <file path=word/glossary/fontTable.xml><?xml version="1.0" encoding="utf-8"?>
-<w:fonts xmlns:r="http://schemas.openxmlformats.org/officeDocument/2006/relationships" xmlns:w="http://schemas.openxmlformats.org/wordprocessingml/2006/main">
+<w:fonts xmlns:mc="http://schemas.openxmlformats.org/markup-compatibility/2006" xmlns:r="http://schemas.openxmlformats.org/officeDocument/2006/relationships" xmlns:w="http://schemas.openxmlformats.org/wordprocessingml/2006/main" xmlns:w14="http://schemas.microsoft.com/office/word/2010/wordml" xmlns:w15="http://schemas.microsoft.com/office/word/2012/wordml" xmlns:w16cid="http://schemas.microsoft.com/office/word/2016/wordml/cid" xmlns:w16se="http://schemas.microsoft.com/office/word/2015/wordml/symex" mc:Ignorable="w14 w15 w16se w16cid">
   <w:font w:name="Symbol">
     <w:panose1 w:val="05050102010706020507"/>
     <w:charset w:val="02"/>
@@ -17004,14 +17797,14 @@
     <w:charset w:val="00"/>
     <w:family w:val="roman"/>
     <w:pitch w:val="variable"/>
-    <w:sig w:usb0="20002A87" w:usb1="80000000" w:usb2="00000008" w:usb3="00000000" w:csb0="000001FF" w:csb1="00000000"/>
+    <w:sig w:usb0="E0002EFF" w:usb1="C000785B" w:usb2="00000009" w:usb3="00000000" w:csb0="000001FF" w:csb1="00000000"/>
   </w:font>
   <w:font w:name="Courier New">
     <w:panose1 w:val="02070309020205020404"/>
     <w:charset w:val="00"/>
     <w:family w:val="modern"/>
     <w:pitch w:val="fixed"/>
-    <w:sig w:usb0="20002A87" w:usb1="00000000" w:usb2="00000000" w:usb3="00000000" w:csb0="000001FF" w:csb1="00000000"/>
+    <w:sig w:usb0="E0002EFF" w:usb1="C0007843" w:usb2="00000009" w:usb3="00000000" w:csb0="000001FF" w:csb1="00000000"/>
   </w:font>
   <w:font w:name="Wingdings">
     <w:panose1 w:val="05000000000000000000"/>
@@ -17025,17 +17818,17 @@
     <w:charset w:val="00"/>
     <w:family w:val="swiss"/>
     <w:pitch w:val="variable"/>
-    <w:sig w:usb0="20002A87" w:usb1="80000000" w:usb2="00000008" w:usb3="00000000" w:csb0="000001FF" w:csb1="00000000"/>
+    <w:sig w:usb0="E0002EFF" w:usb1="C000785B" w:usb2="00000009" w:usb3="00000000" w:csb0="000001FF" w:csb1="00000000"/>
   </w:font>
   <w:font w:name="Tahoma">
     <w:panose1 w:val="020B0604030504040204"/>
     <w:charset w:val="00"/>
     <w:family w:val="swiss"/>
     <w:pitch w:val="variable"/>
-    <w:sig w:usb0="61002A87" w:usb1="80000000" w:usb2="00000008" w:usb3="00000000" w:csb0="000101FF" w:csb1="00000000"/>
+    <w:sig w:usb0="E1002EFF" w:usb1="C000605B" w:usb2="00000029" w:usb3="00000000" w:csb0="000101FF" w:csb1="00000000"/>
   </w:font>
   <w:font w:name="Jivetalk">
-    <w:panose1 w:val="00000400000000000000"/>
+    <w:altName w:val="Calibri"/>
     <w:charset w:val="00"/>
     <w:family w:val="auto"/>
     <w:pitch w:val="variable"/>
@@ -17053,10 +17846,10 @@
     <w:charset w:val="00"/>
     <w:family w:val="swiss"/>
     <w:pitch w:val="variable"/>
-    <w:sig w:usb0="A00002EF" w:usb1="4000207B" w:usb2="00000000" w:usb3="00000000" w:csb0="0000009F" w:csb1="00000000"/>
+    <w:sig w:usb0="E0002AFF" w:usb1="C000247B" w:usb2="00000009" w:usb3="00000000" w:csb0="000001FF" w:csb1="00000000"/>
   </w:font>
   <w:font w:name="Arial Narrow">
-    <w:panose1 w:val="020B0506020202030204"/>
+    <w:panose1 w:val="020B0606020202030204"/>
     <w:charset w:val="00"/>
     <w:family w:val="swiss"/>
     <w:pitch w:val="variable"/>
@@ -17067,22 +17860,32 @@
     <w:charset w:val="00"/>
     <w:family w:val="roman"/>
     <w:pitch w:val="variable"/>
-    <w:sig w:usb0="A00002EF" w:usb1="4000004B" w:usb2="00000000" w:usb3="00000000" w:csb0="0000009F" w:csb1="00000000"/>
+    <w:sig w:usb0="E00006FF" w:usb1="420024FF" w:usb2="02000000" w:usb3="00000000" w:csb0="0000019F" w:csb1="00000000"/>
+  </w:font>
+  <w:font w:name="Calibri Light">
+    <w:panose1 w:val="020F0302020204030204"/>
+    <w:charset w:val="00"/>
+    <w:family w:val="swiss"/>
+    <w:pitch w:val="variable"/>
+    <w:sig w:usb0="E0002AFF" w:usb1="C000247B" w:usb2="00000009" w:usb3="00000000" w:csb0="000001FF" w:csb1="00000000"/>
   </w:font>
 </w:fonts>
 </file>
 
 <file path=word/glossary/settings.xml><?xml version="1.0" encoding="utf-8"?>
-<w:settings xmlns:o="urn:schemas-microsoft-com:office:office" xmlns:r="http://schemas.openxmlformats.org/officeDocument/2006/relationships" xmlns:m="http://schemas.openxmlformats.org/officeDocument/2006/math" xmlns:v="urn:schemas-microsoft-com:vml" xmlns:w10="urn:schemas-microsoft-com:office:word" xmlns:w="http://schemas.openxmlformats.org/wordprocessingml/2006/main" xmlns:sl="http://schemas.openxmlformats.org/schemaLibrary/2006/main">
+<w:settings xmlns:mc="http://schemas.openxmlformats.org/markup-compatibility/2006" xmlns:o="urn:schemas-microsoft-com:office:office" xmlns:r="http://schemas.openxmlformats.org/officeDocument/2006/relationships" xmlns:m="http://schemas.openxmlformats.org/officeDocument/2006/math" xmlns:v="urn:schemas-microsoft-com:vml" xmlns:w10="urn:schemas-microsoft-com:office:word" xmlns:w="http://schemas.openxmlformats.org/wordprocessingml/2006/main" xmlns:w14="http://schemas.microsoft.com/office/word/2010/wordml" xmlns:w15="http://schemas.microsoft.com/office/word/2012/wordml" xmlns:w16cid="http://schemas.microsoft.com/office/word/2016/wordml/cid" xmlns:w16se="http://schemas.microsoft.com/office/word/2015/wordml/symex" xmlns:sl="http://schemas.openxmlformats.org/schemaLibrary/2006/main" mc:Ignorable="w14 w15 w16se w16cid">
   <w:view w:val="normal"/>
   <w:defaultTabStop w:val="720"/>
   <w:characterSpacingControl w:val="doNotCompress"/>
   <w:compat>
     <w:useFELayout/>
+    <w:compatSetting w:name="compatibilityMode" w:uri="http://schemas.microsoft.com/office/word" w:val="12"/>
+    <w:compatSetting w:name="useWord2013TrackBottomHyphenation" w:uri="http://schemas.microsoft.com/office/word" w:val="1"/>
   </w:compat>
   <w:rsids>
     <w:rsidRoot w:val="000F4EEE"/>
     <w:rsid w:val="000F4EEE"/>
+    <w:rsid w:val="001B333D"/>
     <w:rsid w:val="001D071A"/>
     <w:rsid w:val="002604AD"/>
     <w:rsid w:val="002B64E2"/>
@@ -17100,7 +17903,7 @@
     <m:mathFont m:val="Cambria Math"/>
     <m:brkBin m:val="before"/>
     <m:brkBinSub m:val="--"/>
-    <m:smallFrac m:val="off"/>
+    <m:smallFrac m:val="0"/>
     <m:dispDef/>
     <m:lMargin m:val="0"/>
     <m:rMargin m:val="0"/>
@@ -17117,7 +17920,7 @@
 </file>
 
 <file path=word/glossary/styles.xml><?xml version="1.0" encoding="utf-8"?>
-<w:styles xmlns:r="http://schemas.openxmlformats.org/officeDocument/2006/relationships" xmlns:w="http://schemas.openxmlformats.org/wordprocessingml/2006/main">
+<w:styles xmlns:mc="http://schemas.openxmlformats.org/markup-compatibility/2006" xmlns:r="http://schemas.openxmlformats.org/officeDocument/2006/relationships" xmlns:w="http://schemas.openxmlformats.org/wordprocessingml/2006/main" xmlns:w14="http://schemas.microsoft.com/office/word/2010/wordml" xmlns:w15="http://schemas.microsoft.com/office/word/2012/wordml" xmlns:w16cid="http://schemas.microsoft.com/office/word/2016/wordml/cid" xmlns:w16se="http://schemas.microsoft.com/office/word/2015/wordml/symex" mc:Ignorable="w14 w15 w16se w16cid">
   <w:docDefaults>
     <w:rPrDefault>
       <w:rPr>
@@ -17133,144 +17936,382 @@
       </w:pPr>
     </w:pPrDefault>
   </w:docDefaults>
-  <w:latentStyles w:defLockedState="0" w:defUIPriority="99" w:defSemiHidden="1" w:defUnhideWhenUsed="1" w:defQFormat="0" w:count="267">
-    <w:lsdException w:name="Normal" w:semiHidden="0" w:uiPriority="0" w:unhideWhenUsed="0" w:qFormat="1"/>
-    <w:lsdException w:name="heading 1" w:semiHidden="0" w:uiPriority="9" w:unhideWhenUsed="0" w:qFormat="1"/>
-    <w:lsdException w:name="heading 2" w:uiPriority="9" w:qFormat="1"/>
-    <w:lsdException w:name="heading 3" w:uiPriority="9" w:qFormat="1"/>
-    <w:lsdException w:name="heading 4" w:uiPriority="9" w:qFormat="1"/>
-    <w:lsdException w:name="heading 5" w:uiPriority="9" w:qFormat="1"/>
-    <w:lsdException w:name="heading 6" w:uiPriority="9" w:qFormat="1"/>
-    <w:lsdException w:name="heading 7" w:uiPriority="9" w:qFormat="1"/>
-    <w:lsdException w:name="heading 8" w:uiPriority="9" w:qFormat="1"/>
-    <w:lsdException w:name="heading 9" w:uiPriority="9" w:qFormat="1"/>
-    <w:lsdException w:name="toc 1" w:uiPriority="39"/>
-    <w:lsdException w:name="toc 2" w:uiPriority="39"/>
-    <w:lsdException w:name="toc 3" w:uiPriority="39"/>
-    <w:lsdException w:name="toc 4" w:uiPriority="39"/>
-    <w:lsdException w:name="toc 5" w:uiPriority="39"/>
-    <w:lsdException w:name="toc 6" w:uiPriority="39"/>
-    <w:lsdException w:name="toc 7" w:uiPriority="39"/>
-    <w:lsdException w:name="toc 8" w:uiPriority="39"/>
-    <w:lsdException w:name="toc 9" w:uiPriority="39"/>
-    <w:lsdException w:name="caption" w:uiPriority="35" w:qFormat="1"/>
-    <w:lsdException w:name="Title" w:semiHidden="0" w:uiPriority="10" w:unhideWhenUsed="0" w:qFormat="1"/>
-    <w:lsdException w:name="Default Paragraph Font" w:uiPriority="1"/>
-    <w:lsdException w:name="Subtitle" w:semiHidden="0" w:uiPriority="11" w:unhideWhenUsed="0" w:qFormat="1"/>
-    <w:lsdException w:name="Strong" w:semiHidden="0" w:uiPriority="22" w:unhideWhenUsed="0" w:qFormat="1"/>
-    <w:lsdException w:name="Emphasis" w:semiHidden="0" w:uiPriority="20" w:unhideWhenUsed="0" w:qFormat="1"/>
-    <w:lsdException w:name="Table Grid" w:semiHidden="0" w:uiPriority="59" w:unhideWhenUsed="0"/>
-    <w:lsdException w:name="Placeholder Text" w:unhideWhenUsed="0"/>
-    <w:lsdException w:name="No Spacing" w:semiHidden="0" w:uiPriority="1" w:unhideWhenUsed="0" w:qFormat="1"/>
-    <w:lsdException w:name="Light Shading" w:semiHidden="0" w:uiPriority="60" w:unhideWhenUsed="0"/>
-    <w:lsdException w:name="Light List" w:semiHidden="0" w:uiPriority="61" w:unhideWhenUsed="0"/>
-    <w:lsdException w:name="Light Grid" w:semiHidden="0" w:uiPriority="62" w:unhideWhenUsed="0"/>
-    <w:lsdException w:name="Medium Shading 1" w:semiHidden="0" w:uiPriority="63" w:unhideWhenUsed="0"/>
-    <w:lsdException w:name="Medium Shading 2" w:semiHidden="0" w:uiPriority="64" w:unhideWhenUsed="0"/>
-    <w:lsdException w:name="Medium List 1" w:semiHidden="0" w:uiPriority="65" w:unhideWhenUsed="0"/>
-    <w:lsdException w:name="Medium List 2" w:semiHidden="0" w:uiPriority="66" w:unhideWhenUsed="0"/>
-    <w:lsdException w:name="Medium Grid 1" w:semiHidden="0" w:uiPriority="67" w:unhideWhenUsed="0"/>
-    <w:lsdException w:name="Medium Grid 2" w:semiHidden="0" w:uiPriority="68" w:unhideWhenUsed="0"/>
-    <w:lsdException w:name="Medium Grid 3" w:semiHidden="0" w:uiPriority="69" w:unhideWhenUsed="0"/>
-    <w:lsdException w:name="Dark List" w:semiHidden="0" w:uiPriority="70" w:unhideWhenUsed="0"/>
-    <w:lsdException w:name="Colorful Shading" w:semiHidden="0" w:uiPriority="71" w:unhideWhenUsed="0"/>
-    <w:lsdException w:name="Colorful List" w:semiHidden="0" w:uiPriority="72" w:unhideWhenUsed="0"/>
-    <w:lsdException w:name="Colorful Grid" w:semiHidden="0" w:uiPriority="73" w:unhideWhenUsed="0"/>
-    <w:lsdException w:name="Light Shading Accent 1" w:semiHidden="0" w:uiPriority="60" w:unhideWhenUsed="0"/>
-    <w:lsdException w:name="Light List Accent 1" w:semiHidden="0" w:uiPriority="61" w:unhideWhenUsed="0"/>
-    <w:lsdException w:name="Light Grid Accent 1" w:semiHidden="0" w:uiPriority="62" w:unhideWhenUsed="0"/>
-    <w:lsdException w:name="Medium Shading 1 Accent 1" w:semiHidden="0" w:uiPriority="63" w:unhideWhenUsed="0"/>
-    <w:lsdException w:name="Medium Shading 2 Accent 1" w:semiHidden="0" w:uiPriority="64" w:unhideWhenUsed="0"/>
-    <w:lsdException w:name="Medium List 1 Accent 1" w:semiHidden="0" w:uiPriority="65" w:unhideWhenUsed="0"/>
-    <w:lsdException w:name="Revision" w:unhideWhenUsed="0"/>
-    <w:lsdException w:name="List Paragraph" w:semiHidden="0" w:uiPriority="34" w:unhideWhenUsed="0" w:qFormat="1"/>
-    <w:lsdException w:name="Quote" w:semiHidden="0" w:uiPriority="29" w:unhideWhenUsed="0" w:qFormat="1"/>
-    <w:lsdException w:name="Intense Quote" w:semiHidden="0" w:uiPriority="30" w:unhideWhenUsed="0" w:qFormat="1"/>
-    <w:lsdException w:name="Medium List 2 Accent 1" w:semiHidden="0" w:uiPriority="66" w:unhideWhenUsed="0"/>
-    <w:lsdException w:name="Medium Grid 1 Accent 1" w:semiHidden="0" w:uiPriority="67" w:unhideWhenUsed="0"/>
-    <w:lsdException w:name="Medium Grid 2 Accent 1" w:semiHidden="0" w:uiPriority="68" w:unhideWhenUsed="0"/>
-    <w:lsdException w:name="Medium Grid 3 Accent 1" w:semiHidden="0" w:uiPriority="69" w:unhideWhenUsed="0"/>
-    <w:lsdException w:name="Dark List Accent 1" w:semiHidden="0" w:uiPriority="70" w:unhideWhenUsed="0"/>
-    <w:lsdException w:name="Colorful Shading Accent 1" w:semiHidden="0" w:uiPriority="71" w:unhideWhenUsed="0"/>
-    <w:lsdException w:name="Colorful List Accent 1" w:semiHidden="0" w:uiPriority="72" w:unhideWhenUsed="0"/>
-    <w:lsdException w:name="Colorful Grid Accent 1" w:semiHidden="0" w:uiPriority="73" w:unhideWhenUsed="0"/>
-    <w:lsdException w:name="Light Shading Accent 2" w:semiHidden="0" w:uiPriority="60" w:unhideWhenUsed="0"/>
-    <w:lsdException w:name="Light List Accent 2" w:semiHidden="0" w:uiPriority="61" w:unhideWhenUsed="0"/>
-    <w:lsdException w:name="Light Grid Accent 2" w:semiHidden="0" w:uiPriority="62" w:unhideWhenUsed="0"/>
-    <w:lsdException w:name="Medium Shading 1 Accent 2" w:semiHidden="0" w:uiPriority="63" w:unhideWhenUsed="0"/>
-    <w:lsdException w:name="Medium Shading 2 Accent 2" w:semiHidden="0" w:uiPriority="64" w:unhideWhenUsed="0"/>
-    <w:lsdException w:name="Medium List 1 Accent 2" w:semiHidden="0" w:uiPriority="65" w:unhideWhenUsed="0"/>
-    <w:lsdException w:name="Medium List 2 Accent 2" w:semiHidden="0" w:uiPriority="66" w:unhideWhenUsed="0"/>
-    <w:lsdException w:name="Medium Grid 1 Accent 2" w:semiHidden="0" w:uiPriority="67" w:unhideWhenUsed="0"/>
-    <w:lsdException w:name="Medium Grid 2 Accent 2" w:semiHidden="0" w:uiPriority="68" w:unhideWhenUsed="0"/>
-    <w:lsdException w:name="Medium Grid 3 Accent 2" w:semiHidden="0" w:uiPriority="69" w:unhideWhenUsed="0"/>
-    <w:lsdException w:name="Dark List Accent 2" w:semiHidden="0" w:uiPriority="70" w:unhideWhenUsed="0"/>
-    <w:lsdException w:name="Colorful Shading Accent 2" w:semiHidden="0" w:uiPriority="71" w:unhideWhenUsed="0"/>
-    <w:lsdException w:name="Colorful List Accent 2" w:semiHidden="0" w:uiPriority="72" w:unhideWhenUsed="0"/>
-    <w:lsdException w:name="Colorful Grid Accent 2" w:semiHidden="0" w:uiPriority="73" w:unhideWhenUsed="0"/>
-    <w:lsdException w:name="Light Shading Accent 3" w:semiHidden="0" w:uiPriority="60" w:unhideWhenUsed="0"/>
-    <w:lsdException w:name="Light List Accent 3" w:semiHidden="0" w:uiPriority="61" w:unhideWhenUsed="0"/>
-    <w:lsdException w:name="Light Grid Accent 3" w:semiHidden="0" w:uiPriority="62" w:unhideWhenUsed="0"/>
-    <w:lsdException w:name="Medium Shading 1 Accent 3" w:semiHidden="0" w:uiPriority="63" w:unhideWhenUsed="0"/>
-    <w:lsdException w:name="Medium Shading 2 Accent 3" w:semiHidden="0" w:uiPriority="64" w:unhideWhenUsed="0"/>
-    <w:lsdException w:name="Medium List 1 Accent 3" w:semiHidden="0" w:uiPriority="65" w:unhideWhenUsed="0"/>
-    <w:lsdException w:name="Medium List 2 Accent 3" w:semiHidden="0" w:uiPriority="66" w:unhideWhenUsed="0"/>
-    <w:lsdException w:name="Medium Grid 1 Accent 3" w:semiHidden="0" w:uiPriority="67" w:unhideWhenUsed="0"/>
-    <w:lsdException w:name="Medium Grid 2 Accent 3" w:semiHidden="0" w:uiPriority="68" w:unhideWhenUsed="0"/>
-    <w:lsdException w:name="Medium Grid 3 Accent 3" w:semiHidden="0" w:uiPriority="69" w:unhideWhenUsed="0"/>
-    <w:lsdException w:name="Dark List Accent 3" w:semiHidden="0" w:uiPriority="70" w:unhideWhenUsed="0"/>
-    <w:lsdException w:name="Colorful Shading Accent 3" w:semiHidden="0" w:uiPriority="71" w:unhideWhenUsed="0"/>
-    <w:lsdException w:name="Colorful List Accent 3" w:semiHidden="0" w:uiPriority="72" w:unhideWhenUsed="0"/>
-    <w:lsdException w:name="Colorful Grid Accent 3" w:semiHidden="0" w:uiPriority="73" w:unhideWhenUsed="0"/>
-    <w:lsdException w:name="Light Shading Accent 4" w:semiHidden="0" w:uiPriority="60" w:unhideWhenUsed="0"/>
-    <w:lsdException w:name="Light List Accent 4" w:semiHidden="0" w:uiPriority="61" w:unhideWhenUsed="0"/>
-    <w:lsdException w:name="Light Grid Accent 4" w:semiHidden="0" w:uiPriority="62" w:unhideWhenUsed="0"/>
-    <w:lsdException w:name="Medium Shading 1 Accent 4" w:semiHidden="0" w:uiPriority="63" w:unhideWhenUsed="0"/>
-    <w:lsdException w:name="Medium Shading 2 Accent 4" w:semiHidden="0" w:uiPriority="64" w:unhideWhenUsed="0"/>
-    <w:lsdException w:name="Medium List 1 Accent 4" w:semiHidden="0" w:uiPriority="65" w:unhideWhenUsed="0"/>
-    <w:lsdException w:name="Medium List 2 Accent 4" w:semiHidden="0" w:uiPriority="66" w:unhideWhenUsed="0"/>
-    <w:lsdException w:name="Medium Grid 1 Accent 4" w:semiHidden="0" w:uiPriority="67" w:unhideWhenUsed="0"/>
-    <w:lsdException w:name="Medium Grid 2 Accent 4" w:semiHidden="0" w:uiPriority="68" w:unhideWhenUsed="0"/>
-    <w:lsdException w:name="Medium Grid 3 Accent 4" w:semiHidden="0" w:uiPriority="69" w:unhideWhenUsed="0"/>
-    <w:lsdException w:name="Dark List Accent 4" w:semiHidden="0" w:uiPriority="70" w:unhideWhenUsed="0"/>
-    <w:lsdException w:name="Colorful Shading Accent 4" w:semiHidden="0" w:uiPriority="71" w:unhideWhenUsed="0"/>
-    <w:lsdException w:name="Colorful List Accent 4" w:semiHidden="0" w:uiPriority="72" w:unhideWhenUsed="0"/>
-    <w:lsdException w:name="Colorful Grid Accent 4" w:semiHidden="0" w:uiPriority="73" w:unhideWhenUsed="0"/>
-    <w:lsdException w:name="Light Shading Accent 5" w:semiHidden="0" w:uiPriority="60" w:unhideWhenUsed="0"/>
-    <w:lsdException w:name="Light List Accent 5" w:semiHidden="0" w:uiPriority="61" w:unhideWhenUsed="0"/>
-    <w:lsdException w:name="Light Grid Accent 5" w:semiHidden="0" w:uiPriority="62" w:unhideWhenUsed="0"/>
-    <w:lsdException w:name="Medium Shading 1 Accent 5" w:semiHidden="0" w:uiPriority="63" w:unhideWhenUsed="0"/>
-    <w:lsdException w:name="Medium Shading 2 Accent 5" w:semiHidden="0" w:uiPriority="64" w:unhideWhenUsed="0"/>
-    <w:lsdException w:name="Medium List 1 Accent 5" w:semiHidden="0" w:uiPriority="65" w:unhideWhenUsed="0"/>
-    <w:lsdException w:name="Medium List 2 Accent 5" w:semiHidden="0" w:uiPriority="66" w:unhideWhenUsed="0"/>
-    <w:lsdException w:name="Medium Grid 1 Accent 5" w:semiHidden="0" w:uiPriority="67" w:unhideWhenUsed="0"/>
-    <w:lsdException w:name="Medium Grid 2 Accent 5" w:semiHidden="0" w:uiPriority="68" w:unhideWhenUsed="0"/>
-    <w:lsdException w:name="Medium Grid 3 Accent 5" w:semiHidden="0" w:uiPriority="69" w:unhideWhenUsed="0"/>
-    <w:lsdException w:name="Dark List Accent 5" w:semiHidden="0" w:uiPriority="70" w:unhideWhenUsed="0"/>
-    <w:lsdException w:name="Colorful Shading Accent 5" w:semiHidden="0" w:uiPriority="71" w:unhideWhenUsed="0"/>
-    <w:lsdException w:name="Colorful List Accent 5" w:semiHidden="0" w:uiPriority="72" w:unhideWhenUsed="0"/>
-    <w:lsdException w:name="Colorful Grid Accent 5" w:semiHidden="0" w:uiPriority="73" w:unhideWhenUsed="0"/>
-    <w:lsdException w:name="Light Shading Accent 6" w:semiHidden="0" w:uiPriority="60" w:unhideWhenUsed="0"/>
-    <w:lsdException w:name="Light List Accent 6" w:semiHidden="0" w:uiPriority="61" w:unhideWhenUsed="0"/>
-    <w:lsdException w:name="Light Grid Accent 6" w:semiHidden="0" w:uiPriority="62" w:unhideWhenUsed="0"/>
-    <w:lsdException w:name="Medium Shading 1 Accent 6" w:semiHidden="0" w:uiPriority="63" w:unhideWhenUsed="0"/>
-    <w:lsdException w:name="Medium Shading 2 Accent 6" w:semiHidden="0" w:uiPriority="64" w:unhideWhenUsed="0"/>
-    <w:lsdException w:name="Medium List 1 Accent 6" w:semiHidden="0" w:uiPriority="65" w:unhideWhenUsed="0"/>
-    <w:lsdException w:name="Medium List 2 Accent 6" w:semiHidden="0" w:uiPriority="66" w:unhideWhenUsed="0"/>
-    <w:lsdException w:name="Medium Grid 1 Accent 6" w:semiHidden="0" w:uiPriority="67" w:unhideWhenUsed="0"/>
-    <w:lsdException w:name="Medium Grid 2 Accent 6" w:semiHidden="0" w:uiPriority="68" w:unhideWhenUsed="0"/>
-    <w:lsdException w:name="Medium Grid 3 Accent 6" w:semiHidden="0" w:uiPriority="69" w:unhideWhenUsed="0"/>
-    <w:lsdException w:name="Dark List Accent 6" w:semiHidden="0" w:uiPriority="70" w:unhideWhenUsed="0"/>
-    <w:lsdException w:name="Colorful Shading Accent 6" w:semiHidden="0" w:uiPriority="71" w:unhideWhenUsed="0"/>
-    <w:lsdException w:name="Colorful List Accent 6" w:semiHidden="0" w:uiPriority="72" w:unhideWhenUsed="0"/>
-    <w:lsdException w:name="Colorful Grid Accent 6" w:semiHidden="0" w:uiPriority="73" w:unhideWhenUsed="0"/>
-    <w:lsdException w:name="Subtle Emphasis" w:semiHidden="0" w:uiPriority="19" w:unhideWhenUsed="0" w:qFormat="1"/>
-    <w:lsdException w:name="Intense Emphasis" w:semiHidden="0" w:uiPriority="21" w:unhideWhenUsed="0" w:qFormat="1"/>
-    <w:lsdException w:name="Subtle Reference" w:semiHidden="0" w:uiPriority="31" w:unhideWhenUsed="0" w:qFormat="1"/>
-    <w:lsdException w:name="Intense Reference" w:semiHidden="0" w:uiPriority="32" w:unhideWhenUsed="0" w:qFormat="1"/>
-    <w:lsdException w:name="Book Title" w:semiHidden="0" w:uiPriority="33" w:unhideWhenUsed="0" w:qFormat="1"/>
-    <w:lsdException w:name="Bibliography" w:uiPriority="37"/>
-    <w:lsdException w:name="TOC Heading" w:uiPriority="39" w:qFormat="1"/>
+  <w:latentStyles w:defLockedState="0" w:defUIPriority="99" w:defSemiHidden="0" w:defUnhideWhenUsed="0" w:defQFormat="0" w:count="375">
+    <w:lsdException w:name="Normal" w:uiPriority="0" w:qFormat="1"/>
+    <w:lsdException w:name="heading 1" w:uiPriority="9" w:qFormat="1"/>
+    <w:lsdException w:name="heading 2" w:semiHidden="1" w:uiPriority="9" w:unhideWhenUsed="1" w:qFormat="1"/>
+    <w:lsdException w:name="heading 3" w:semiHidden="1" w:uiPriority="9" w:unhideWhenUsed="1" w:qFormat="1"/>
+    <w:lsdException w:name="heading 4" w:semiHidden="1" w:uiPriority="9" w:unhideWhenUsed="1" w:qFormat="1"/>
+    <w:lsdException w:name="heading 5" w:semiHidden="1" w:uiPriority="9" w:unhideWhenUsed="1" w:qFormat="1"/>
+    <w:lsdException w:name="heading 6" w:semiHidden="1" w:uiPriority="9" w:unhideWhenUsed="1" w:qFormat="1"/>
+    <w:lsdException w:name="heading 7" w:semiHidden="1" w:uiPriority="9" w:unhideWhenUsed="1" w:qFormat="1"/>
+    <w:lsdException w:name="heading 8" w:semiHidden="1" w:uiPriority="9" w:unhideWhenUsed="1" w:qFormat="1"/>
+    <w:lsdException w:name="heading 9" w:semiHidden="1" w:uiPriority="9" w:unhideWhenUsed="1" w:qFormat="1"/>
+    <w:lsdException w:name="index 1" w:semiHidden="1" w:unhideWhenUsed="1"/>
+    <w:lsdException w:name="index 2" w:semiHidden="1" w:unhideWhenUsed="1"/>
+    <w:lsdException w:name="index 3" w:semiHidden="1" w:unhideWhenUsed="1"/>
+    <w:lsdException w:name="index 4" w:semiHidden="1" w:unhideWhenUsed="1"/>
+    <w:lsdException w:name="index 5" w:semiHidden="1" w:unhideWhenUsed="1"/>
+    <w:lsdException w:name="index 6" w:semiHidden="1" w:unhideWhenUsed="1"/>
+    <w:lsdException w:name="index 7" w:semiHidden="1" w:unhideWhenUsed="1"/>
+    <w:lsdException w:name="index 8" w:semiHidden="1" w:unhideWhenUsed="1"/>
+    <w:lsdException w:name="index 9" w:semiHidden="1" w:unhideWhenUsed="1"/>
+    <w:lsdException w:name="toc 1" w:semiHidden="1" w:uiPriority="39" w:unhideWhenUsed="1"/>
+    <w:lsdException w:name="toc 2" w:semiHidden="1" w:uiPriority="39" w:unhideWhenUsed="1"/>
+    <w:lsdException w:name="toc 3" w:semiHidden="1" w:uiPriority="39" w:unhideWhenUsed="1"/>
+    <w:lsdException w:name="toc 4" w:semiHidden="1" w:uiPriority="39" w:unhideWhenUsed="1"/>
+    <w:lsdException w:name="toc 5" w:semiHidden="1" w:uiPriority="39" w:unhideWhenUsed="1"/>
+    <w:lsdException w:name="toc 6" w:semiHidden="1" w:uiPriority="39" w:unhideWhenUsed="1"/>
+    <w:lsdException w:name="toc 7" w:semiHidden="1" w:uiPriority="39" w:unhideWhenUsed="1"/>
+    <w:lsdException w:name="toc 8" w:semiHidden="1" w:uiPriority="39" w:unhideWhenUsed="1"/>
+    <w:lsdException w:name="toc 9" w:semiHidden="1" w:uiPriority="39" w:unhideWhenUsed="1"/>
+    <w:lsdException w:name="Normal Indent" w:semiHidden="1" w:unhideWhenUsed="1"/>
+    <w:lsdException w:name="footnote text" w:semiHidden="1" w:unhideWhenUsed="1"/>
+    <w:lsdException w:name="annotation text" w:semiHidden="1" w:unhideWhenUsed="1"/>
+    <w:lsdException w:name="header" w:semiHidden="1" w:unhideWhenUsed="1"/>
+    <w:lsdException w:name="footer" w:semiHidden="1" w:unhideWhenUsed="1"/>
+    <w:lsdException w:name="index heading" w:semiHidden="1" w:unhideWhenUsed="1"/>
+    <w:lsdException w:name="caption" w:semiHidden="1" w:uiPriority="35" w:unhideWhenUsed="1" w:qFormat="1"/>
+    <w:lsdException w:name="table of figures" w:semiHidden="1" w:unhideWhenUsed="1"/>
+    <w:lsdException w:name="envelope address" w:semiHidden="1" w:unhideWhenUsed="1"/>
+    <w:lsdException w:name="envelope return" w:semiHidden="1" w:unhideWhenUsed="1"/>
+    <w:lsdException w:name="footnote reference" w:semiHidden="1" w:unhideWhenUsed="1"/>
+    <w:lsdException w:name="annotation reference" w:semiHidden="1" w:unhideWhenUsed="1"/>
+    <w:lsdException w:name="line number" w:semiHidden="1" w:unhideWhenUsed="1"/>
+    <w:lsdException w:name="page number" w:semiHidden="1" w:unhideWhenUsed="1"/>
+    <w:lsdException w:name="endnote reference" w:semiHidden="1" w:unhideWhenUsed="1"/>
+    <w:lsdException w:name="endnote text" w:semiHidden="1" w:unhideWhenUsed="1"/>
+    <w:lsdException w:name="table of authorities" w:semiHidden="1" w:unhideWhenUsed="1"/>
+    <w:lsdException w:name="macro" w:semiHidden="1" w:unhideWhenUsed="1"/>
+    <w:lsdException w:name="toa heading" w:semiHidden="1" w:unhideWhenUsed="1"/>
+    <w:lsdException w:name="List" w:semiHidden="1" w:unhideWhenUsed="1"/>
+    <w:lsdException w:name="List Bullet" w:semiHidden="1" w:unhideWhenUsed="1"/>
+    <w:lsdException w:name="List Number" w:semiHidden="1" w:unhideWhenUsed="1"/>
+    <w:lsdException w:name="List 2" w:semiHidden="1" w:unhideWhenUsed="1"/>
+    <w:lsdException w:name="List 3" w:semiHidden="1" w:unhideWhenUsed="1"/>
+    <w:lsdException w:name="List 4" w:semiHidden="1" w:unhideWhenUsed="1"/>
+    <w:lsdException w:name="List 5" w:semiHidden="1" w:unhideWhenUsed="1"/>
+    <w:lsdException w:name="List Bullet 2" w:semiHidden="1" w:unhideWhenUsed="1"/>
+    <w:lsdException w:name="List Bullet 3" w:semiHidden="1" w:unhideWhenUsed="1"/>
+    <w:lsdException w:name="List Bullet 4" w:semiHidden="1" w:unhideWhenUsed="1"/>
+    <w:lsdException w:name="List Bullet 5" w:semiHidden="1" w:unhideWhenUsed="1"/>
+    <w:lsdException w:name="List Number 2" w:semiHidden="1" w:unhideWhenUsed="1"/>
+    <w:lsdException w:name="List Number 3" w:semiHidden="1" w:unhideWhenUsed="1"/>
+    <w:lsdException w:name="List Number 4" w:semiHidden="1" w:unhideWhenUsed="1"/>
+    <w:lsdException w:name="List Number 5" w:semiHidden="1" w:unhideWhenUsed="1"/>
+    <w:lsdException w:name="Title" w:uiPriority="10" w:qFormat="1"/>
+    <w:lsdException w:name="Closing" w:semiHidden="1" w:unhideWhenUsed="1"/>
+    <w:lsdException w:name="Signature" w:semiHidden="1" w:unhideWhenUsed="1"/>
+    <w:lsdException w:name="Default Paragraph Font" w:semiHidden="1" w:uiPriority="1" w:unhideWhenUsed="1"/>
+    <w:lsdException w:name="Body Text" w:semiHidden="1" w:unhideWhenUsed="1"/>
+    <w:lsdException w:name="Body Text Indent" w:semiHidden="1" w:unhideWhenUsed="1"/>
+    <w:lsdException w:name="List Continue" w:semiHidden="1" w:unhideWhenUsed="1"/>
+    <w:lsdException w:name="List Continue 2" w:semiHidden="1" w:unhideWhenUsed="1"/>
+    <w:lsdException w:name="List Continue 3" w:semiHidden="1" w:unhideWhenUsed="1"/>
+    <w:lsdException w:name="List Continue 4" w:semiHidden="1" w:unhideWhenUsed="1"/>
+    <w:lsdException w:name="List Continue 5" w:semiHidden="1" w:unhideWhenUsed="1"/>
+    <w:lsdException w:name="Message Header" w:semiHidden="1" w:unhideWhenUsed="1"/>
+    <w:lsdException w:name="Subtitle" w:uiPriority="11" w:qFormat="1"/>
+    <w:lsdException w:name="Salutation" w:semiHidden="1" w:unhideWhenUsed="1"/>
+    <w:lsdException w:name="Date" w:semiHidden="1" w:unhideWhenUsed="1"/>
+    <w:lsdException w:name="Body Text First Indent" w:semiHidden="1" w:unhideWhenUsed="1"/>
+    <w:lsdException w:name="Body Text First Indent 2" w:semiHidden="1" w:unhideWhenUsed="1"/>
+    <w:lsdException w:name="Note Heading" w:semiHidden="1" w:unhideWhenUsed="1"/>
+    <w:lsdException w:name="Body Text 2" w:semiHidden="1" w:unhideWhenUsed="1"/>
+    <w:lsdException w:name="Body Text 3" w:semiHidden="1" w:unhideWhenUsed="1"/>
+    <w:lsdException w:name="Body Text Indent 2" w:semiHidden="1" w:unhideWhenUsed="1"/>
+    <w:lsdException w:name="Body Text Indent 3" w:semiHidden="1" w:unhideWhenUsed="1"/>
+    <w:lsdException w:name="Block Text" w:semiHidden="1" w:unhideWhenUsed="1"/>
+    <w:lsdException w:name="Hyperlink" w:semiHidden="1" w:unhideWhenUsed="1"/>
+    <w:lsdException w:name="FollowedHyperlink" w:semiHidden="1" w:unhideWhenUsed="1"/>
+    <w:lsdException w:name="Strong" w:uiPriority="22" w:qFormat="1"/>
+    <w:lsdException w:name="Emphasis" w:uiPriority="20" w:qFormat="1"/>
+    <w:lsdException w:name="Document Map" w:semiHidden="1" w:unhideWhenUsed="1"/>
+    <w:lsdException w:name="Plain Text" w:semiHidden="1" w:unhideWhenUsed="1"/>
+    <w:lsdException w:name="E-mail Signature" w:semiHidden="1" w:unhideWhenUsed="1"/>
+    <w:lsdException w:name="HTML Top of Form" w:semiHidden="1" w:unhideWhenUsed="1"/>
+    <w:lsdException w:name="HTML Bottom of Form" w:semiHidden="1" w:unhideWhenUsed="1"/>
+    <w:lsdException w:name="Normal (Web)" w:semiHidden="1" w:unhideWhenUsed="1"/>
+    <w:lsdException w:name="HTML Acronym" w:semiHidden="1" w:unhideWhenUsed="1"/>
+    <w:lsdException w:name="HTML Address" w:semiHidden="1" w:unhideWhenUsed="1"/>
+    <w:lsdException w:name="HTML Cite" w:semiHidden="1" w:unhideWhenUsed="1"/>
+    <w:lsdException w:name="HTML Code" w:semiHidden="1" w:unhideWhenUsed="1"/>
+    <w:lsdException w:name="HTML Definition" w:semiHidden="1" w:unhideWhenUsed="1"/>
+    <w:lsdException w:name="HTML Keyboard" w:semiHidden="1" w:unhideWhenUsed="1"/>
+    <w:lsdException w:name="HTML Preformatted" w:semiHidden="1" w:unhideWhenUsed="1"/>
+    <w:lsdException w:name="HTML Sample" w:semiHidden="1" w:unhideWhenUsed="1"/>
+    <w:lsdException w:name="HTML Typewriter" w:semiHidden="1" w:unhideWhenUsed="1"/>
+    <w:lsdException w:name="HTML Variable" w:semiHidden="1" w:unhideWhenUsed="1"/>
+    <w:lsdException w:name="Normal Table" w:semiHidden="1" w:unhideWhenUsed="1"/>
+    <w:lsdException w:name="annotation subject" w:semiHidden="1" w:unhideWhenUsed="1"/>
+    <w:lsdException w:name="No List" w:semiHidden="1" w:unhideWhenUsed="1"/>
+    <w:lsdException w:name="Outline List 1" w:semiHidden="1" w:unhideWhenUsed="1"/>
+    <w:lsdException w:name="Outline List 2" w:semiHidden="1" w:unhideWhenUsed="1"/>
+    <w:lsdException w:name="Outline List 3" w:semiHidden="1" w:unhideWhenUsed="1"/>
+    <w:lsdException w:name="Table Simple 1" w:semiHidden="1" w:unhideWhenUsed="1"/>
+    <w:lsdException w:name="Table Simple 2" w:semiHidden="1" w:unhideWhenUsed="1"/>
+    <w:lsdException w:name="Table Simple 3" w:semiHidden="1" w:unhideWhenUsed="1"/>
+    <w:lsdException w:name="Table Classic 1" w:semiHidden="1" w:unhideWhenUsed="1"/>
+    <w:lsdException w:name="Table Classic 2" w:semiHidden="1" w:unhideWhenUsed="1"/>
+    <w:lsdException w:name="Table Classic 3" w:semiHidden="1" w:unhideWhenUsed="1"/>
+    <w:lsdException w:name="Table Classic 4" w:semiHidden="1" w:unhideWhenUsed="1"/>
+    <w:lsdException w:name="Table Colorful 1" w:semiHidden="1" w:unhideWhenUsed="1"/>
+    <w:lsdException w:name="Table Colorful 2" w:semiHidden="1" w:unhideWhenUsed="1"/>
+    <w:lsdException w:name="Table Colorful 3" w:semiHidden="1" w:unhideWhenUsed="1"/>
+    <w:lsdException w:name="Table Columns 1" w:semiHidden="1" w:unhideWhenUsed="1"/>
+    <w:lsdException w:name="Table Columns 2" w:semiHidden="1" w:unhideWhenUsed="1"/>
+    <w:lsdException w:name="Table Columns 3" w:semiHidden="1" w:unhideWhenUsed="1"/>
+    <w:lsdException w:name="Table Columns 4" w:semiHidden="1" w:unhideWhenUsed="1"/>
+    <w:lsdException w:name="Table Columns 5" w:semiHidden="1" w:unhideWhenUsed="1"/>
+    <w:lsdException w:name="Table Grid 1" w:semiHidden="1" w:unhideWhenUsed="1"/>
+    <w:lsdException w:name="Table Grid 2" w:semiHidden="1" w:unhideWhenUsed="1"/>
+    <w:lsdException w:name="Table Grid 3" w:semiHidden="1" w:unhideWhenUsed="1"/>
+    <w:lsdException w:name="Table Grid 4" w:semiHidden="1" w:unhideWhenUsed="1"/>
+    <w:lsdException w:name="Table Grid 5" w:semiHidden="1" w:unhideWhenUsed="1"/>
+    <w:lsdException w:name="Table Grid 6" w:semiHidden="1" w:unhideWhenUsed="1"/>
+    <w:lsdException w:name="Table Grid 7" w:semiHidden="1" w:unhideWhenUsed="1"/>
+    <w:lsdException w:name="Table Grid 8" w:semiHidden="1" w:unhideWhenUsed="1"/>
+    <w:lsdException w:name="Table List 1" w:semiHidden="1" w:unhideWhenUsed="1"/>
+    <w:lsdException w:name="Table List 2" w:semiHidden="1" w:unhideWhenUsed="1"/>
+    <w:lsdException w:name="Table List 3" w:semiHidden="1" w:unhideWhenUsed="1"/>
+    <w:lsdException w:name="Table List 4" w:semiHidden="1" w:unhideWhenUsed="1"/>
+    <w:lsdException w:name="Table List 5" w:semiHidden="1" w:unhideWhenUsed="1"/>
+    <w:lsdException w:name="Table List 6" w:semiHidden="1" w:unhideWhenUsed="1"/>
+    <w:lsdException w:name="Table List 7" w:semiHidden="1" w:unhideWhenUsed="1"/>
+    <w:lsdException w:name="Table List 8" w:semiHidden="1" w:unhideWhenUsed="1"/>
+    <w:lsdException w:name="Table 3D effects 1" w:semiHidden="1" w:unhideWhenUsed="1"/>
+    <w:lsdException w:name="Table 3D effects 2" w:semiHidden="1" w:unhideWhenUsed="1"/>
+    <w:lsdException w:name="Table 3D effects 3" w:semiHidden="1" w:unhideWhenUsed="1"/>
+    <w:lsdException w:name="Table Contemporary" w:semiHidden="1" w:unhideWhenUsed="1"/>
+    <w:lsdException w:name="Table Elegant" w:semiHidden="1" w:unhideWhenUsed="1"/>
+    <w:lsdException w:name="Table Professional" w:semiHidden="1" w:unhideWhenUsed="1"/>
+    <w:lsdException w:name="Table Subtle 1" w:semiHidden="1" w:unhideWhenUsed="1"/>
+    <w:lsdException w:name="Table Subtle 2" w:semiHidden="1" w:unhideWhenUsed="1"/>
+    <w:lsdException w:name="Table Web 1" w:semiHidden="1" w:unhideWhenUsed="1"/>
+    <w:lsdException w:name="Table Web 2" w:semiHidden="1" w:unhideWhenUsed="1"/>
+    <w:lsdException w:name="Table Web 3" w:semiHidden="1" w:unhideWhenUsed="1"/>
+    <w:lsdException w:name="Balloon Text" w:semiHidden="1" w:unhideWhenUsed="1"/>
+    <w:lsdException w:name="Table Grid" w:semiHidden="1" w:uiPriority="59" w:unhideWhenUsed="1"/>
+    <w:lsdException w:name="Table Theme" w:semiHidden="1" w:unhideWhenUsed="1"/>
+    <w:lsdException w:name="Placeholder Text" w:semiHidden="1"/>
+    <w:lsdException w:name="No Spacing" w:uiPriority="1" w:qFormat="1"/>
+    <w:lsdException w:name="Light Shading" w:uiPriority="60"/>
+    <w:lsdException w:name="Light List" w:uiPriority="61"/>
+    <w:lsdException w:name="Light Grid" w:uiPriority="62"/>
+    <w:lsdException w:name="Medium Shading 1" w:uiPriority="63"/>
+    <w:lsdException w:name="Medium Shading 2" w:uiPriority="64"/>
+    <w:lsdException w:name="Medium List 1" w:uiPriority="65"/>
+    <w:lsdException w:name="Medium List 2" w:uiPriority="66"/>
+    <w:lsdException w:name="Medium Grid 1" w:uiPriority="67"/>
+    <w:lsdException w:name="Medium Grid 2" w:uiPriority="68"/>
+    <w:lsdException w:name="Medium Grid 3" w:uiPriority="69"/>
+    <w:lsdException w:name="Dark List" w:uiPriority="70"/>
+    <w:lsdException w:name="Colorful Shading" w:uiPriority="71"/>
+    <w:lsdException w:name="Colorful List" w:uiPriority="72"/>
+    <w:lsdException w:name="Colorful Grid" w:uiPriority="73"/>
+    <w:lsdException w:name="Light Shading Accent 1" w:uiPriority="60"/>
+    <w:lsdException w:name="Light List Accent 1" w:uiPriority="61"/>
+    <w:lsdException w:name="Light Grid Accent 1" w:uiPriority="62"/>
+    <w:lsdException w:name="Medium Shading 1 Accent 1" w:uiPriority="63"/>
+    <w:lsdException w:name="Medium Shading 2 Accent 1" w:uiPriority="64"/>
+    <w:lsdException w:name="Medium List 1 Accent 1" w:uiPriority="65"/>
+    <w:lsdException w:name="Revision" w:semiHidden="1"/>
+    <w:lsdException w:name="List Paragraph" w:uiPriority="34" w:qFormat="1"/>
+    <w:lsdException w:name="Quote" w:uiPriority="29" w:qFormat="1"/>
+    <w:lsdException w:name="Intense Quote" w:uiPriority="30" w:qFormat="1"/>
+    <w:lsdException w:name="Medium List 2 Accent 1" w:uiPriority="66"/>
+    <w:lsdException w:name="Medium Grid 1 Accent 1" w:uiPriority="67"/>
+    <w:lsdException w:name="Medium Grid 2 Accent 1" w:uiPriority="68"/>
+    <w:lsdException w:name="Medium Grid 3 Accent 1" w:uiPriority="69"/>
+    <w:lsdException w:name="Dark List Accent 1" w:uiPriority="70"/>
+    <w:lsdException w:name="Colorful Shading Accent 1" w:uiPriority="71"/>
+    <w:lsdException w:name="Colorful List Accent 1" w:uiPriority="72"/>
+    <w:lsdException w:name="Colorful Grid Accent 1" w:uiPriority="73"/>
+    <w:lsdException w:name="Light Shading Accent 2" w:uiPriority="60"/>
+    <w:lsdException w:name="Light List Accent 2" w:uiPriority="61"/>
+    <w:lsdException w:name="Light Grid Accent 2" w:uiPriority="62"/>
+    <w:lsdException w:name="Medium Shading 1 Accent 2" w:uiPriority="63"/>
+    <w:lsdException w:name="Medium Shading 2 Accent 2" w:uiPriority="64"/>
+    <w:lsdException w:name="Medium List 1 Accent 2" w:uiPriority="65"/>
+    <w:lsdException w:name="Medium List 2 Accent 2" w:uiPriority="66"/>
+    <w:lsdException w:name="Medium Grid 1 Accent 2" w:uiPriority="67"/>
+    <w:lsdException w:name="Medium Grid 2 Accent 2" w:uiPriority="68"/>
+    <w:lsdException w:name="Medium Grid 3 Accent 2" w:uiPriority="69"/>
+    <w:lsdException w:name="Dark List Accent 2" w:uiPriority="70"/>
+    <w:lsdException w:name="Colorful Shading Accent 2" w:uiPriority="71"/>
+    <w:lsdException w:name="Colorful List Accent 2" w:uiPriority="72"/>
+    <w:lsdException w:name="Colorful Grid Accent 2" w:uiPriority="73"/>
+    <w:lsdException w:name="Light Shading Accent 3" w:uiPriority="60"/>
+    <w:lsdException w:name="Light List Accent 3" w:uiPriority="61"/>
+    <w:lsdException w:name="Light Grid Accent 3" w:uiPriority="62"/>
+    <w:lsdException w:name="Medium Shading 1 Accent 3" w:uiPriority="63"/>
+    <w:lsdException w:name="Medium Shading 2 Accent 3" w:uiPriority="64"/>
+    <w:lsdException w:name="Medium List 1 Accent 3" w:uiPriority="65"/>
+    <w:lsdException w:name="Medium List 2 Accent 3" w:uiPriority="66"/>
+    <w:lsdException w:name="Medium Grid 1 Accent 3" w:uiPriority="67"/>
+    <w:lsdException w:name="Medium Grid 2 Accent 3" w:uiPriority="68"/>
+    <w:lsdException w:name="Medium Grid 3 Accent 3" w:uiPriority="69"/>
+    <w:lsdException w:name="Dark List Accent 3" w:uiPriority="70"/>
+    <w:lsdException w:name="Colorful Shading Accent 3" w:uiPriority="71"/>
+    <w:lsdException w:name="Colorful List Accent 3" w:uiPriority="72"/>
+    <w:lsdException w:name="Colorful Grid Accent 3" w:uiPriority="73"/>
+    <w:lsdException w:name="Light Shading Accent 4" w:uiPriority="60"/>
+    <w:lsdException w:name="Light List Accent 4" w:uiPriority="61"/>
+    <w:lsdException w:name="Light Grid Accent 4" w:uiPriority="62"/>
+    <w:lsdException w:name="Medium Shading 1 Accent 4" w:uiPriority="63"/>
+    <w:lsdException w:name="Medium Shading 2 Accent 4" w:uiPriority="64"/>
+    <w:lsdException w:name="Medium List 1 Accent 4" w:uiPriority="65"/>
+    <w:lsdException w:name="Medium List 2 Accent 4" w:uiPriority="66"/>
+    <w:lsdException w:name="Medium Grid 1 Accent 4" w:uiPriority="67"/>
+    <w:lsdException w:name="Medium Grid 2 Accent 4" w:uiPriority="68"/>
+    <w:lsdException w:name="Medium Grid 3 Accent 4" w:uiPriority="69"/>
+    <w:lsdException w:name="Dark List Accent 4" w:uiPriority="70"/>
+    <w:lsdException w:name="Colorful Shading Accent 4" w:uiPriority="71"/>
+    <w:lsdException w:name="Colorful List Accent 4" w:uiPriority="72"/>
+    <w:lsdException w:name="Colorful Grid Accent 4" w:uiPriority="73"/>
+    <w:lsdException w:name="Light Shading Accent 5" w:uiPriority="60"/>
+    <w:lsdException w:name="Light List Accent 5" w:uiPriority="61"/>
+    <w:lsdException w:name="Light Grid Accent 5" w:uiPriority="62"/>
+    <w:lsdException w:name="Medium Shading 1 Accent 5" w:uiPriority="63"/>
+    <w:lsdException w:name="Medium Shading 2 Accent 5" w:uiPriority="64"/>
+    <w:lsdException w:name="Medium List 1 Accent 5" w:uiPriority="65"/>
+    <w:lsdException w:name="Medium List 2 Accent 5" w:uiPriority="66"/>
+    <w:lsdException w:name="Medium Grid 1 Accent 5" w:uiPriority="67"/>
+    <w:lsdException w:name="Medium Grid 2 Accent 5" w:uiPriority="68"/>
+    <w:lsdException w:name="Medium Grid 3 Accent 5" w:uiPriority="69"/>
+    <w:lsdException w:name="Dark List Accent 5" w:uiPriority="70"/>
+    <w:lsdException w:name="Colorful Shading Accent 5" w:uiPriority="71"/>
+    <w:lsdException w:name="Colorful List Accent 5" w:uiPriority="72"/>
+    <w:lsdException w:name="Colorful Grid Accent 5" w:uiPriority="73"/>
+    <w:lsdException w:name="Light Shading Accent 6" w:uiPriority="60"/>
+    <w:lsdException w:name="Light List Accent 6" w:uiPriority="61"/>
+    <w:lsdException w:name="Light Grid Accent 6" w:uiPriority="62"/>
+    <w:lsdException w:name="Medium Shading 1 Accent 6" w:uiPriority="63"/>
+    <w:lsdException w:name="Medium Shading 2 Accent 6" w:uiPriority="64"/>
+    <w:lsdException w:name="Medium List 1 Accent 6" w:uiPriority="65"/>
+    <w:lsdException w:name="Medium List 2 Accent 6" w:uiPriority="66"/>
+    <w:lsdException w:name="Medium Grid 1 Accent 6" w:uiPriority="67"/>
+    <w:lsdException w:name="Medium Grid 2 Accent 6" w:uiPriority="68"/>
+    <w:lsdException w:name="Medium Grid 3 Accent 6" w:uiPriority="69"/>
+    <w:lsdException w:name="Dark List Accent 6" w:uiPriority="70"/>
+    <w:lsdException w:name="Colorful Shading Accent 6" w:uiPriority="71"/>
+    <w:lsdException w:name="Colorful List Accent 6" w:uiPriority="72"/>
+    <w:lsdException w:name="Colorful Grid Accent 6" w:uiPriority="73"/>
+    <w:lsdException w:name="Subtle Emphasis" w:uiPriority="19" w:qFormat="1"/>
+    <w:lsdException w:name="Intense Emphasis" w:uiPriority="21" w:qFormat="1"/>
+    <w:lsdException w:name="Subtle Reference" w:uiPriority="31" w:qFormat="1"/>
+    <w:lsdException w:name="Intense Reference" w:uiPriority="32" w:qFormat="1"/>
+    <w:lsdException w:name="Book Title" w:uiPriority="33" w:qFormat="1"/>
+    <w:lsdException w:name="Bibliography" w:semiHidden="1" w:uiPriority="37" w:unhideWhenUsed="1"/>
+    <w:lsdException w:name="TOC Heading" w:semiHidden="1" w:uiPriority="39" w:unhideWhenUsed="1" w:qFormat="1"/>
+    <w:lsdException w:name="Plain Table 1" w:uiPriority="41"/>
+    <w:lsdException w:name="Plain Table 2" w:uiPriority="42"/>
+    <w:lsdException w:name="Plain Table 3" w:uiPriority="43"/>
+    <w:lsdException w:name="Plain Table 4" w:uiPriority="44"/>
+    <w:lsdException w:name="Plain Table 5" w:uiPriority="45"/>
+    <w:lsdException w:name="Grid Table Light" w:uiPriority="40"/>
+    <w:lsdException w:name="Grid Table 1 Light" w:uiPriority="46"/>
+    <w:lsdException w:name="Grid Table 2" w:uiPriority="47"/>
+    <w:lsdException w:name="Grid Table 3" w:uiPriority="48"/>
+    <w:lsdException w:name="Grid Table 4" w:uiPriority="49"/>
+    <w:lsdException w:name="Grid Table 5 Dark" w:uiPriority="50"/>
+    <w:lsdException w:name="Grid Table 6 Colorful" w:uiPriority="51"/>
+    <w:lsdException w:name="Grid Table 7 Colorful" w:uiPriority="52"/>
+    <w:lsdException w:name="Grid Table 1 Light Accent 1" w:uiPriority="46"/>
+    <w:lsdException w:name="Grid Table 2 Accent 1" w:uiPriority="47"/>
+    <w:lsdException w:name="Grid Table 3 Accent 1" w:uiPriority="48"/>
+    <w:lsdException w:name="Grid Table 4 Accent 1" w:uiPriority="49"/>
+    <w:lsdException w:name="Grid Table 5 Dark Accent 1" w:uiPriority="50"/>
+    <w:lsdException w:name="Grid Table 6 Colorful Accent 1" w:uiPriority="51"/>
+    <w:lsdException w:name="Grid Table 7 Colorful Accent 1" w:uiPriority="52"/>
+    <w:lsdException w:name="Grid Table 1 Light Accent 2" w:uiPriority="46"/>
+    <w:lsdException w:name="Grid Table 2 Accent 2" w:uiPriority="47"/>
+    <w:lsdException w:name="Grid Table 3 Accent 2" w:uiPriority="48"/>
+    <w:lsdException w:name="Grid Table 4 Accent 2" w:uiPriority="49"/>
+    <w:lsdException w:name="Grid Table 5 Dark Accent 2" w:uiPriority="50"/>
+    <w:lsdException w:name="Grid Table 6 Colorful Accent 2" w:uiPriority="51"/>
+    <w:lsdException w:name="Grid Table 7 Colorful Accent 2" w:uiPriority="52"/>
+    <w:lsdException w:name="Grid Table 1 Light Accent 3" w:uiPriority="46"/>
+    <w:lsdException w:name="Grid Table 2 Accent 3" w:uiPriority="47"/>
+    <w:lsdException w:name="Grid Table 3 Accent 3" w:uiPriority="48"/>
+    <w:lsdException w:name="Grid Table 4 Accent 3" w:uiPriority="49"/>
+    <w:lsdException w:name="Grid Table 5 Dark Accent 3" w:uiPriority="50"/>
+    <w:lsdException w:name="Grid Table 6 Colorful Accent 3" w:uiPriority="51"/>
+    <w:lsdException w:name="Grid Table 7 Colorful Accent 3" w:uiPriority="52"/>
+    <w:lsdException w:name="Grid Table 1 Light Accent 4" w:uiPriority="46"/>
+    <w:lsdException w:name="Grid Table 2 Accent 4" w:uiPriority="47"/>
+    <w:lsdException w:name="Grid Table 3 Accent 4" w:uiPriority="48"/>
+    <w:lsdException w:name="Grid Table 4 Accent 4" w:uiPriority="49"/>
+    <w:lsdException w:name="Grid Table 5 Dark Accent 4" w:uiPriority="50"/>
+    <w:lsdException w:name="Grid Table 6 Colorful Accent 4" w:uiPriority="51"/>
+    <w:lsdException w:name="Grid Table 7 Colorful Accent 4" w:uiPriority="52"/>
+    <w:lsdException w:name="Grid Table 1 Light Accent 5" w:uiPriority="46"/>
+    <w:lsdException w:name="Grid Table 2 Accent 5" w:uiPriority="47"/>
+    <w:lsdException w:name="Grid Table 3 Accent 5" w:uiPriority="48"/>
+    <w:lsdException w:name="Grid Table 4 Accent 5" w:uiPriority="49"/>
+    <w:lsdException w:name="Grid Table 5 Dark Accent 5" w:uiPriority="50"/>
+    <w:lsdException w:name="Grid Table 6 Colorful Accent 5" w:uiPriority="51"/>
+    <w:lsdException w:name="Grid Table 7 Colorful Accent 5" w:uiPriority="52"/>
+    <w:lsdException w:name="Grid Table 1 Light Accent 6" w:uiPriority="46"/>
+    <w:lsdException w:name="Grid Table 2 Accent 6" w:uiPriority="47"/>
+    <w:lsdException w:name="Grid Table 3 Accent 6" w:uiPriority="48"/>
+    <w:lsdException w:name="Grid Table 4 Accent 6" w:uiPriority="49"/>
+    <w:lsdException w:name="Grid Table 5 Dark Accent 6" w:uiPriority="50"/>
+    <w:lsdException w:name="Grid Table 6 Colorful Accent 6" w:uiPriority="51"/>
+    <w:lsdException w:name="Grid Table 7 Colorful Accent 6" w:uiPriority="52"/>
+    <w:lsdException w:name="List Table 1 Light" w:uiPriority="46"/>
+    <w:lsdException w:name="List Table 2" w:uiPriority="47"/>
+    <w:lsdException w:name="List Table 3" w:uiPriority="48"/>
+    <w:lsdException w:name="List Table 4" w:uiPriority="49"/>
+    <w:lsdException w:name="List Table 5 Dark" w:uiPriority="50"/>
+    <w:lsdException w:name="List Table 6 Colorful" w:uiPriority="51"/>
+    <w:lsdException w:name="List Table 7 Colorful" w:uiPriority="52"/>
+    <w:lsdException w:name="List Table 1 Light Accent 1" w:uiPriority="46"/>
+    <w:lsdException w:name="List Table 2 Accent 1" w:uiPriority="47"/>
+    <w:lsdException w:name="List Table 3 Accent 1" w:uiPriority="48"/>
+    <w:lsdException w:name="List Table 4 Accent 1" w:uiPriority="49"/>
+    <w:lsdException w:name="List Table 5 Dark Accent 1" w:uiPriority="50"/>
+    <w:lsdException w:name="List Table 6 Colorful Accent 1" w:uiPriority="51"/>
+    <w:lsdException w:name="List Table 7 Colorful Accent 1" w:uiPriority="52"/>
+    <w:lsdException w:name="List Table 1 Light Accent 2" w:uiPriority="46"/>
+    <w:lsdException w:name="List Table 2 Accent 2" w:uiPriority="47"/>
+    <w:lsdException w:name="List Table 3 Accent 2" w:uiPriority="48"/>
+    <w:lsdException w:name="List Table 4 Accent 2" w:uiPriority="49"/>
+    <w:lsdException w:name="List Table 5 Dark Accent 2" w:uiPriority="50"/>
+    <w:lsdException w:name="List Table 6 Colorful Accent 2" w:uiPriority="51"/>
+    <w:lsdException w:name="List Table 7 Colorful Accent 2" w:uiPriority="52"/>
+    <w:lsdException w:name="List Table 1 Light Accent 3" w:uiPriority="46"/>
+    <w:lsdException w:name="List Table 2 Accent 3" w:uiPriority="47"/>
+    <w:lsdException w:name="List Table 3 Accent 3" w:uiPriority="48"/>
+    <w:lsdException w:name="List Table 4 Accent 3" w:uiPriority="49"/>
+    <w:lsdException w:name="List Table 5 Dark Accent 3" w:uiPriority="50"/>
+    <w:lsdException w:name="List Table 6 Colorful Accent 3" w:uiPriority="51"/>
+    <w:lsdException w:name="List Table 7 Colorful Accent 3" w:uiPriority="52"/>
+    <w:lsdException w:name="List Table 1 Light Accent 4" w:uiPriority="46"/>
+    <w:lsdException w:name="List Table 2 Accent 4" w:uiPriority="47"/>
+    <w:lsdException w:name="List Table 3 Accent 4" w:uiPriority="48"/>
+    <w:lsdException w:name="List Table 4 Accent 4" w:uiPriority="49"/>
+    <w:lsdException w:name="List Table 5 Dark Accent 4" w:uiPriority="50"/>
+    <w:lsdException w:name="List Table 6 Colorful Accent 4" w:uiPriority="51"/>
+    <w:lsdException w:name="List Table 7 Colorful Accent 4" w:uiPriority="52"/>
+    <w:lsdException w:name="List Table 1 Light Accent 5" w:uiPriority="46"/>
+    <w:lsdException w:name="List Table 2 Accent 5" w:uiPriority="47"/>
+    <w:lsdException w:name="List Table 3 Accent 5" w:uiPriority="48"/>
+    <w:lsdException w:name="List Table 4 Accent 5" w:uiPriority="49"/>
+    <w:lsdException w:name="List Table 5 Dark Accent 5" w:uiPriority="50"/>
+    <w:lsdException w:name="List Table 6 Colorful Accent 5" w:uiPriority="51"/>
+    <w:lsdException w:name="List Table 7 Colorful Accent 5" w:uiPriority="52"/>
+    <w:lsdException w:name="List Table 1 Light Accent 6" w:uiPriority="46"/>
+    <w:lsdException w:name="List Table 2 Accent 6" w:uiPriority="47"/>
+    <w:lsdException w:name="List Table 3 Accent 6" w:uiPriority="48"/>
+    <w:lsdException w:name="List Table 4 Accent 6" w:uiPriority="49"/>
+    <w:lsdException w:name="List Table 5 Dark Accent 6" w:uiPriority="50"/>
+    <w:lsdException w:name="List Table 6 Colorful Accent 6" w:uiPriority="51"/>
+    <w:lsdException w:name="List Table 7 Colorful Accent 6" w:uiPriority="52"/>
+    <w:lsdException w:name="Mention" w:semiHidden="1" w:unhideWhenUsed="1"/>
+    <w:lsdException w:name="Smart Hyperlink" w:semiHidden="1" w:unhideWhenUsed="1"/>
+    <w:lsdException w:name="Hashtag" w:semiHidden="1" w:unhideWhenUsed="1"/>
+    <w:lsdException w:name="Unresolved Mention" w:semiHidden="1" w:unhideWhenUsed="1"/>
   </w:latentStyles>
   <w:style w:type="paragraph" w:default="1" w:styleId="Normal">
     <w:name w:val="Normal"/>
@@ -17288,7 +18329,6 @@
     <w:uiPriority w:val="99"/>
     <w:semiHidden/>
     <w:unhideWhenUsed/>
-    <w:qFormat/>
     <w:tblPr>
       <w:tblInd w:w="0" w:type="dxa"/>
       <w:tblCellMar>
@@ -17323,7 +18363,7 @@
 </file>
 
 <file path=word/glossary/webSettings.xml><?xml version="1.0" encoding="utf-8"?>
-<w:webSettings xmlns:r="http://schemas.openxmlformats.org/officeDocument/2006/relationships" xmlns:w="http://schemas.openxmlformats.org/wordprocessingml/2006/main">
+<w:webSettings xmlns:mc="http://schemas.openxmlformats.org/markup-compatibility/2006" xmlns:r="http://schemas.openxmlformats.org/officeDocument/2006/relationships" xmlns:w="http://schemas.openxmlformats.org/wordprocessingml/2006/main" xmlns:w14="http://schemas.microsoft.com/office/word/2010/wordml" xmlns:w15="http://schemas.microsoft.com/office/word/2012/wordml" xmlns:w16cid="http://schemas.microsoft.com/office/word/2016/wordml/cid" xmlns:w16se="http://schemas.microsoft.com/office/word/2015/wordml/symex" mc:Ignorable="w14 w15 w16se w16cid">
   <w:optimizeForBrowser/>
 </w:webSettings>
 </file>
@@ -17616,7 +18656,7 @@
 </file>
 
 <file path=customXml/itemProps1.xml><?xml version="1.0" encoding="utf-8"?>
-<ds:datastoreItem xmlns:ds="http://schemas.openxmlformats.org/officeDocument/2006/customXml" ds:itemID="{028241D6-6776-4432-80FA-B2D71AF33D49}">
+<ds:datastoreItem xmlns:ds="http://schemas.openxmlformats.org/officeDocument/2006/customXml" ds:itemID="{30C7A983-864B-4099-B8E8-F7803E67ABCF}">
   <ds:schemaRefs>
     <ds:schemaRef ds:uri="http://schemas.openxmlformats.org/officeDocument/2006/bibliography"/>
   </ds:schemaRefs>

</xml_diff>